<commit_message>
Add Solution and project files XAudio2 NuGet package
</commit_message>
<xml_diff>
--- a/XAudio2/Readme.docx
+++ b/XAudio2/Readme.docx
@@ -1,11 +1,13 @@
 
 <file path=word/document.xml><?xml version="1.0" encoding="utf-8"?>
-<w:document xmlns:wpc="http://schemas.microsoft.com/office/word/2010/wordprocessingCanvas" xmlns:mc="http://schemas.openxmlformats.org/markup-compatibility/2006" xmlns:o="urn:schemas-microsoft-com:office:office" xmlns:r="http://schemas.openxmlformats.org/officeDocument/2006/relationships" xmlns:m="http://schemas.openxmlformats.org/officeDocument/2006/math" xmlns:v="urn:schemas-microsoft-com:vml" xmlns:wp14="http://schemas.microsoft.com/office/word/2010/wordprocessingDrawing" xmlns:wp="http://schemas.openxmlformats.org/drawingml/2006/wordprocessingDrawing" xmlns:w10="urn:schemas-microsoft-com:office:word" xmlns:w="http://schemas.openxmlformats.org/wordprocessingml/2006/main" xmlns:w14="http://schemas.microsoft.com/office/word/2010/wordml" xmlns:w15="http://schemas.microsoft.com/office/word/2012/wordml" xmlns:wpg="http://schemas.microsoft.com/office/word/2010/wordprocessingGroup" xmlns:wpi="http://schemas.microsoft.com/office/word/2010/wordprocessingInk" xmlns:wne="http://schemas.microsoft.com/office/word/2006/wordml" xmlns:wps="http://schemas.microsoft.com/office/word/2010/wordprocessingShape" mc:Ignorable="w14 w15 wp14">
+<w:document xmlns:wpc="http://schemas.microsoft.com/office/word/2010/wordprocessingCanvas" xmlns:cx="http://schemas.microsoft.com/office/drawing/2014/chartex" xmlns:cx1="http://schemas.microsoft.com/office/drawing/2015/9/8/chartex" xmlns:cx2="http://schemas.microsoft.com/office/drawing/2015/10/21/chartex" xmlns:cx3="http://schemas.microsoft.com/office/drawing/2016/5/9/chartex" xmlns:cx4="http://schemas.microsoft.com/office/drawing/2016/5/10/chartex" xmlns:cx5="http://schemas.microsoft.com/office/drawing/2016/5/11/chartex" xmlns:cx6="http://schemas.microsoft.com/office/drawing/2016/5/12/chartex" xmlns:cx7="http://schemas.microsoft.com/office/drawing/2016/5/13/chartex" xmlns:cx8="http://schemas.microsoft.com/office/drawing/2016/5/14/chartex" xmlns:mc="http://schemas.openxmlformats.org/markup-compatibility/2006" xmlns:aink="http://schemas.microsoft.com/office/drawing/2016/ink" xmlns:am3d="http://schemas.microsoft.com/office/drawing/2017/model3d" xmlns:o="urn:schemas-microsoft-com:office:office" xmlns:r="http://schemas.openxmlformats.org/officeDocument/2006/relationships" xmlns:m="http://schemas.openxmlformats.org/officeDocument/2006/math" xmlns:v="urn:schemas-microsoft-com:vml" xmlns:wp14="http://schemas.microsoft.com/office/word/2010/wordprocessingDrawing" xmlns:wp="http://schemas.openxmlformats.org/drawingml/2006/wordprocessingDrawing" xmlns:w10="urn:schemas-microsoft-com:office:word" xmlns:w="http://schemas.openxmlformats.org/wordprocessingml/2006/main" xmlns:w14="http://schemas.microsoft.com/office/word/2010/wordml" xmlns:w15="http://schemas.microsoft.com/office/word/2012/wordml" xmlns:w16cex="http://schemas.microsoft.com/office/word/2018/wordml/cex" xmlns:w16cid="http://schemas.microsoft.com/office/word/2016/wordml/cid" xmlns:w16="http://schemas.microsoft.com/office/word/2018/wordml" xmlns:w16se="http://schemas.microsoft.com/office/word/2015/wordml/symex" xmlns:wpg="http://schemas.microsoft.com/office/word/2010/wordprocessingGroup" xmlns:wpi="http://schemas.microsoft.com/office/word/2010/wordprocessingInk" xmlns:wne="http://schemas.microsoft.com/office/word/2006/wordml" xmlns:wps="http://schemas.microsoft.com/office/word/2010/wordprocessingShape" mc:Ignorable="w14 w15 w16se w16cid w16 w16cex wp14">
   <w:body>
     <w:p>
       <w:pPr>
         <w:pStyle w:val="Title"/>
       </w:pPr>
+      <w:bookmarkStart w:id="0" w:name="_GoBack"/>
+      <w:bookmarkEnd w:id="0"/>
       <w:r>
         <w:t>XAudio2 Win32 Samples</w:t>
       </w:r>
@@ -25,13 +27,19 @@
     </w:p>
     <w:p>
       <w:r>
-        <w:t xml:space="preserve">This is a collection of the DirectX SDK's original XAudio2 samples updated to use Visual Studio 2012 and the Windows SDK 8.0 without any dependencies on legacy DirectX SDK content. These samples are Win32 desktop DirectX 11.0 applications for </w:t>
-      </w:r>
-      <w:r>
-        <w:t xml:space="preserve">Windows 10, Windows 8.1, </w:t>
-      </w:r>
-      <w:r>
-        <w:t>Windows 8, Windows 7, and Windows Vista Service Pack 2 with the DirectX 11.0 runtime.</w:t>
+        <w:t>This is a collection of the DirectX SDK's original XAudio2 samples updated to use Visual Studio 201</w:t>
+      </w:r>
+      <w:r>
+        <w:t>7</w:t>
+      </w:r>
+      <w:r>
+        <w:t xml:space="preserve"> and the Windows </w:t>
+      </w:r>
+      <w:r>
+        <w:t xml:space="preserve">10 </w:t>
+      </w:r>
+      <w:r>
+        <w:t>SDK without any dependencies on legacy DirectX SDK content. These samples are Win32 desktop DirectX 11.0 applications for Windows 10, Windows 8.1, Windows 8, Windows 7, and Windows Vista Service Pack 2 with the DirectX 11.0 runtime.</w:t>
       </w:r>
     </w:p>
     <w:p>
@@ -51,7 +59,11 @@
     <w:p>
       <w:pPr>
         <w:rPr>
-          <w:rStyle w:val="Strong"/>
+          <w:rStyle w:val="Hyperlink"/>
+          <w:i/>
+          <w:iCs/>
+          <w:sz w:val="19"/>
+          <w:szCs w:val="19"/>
         </w:rPr>
       </w:pPr>
       <w:r>
@@ -100,10 +112,182 @@
       </w:hyperlink>
     </w:p>
     <w:p>
+      <w:r>
+        <w:t>There are two Visual Studio solutions provided with the sample:</w:t>
+      </w:r>
+    </w:p>
+    <w:p>
+      <w:pPr>
+        <w:pStyle w:val="ListParagraph"/>
+        <w:numPr>
+          <w:ilvl w:val="0"/>
+          <w:numId w:val="24"/>
+        </w:numPr>
+        <w:rPr>
+          <w:b/>
+          <w:bCs/>
+        </w:rPr>
+      </w:pPr>
+      <w:r>
+        <w:rPr>
+          <w:b/>
+          <w:bCs/>
+        </w:rPr>
+        <w:t>XAudio2Samples_2017_Win10.sln</w:t>
+      </w:r>
+      <w:r>
+        <w:t>. This solution targets Windows 10 and uses the version of XAudio2 that is part of the operating system.</w:t>
+      </w:r>
+    </w:p>
+    <w:p>
+      <w:pPr>
+        <w:pStyle w:val="ListParagraph"/>
+        <w:numPr>
+          <w:ilvl w:val="1"/>
+          <w:numId w:val="24"/>
+        </w:numPr>
+        <w:rPr>
+          <w:b/>
+          <w:bCs/>
+        </w:rPr>
+      </w:pPr>
+      <w:r>
+        <w:t>It is possible to use this solution to build for an older version of Windows, but this will require retargeting the solution to an older version of the Windows SDK and changing, or removing, the definition of _WIN32_WINNT from the project file.</w:t>
+      </w:r>
+    </w:p>
+    <w:p>
+      <w:pPr>
+        <w:pStyle w:val="ListParagraph"/>
+        <w:numPr>
+          <w:ilvl w:val="1"/>
+          <w:numId w:val="24"/>
+        </w:numPr>
+        <w:rPr>
+          <w:b/>
+          <w:bCs/>
+        </w:rPr>
+      </w:pPr>
+      <w:r>
+        <w:t>The Windows 8 SDK can usually be used to build an app for Windows 7, but since XAudio2 is not included in Windows 7 this would require redistributing xaudio2_7.dll from the DirectX SDK, which is not recommended</w:t>
+      </w:r>
+      <w:r>
+        <w:t xml:space="preserve"> because it is a very old version</w:t>
+      </w:r>
+      <w:r>
+        <w:t>.</w:t>
+      </w:r>
+      <w:r>
+        <w:br/>
+      </w:r>
+    </w:p>
+    <w:p>
+      <w:pPr>
+        <w:pStyle w:val="ListParagraph"/>
+        <w:numPr>
+          <w:ilvl w:val="0"/>
+          <w:numId w:val="24"/>
+        </w:numPr>
+        <w:rPr>
+          <w:b/>
+          <w:bCs/>
+        </w:rPr>
+      </w:pPr>
+      <w:r>
+        <w:rPr>
+          <w:b/>
+          <w:bCs/>
+        </w:rPr>
+        <w:t>XAudio2Samples_NuGetRedist.sln</w:t>
+      </w:r>
+      <w:r>
+        <w:t xml:space="preserve">. This solution targets Windows 10, and uses xaudio2_9redist.dll, which is obtained from a NuGet package. You will need to redistribute xaudio2_9redist.dll with your app. This has the advantage of </w:t>
+      </w:r>
+      <w:r>
+        <w:t>making the app use the latest version of XAudio2 even when running on an older operating system</w:t>
+      </w:r>
+      <w:r>
+        <w:t>.</w:t>
+      </w:r>
+    </w:p>
+    <w:p>
+      <w:pPr>
+        <w:pStyle w:val="ListParagraph"/>
+        <w:numPr>
+          <w:ilvl w:val="1"/>
+          <w:numId w:val="24"/>
+        </w:numPr>
+        <w:rPr>
+          <w:b/>
+          <w:bCs/>
+        </w:rPr>
+      </w:pPr>
+      <w:r>
+        <w:t>When</w:t>
+      </w:r>
+      <w:r>
+        <w:t xml:space="preserve"> running on Windows 7 or Windows 8, the version of xaudio2_9redist.dll that is included with the app will always be used. But when running on Windows 10, it will automatically switch to use the XAudio2 version </w:t>
+      </w:r>
+      <w:r>
+        <w:t>in</w:t>
+      </w:r>
+      <w:r>
+        <w:t xml:space="preserve"> the operating system, if that one is </w:t>
+      </w:r>
+      <w:r>
+        <w:t xml:space="preserve">a </w:t>
+      </w:r>
+      <w:r>
+        <w:t xml:space="preserve">newer </w:t>
+      </w:r>
+      <w:r>
+        <w:t xml:space="preserve">version </w:t>
+      </w:r>
+      <w:r>
+        <w:t>than the xaudio2_9redist.dll that is included with the app.</w:t>
+      </w:r>
+    </w:p>
+    <w:p>
+      <w:pPr>
+        <w:pStyle w:val="ListParagraph"/>
+        <w:numPr>
+          <w:ilvl w:val="1"/>
+          <w:numId w:val="24"/>
+        </w:numPr>
+        <w:rPr>
+          <w:b/>
+          <w:bCs/>
+        </w:rPr>
+      </w:pPr>
+      <w:r>
+        <w:t>It is possible to use this solution to build for an older version of Windows, but this will require retargeting the solution to an older version of the Windows SDK</w:t>
+      </w:r>
+      <w:r>
+        <w:t>.</w:t>
+      </w:r>
+    </w:p>
+    <w:p>
+      <w:r>
+        <w:t xml:space="preserve">For more details about XAudio2 NuGet package, see separate </w:t>
+      </w:r>
+      <w:hyperlink r:id="rId10" w:history="1">
+        <w:r>
+          <w:rPr>
+            <w:rStyle w:val="Hyperlink"/>
+          </w:rPr>
+          <w:t>documentation</w:t>
+        </w:r>
+      </w:hyperlink>
+      <w:r>
+        <w:t>.</w:t>
+      </w:r>
+    </w:p>
+    <w:p>
       <w:pPr>
         <w:pStyle w:val="Heading1"/>
-      </w:pPr>
-      <w:r>
+        <w:pageBreakBefore/>
+      </w:pPr>
+      <w:r>
+        <w:lastRenderedPageBreak/>
         <w:t>Description</w:t>
       </w:r>
     </w:p>
@@ -134,7 +318,7 @@
           <w:szCs w:val="19"/>
         </w:rPr>
         <w:drawing>
-          <wp:inline distT="0" distB="0" distL="0" distR="0">
+          <wp:inline distT="0" distB="0" distL="0" distR="0" wp14:anchorId="51E43DBC" wp14:editId="3C214265">
             <wp:extent cx="857250" cy="428625"/>
             <wp:effectExtent l="0" t="0" r="0" b="9525"/>
             <wp:docPr id="8" name="Picture 8" descr="http://i1.code.msdn.s-msft.com/xaudio2-win32-samples-024b3933/image/file/101076/1/xaudio2basicsound.png"/>
@@ -151,7 +335,7 @@
                     </pic:cNvPicPr>
                   </pic:nvPicPr>
                   <pic:blipFill>
-                    <a:blip r:embed="rId10">
+                    <a:blip r:embed="rId11">
                       <a:extLst>
                         <a:ext uri="{28A0092B-C50C-407E-A947-70E740481C1C}">
                           <a14:useLocalDpi xmlns:a14="http://schemas.microsoft.com/office/drawing/2010/main" val="0"/>
@@ -346,7 +530,6 @@
         </w:numPr>
       </w:pPr>
       <w:r>
-        <w:lastRenderedPageBreak/>
         <w:t xml:space="preserve">Clean up by releasing the XAudio2 engine. </w:t>
       </w:r>
     </w:p>
@@ -377,7 +560,7 @@
           <w:szCs w:val="19"/>
         </w:rPr>
         <w:drawing>
-          <wp:inline distT="0" distB="0" distL="0" distR="0">
+          <wp:inline distT="0" distB="0" distL="0" distR="0" wp14:anchorId="62FCE226" wp14:editId="1A7CB442">
             <wp:extent cx="857250" cy="428625"/>
             <wp:effectExtent l="0" t="0" r="0" b="9525"/>
             <wp:docPr id="7" name="Picture 7" descr="http://i1.code.msdn.s-msft.com/xaudio2-win32-samples-024b3933/image/file/101077/1/xaudio2basicsound.png"/>
@@ -394,7 +577,7 @@
                     </pic:cNvPicPr>
                   </pic:nvPicPr>
                   <pic:blipFill>
-                    <a:blip r:embed="rId10">
+                    <a:blip r:embed="rId11">
                       <a:extLst>
                         <a:ext uri="{28A0092B-C50C-407E-A947-70E740481C1C}">
                           <a14:useLocalDpi xmlns:a14="http://schemas.microsoft.com/office/drawing/2010/main" val="0"/>
@@ -428,11 +611,11 @@
     </w:p>
     <w:p>
       <w:r>
-        <w:t>This sample shows you how to play streaming audio using asynchronous file I/O</w:t>
+        <w:t>This sample shows you how to play streaming audio using asynchronous file I/</w:t>
       </w:r>
       <w:proofErr w:type="gramStart"/>
       <w:r>
-        <w:t>  and</w:t>
+        <w:t>O  and</w:t>
       </w:r>
       <w:proofErr w:type="gramEnd"/>
       <w:r>
@@ -453,7 +636,11 @@
     </w:p>
     <w:p>
       <w:r>
-        <w:t>Playing streaming audio with XAudio2 is very easy. You do not need to create extra threads or maintain tight control of timing. Most of the hard work is already done for you by the file system and XAudio2. The file system handles loading data in the background, while XAudio2 manages the audio hardware, and makes sure that it receives a steady stream of data. The XAudio2 system even allows you to queue up data buffers, which eliminates the worry about getting too far ahead of the audio. Your only job is to direct this process.</w:t>
+        <w:t xml:space="preserve">Playing streaming audio with XAudio2 is very easy. You do not need to create extra threads or maintain tight control of timing. Most of the hard work is already done for you by the file system and XAudio2. The file system handles loading data in the background, while XAudio2 manages the audio hardware, </w:t>
+      </w:r>
+      <w:r>
+        <w:lastRenderedPageBreak/>
+        <w:t>and makes sure that it receives a steady stream of data. The XAudio2 system even allows you to queue up data buffers, which eliminates the worry about getting too far ahead of the audio. Your only job is to direct this process.</w:t>
       </w:r>
     </w:p>
     <w:p>
@@ -571,27 +758,7 @@
     </w:p>
     <w:p>
       <w:r>
-        <w:t xml:space="preserve">Note that in order to use asynchronous buffered file I/O, the source data must be aligned to the size of the disk sector. This is the fastest way to read data on Windows platforms. General .WAV files do not </w:t>
-      </w:r>
-      <w:r>
-        <w:lastRenderedPageBreak/>
-        <w:t xml:space="preserve">meet this requirement, so this sample uses XACTBLD to prepare the sample .WAV files into a wave bank. By using the streaming wave bank property, XACTBLD aligns the audio data to meet the alignment requirement for </w:t>
-      </w:r>
-      <w:proofErr w:type="spellStart"/>
-      <w:r>
-        <w:t>async</w:t>
-      </w:r>
-      <w:proofErr w:type="spellEnd"/>
-      <w:r>
-        <w:t xml:space="preserve"> I/O. The sample parses the wave bank file to determine the format and position of the audio data. It then reopens the file for an asynchronous </w:t>
-      </w:r>
-      <w:proofErr w:type="spellStart"/>
-      <w:r>
-        <w:t>unbuffered</w:t>
-      </w:r>
-      <w:proofErr w:type="spellEnd"/>
-      <w:r>
-        <w:t xml:space="preserve"> read that uses this extracted information. The XACT runtime is not used by this sample. Any custom audio tool can provide audio data to meet the alignment requirement, such as the XWBTOOL included in this package.</w:t>
+        <w:t>Note that in order to use asynchronous buffered file I/O, the source data must be aligned to the size of the disk sector. This is the fastest way to read data on Windows platforms. General .WAV files do not meet this requirement, so this sample uses XACTBLD to prepare the sample .WAV files into a wave bank. By using the streaming wave bank property, XACTBLD aligns the audio data to meet the alignment requirement for async I/O. The sample parses the wave bank file to determine the format and position of the audio data. It then reopens the file for an asynchronous unbuffered read that uses this extracted information. The XACT runtime is not used by this sample. Any custom audio tool can provide audio data to meet the alignment requirement, such as the XWBTOOL included in this package.</w:t>
       </w:r>
     </w:p>
     <w:p>
@@ -621,7 +788,7 @@
           <w:szCs w:val="19"/>
         </w:rPr>
         <w:drawing>
-          <wp:inline distT="0" distB="0" distL="0" distR="0">
+          <wp:inline distT="0" distB="0" distL="0" distR="0" wp14:anchorId="3D1C0365" wp14:editId="76BB151A">
             <wp:extent cx="857250" cy="666750"/>
             <wp:effectExtent l="0" t="0" r="0" b="0"/>
             <wp:docPr id="6" name="Picture 6" descr="http://i1.code.msdn.s-msft.com/xaudio2-win32-samples-024b3933/image/file/101079/1/xaudio2sound3d.png"/>
@@ -633,264 +800,6 @@
                 <pic:pic xmlns:pic="http://schemas.openxmlformats.org/drawingml/2006/picture">
                   <pic:nvPicPr>
                     <pic:cNvPr id="0" name="101079" descr="http://i1.code.msdn.s-msft.com/xaudio2-win32-samples-024b3933/image/file/101079/1/xaudio2sound3d.png"/>
-                    <pic:cNvPicPr>
-                      <a:picLocks noChangeAspect="1" noChangeArrowheads="1"/>
-                    </pic:cNvPicPr>
-                  </pic:nvPicPr>
-                  <pic:blipFill>
-                    <a:blip r:embed="rId11">
-                      <a:extLst>
-                        <a:ext uri="{28A0092B-C50C-407E-A947-70E740481C1C}">
-                          <a14:useLocalDpi xmlns:a14="http://schemas.microsoft.com/office/drawing/2010/main" val="0"/>
-                        </a:ext>
-                      </a:extLst>
-                    </a:blip>
-                    <a:srcRect/>
-                    <a:stretch>
-                      <a:fillRect/>
-                    </a:stretch>
-                  </pic:blipFill>
-                  <pic:spPr bwMode="auto">
-                    <a:xfrm>
-                      <a:off x="0" y="0"/>
-                      <a:ext cx="857250" cy="666750"/>
-                    </a:xfrm>
-                    <a:prstGeom prst="rect">
-                      <a:avLst/>
-                    </a:prstGeom>
-                    <a:noFill/>
-                    <a:ln>
-                      <a:noFill/>
-                    </a:ln>
-                  </pic:spPr>
-                </pic:pic>
-              </a:graphicData>
-            </a:graphic>
-          </wp:inline>
-        </w:drawing>
-      </w:r>
-    </w:p>
-    <w:p>
-      <w:r>
-        <w:t>This sample shows you how to use the X3DAudio API with XAudio2 for playing spatialized audio.</w:t>
-      </w:r>
-    </w:p>
-    <w:p>
-      <w:r>
-        <w:t>The following is a quick overview of the basic steps taken by the sample:</w:t>
-      </w:r>
-    </w:p>
-    <w:p>
-      <w:pPr>
-        <w:pStyle w:val="ListParagraph"/>
-        <w:numPr>
-          <w:ilvl w:val="0"/>
-          <w:numId w:val="19"/>
-        </w:numPr>
-      </w:pPr>
-      <w:r>
-        <w:t xml:space="preserve">Initialize the XAudio2 engine and a mastering voice. Also, using the sample framework, initialize selected UI elements. </w:t>
-      </w:r>
-    </w:p>
-    <w:p>
-      <w:pPr>
-        <w:pStyle w:val="ListParagraph"/>
-        <w:numPr>
-          <w:ilvl w:val="0"/>
-          <w:numId w:val="19"/>
-        </w:numPr>
-      </w:pPr>
-      <w:r>
-        <w:t xml:space="preserve">Initialize the X3DAudio library with a speaker channel configuration that matches the mastering voice channel count. </w:t>
-      </w:r>
-    </w:p>
-    <w:p>
-      <w:pPr>
-        <w:pStyle w:val="ListParagraph"/>
-        <w:numPr>
-          <w:ilvl w:val="0"/>
-          <w:numId w:val="19"/>
-        </w:numPr>
-      </w:pPr>
-      <w:r>
-        <w:t xml:space="preserve">Create a </w:t>
-      </w:r>
-      <w:proofErr w:type="spellStart"/>
-      <w:r>
-        <w:t>submix</w:t>
-      </w:r>
-      <w:proofErr w:type="spellEnd"/>
-      <w:r>
-        <w:t xml:space="preserve"> voice and attach a reverb effect. The reverb effect parameter set is provided by using the I3DL2 preset conversion routine. For simplicity, the </w:t>
-      </w:r>
-      <w:proofErr w:type="spellStart"/>
-      <w:r>
-        <w:t>submix</w:t>
-      </w:r>
-      <w:proofErr w:type="spellEnd"/>
-      <w:r>
-        <w:t xml:space="preserve"> voice runs at the native output rate, and sends its output to the mastering voice. </w:t>
-      </w:r>
-    </w:p>
-    <w:p>
-      <w:pPr>
-        <w:pStyle w:val="ListParagraph"/>
-        <w:numPr>
-          <w:ilvl w:val="0"/>
-          <w:numId w:val="19"/>
-        </w:numPr>
-      </w:pPr>
-      <w:r>
-        <w:t xml:space="preserve">Create and start playing a single (mono) source voice as a looping sound, sending its output directly to the mastering voice and to the reverb </w:t>
-      </w:r>
-      <w:proofErr w:type="spellStart"/>
-      <w:r>
-        <w:t>submix</w:t>
-      </w:r>
-      <w:proofErr w:type="spellEnd"/>
-      <w:r>
-        <w:t xml:space="preserve"> voice. </w:t>
-      </w:r>
-    </w:p>
-    <w:p>
-      <w:pPr>
-        <w:pStyle w:val="ListParagraph"/>
-        <w:numPr>
-          <w:ilvl w:val="0"/>
-          <w:numId w:val="19"/>
-        </w:numPr>
-      </w:pPr>
-      <w:r>
-        <w:t xml:space="preserve">Represent and control the X3DAudio emitter and listener objects on a simplified X/Z grid to demonstrate spatialized audio. </w:t>
-      </w:r>
-    </w:p>
-    <w:p>
-      <w:pPr>
-        <w:pStyle w:val="ListParagraph"/>
-        <w:numPr>
-          <w:ilvl w:val="1"/>
-          <w:numId w:val="19"/>
-        </w:numPr>
-      </w:pPr>
-      <w:r>
-        <w:t xml:space="preserve">Draw the current positions of the emitter and listener at each frame of rendering. </w:t>
-      </w:r>
-    </w:p>
-    <w:p>
-      <w:pPr>
-        <w:pStyle w:val="ListParagraph"/>
-        <w:numPr>
-          <w:ilvl w:val="1"/>
-          <w:numId w:val="19"/>
-        </w:numPr>
-      </w:pPr>
-      <w:r>
-        <w:t xml:space="preserve">Apply parameter control changes to update the UI elements during each frame. </w:t>
-      </w:r>
-    </w:p>
-    <w:p>
-      <w:pPr>
-        <w:pStyle w:val="ListParagraph"/>
-        <w:numPr>
-          <w:ilvl w:val="1"/>
-          <w:numId w:val="19"/>
-        </w:numPr>
-      </w:pPr>
-      <w:r>
-        <w:t xml:space="preserve">Perform spatialized audio computations and updates during each frame update. </w:t>
-      </w:r>
-    </w:p>
-    <w:p>
-      <w:pPr>
-        <w:pStyle w:val="ListParagraph"/>
-        <w:numPr>
-          <w:ilvl w:val="2"/>
-          <w:numId w:val="20"/>
-        </w:numPr>
-      </w:pPr>
-      <w:r>
-        <w:t xml:space="preserve">Based on frame-elapsed time, update the emitter and listener objects with new positions and velocity information. </w:t>
-      </w:r>
-    </w:p>
-    <w:p>
-      <w:pPr>
-        <w:pStyle w:val="ListParagraph"/>
-        <w:numPr>
-          <w:ilvl w:val="2"/>
-          <w:numId w:val="20"/>
-        </w:numPr>
-      </w:pPr>
-      <w:r>
-        <w:t xml:space="preserve">Call the X3DAudioCalculate method to compute the resulting DSP control settings. </w:t>
-      </w:r>
-    </w:p>
-    <w:p>
-      <w:pPr>
-        <w:pStyle w:val="ListParagraph"/>
-        <w:numPr>
-          <w:ilvl w:val="2"/>
-          <w:numId w:val="20"/>
-        </w:numPr>
-      </w:pPr>
-      <w:r>
-        <w:t>Pass DSP settings to the source voice via the IXAudio2Voice::</w:t>
-      </w:r>
-      <w:proofErr w:type="spellStart"/>
-      <w:r>
-        <w:t>SetOutputMatrix</w:t>
-      </w:r>
-      <w:proofErr w:type="spellEnd"/>
-      <w:r>
-        <w:t xml:space="preserve"> and IXAudio2SourceVoice::</w:t>
-      </w:r>
-      <w:proofErr w:type="spellStart"/>
-      <w:r>
-        <w:t>SetFrequencyRatio</w:t>
-      </w:r>
-      <w:proofErr w:type="spellEnd"/>
-      <w:r>
-        <w:t xml:space="preserve"> functions. </w:t>
-      </w:r>
-    </w:p>
-    <w:p>
-      <w:pPr>
-        <w:pStyle w:val="Heading2"/>
-      </w:pPr>
-      <w:r>
-        <w:t>XAudio2CustomAPO</w:t>
-      </w:r>
-    </w:p>
-    <w:p>
-      <w:pPr>
-        <w:pStyle w:val="NormalWeb"/>
-        <w:rPr>
-          <w:rFonts w:ascii="Segoe UI" w:hAnsi="Segoe UI" w:cs="Segoe UI"/>
-          <w:color w:val="000000"/>
-          <w:sz w:val="19"/>
-          <w:szCs w:val="19"/>
-        </w:rPr>
-      </w:pPr>
-      <w:r>
-        <w:rPr>
-          <w:rFonts w:ascii="Segoe UI" w:hAnsi="Segoe UI" w:cs="Segoe UI"/>
-          <w:noProof/>
-          <w:color w:val="000000"/>
-          <w:sz w:val="19"/>
-          <w:szCs w:val="19"/>
-        </w:rPr>
-        <w:drawing>
-          <wp:inline distT="0" distB="0" distL="0" distR="0">
-            <wp:extent cx="857250" cy="666750"/>
-            <wp:effectExtent l="0" t="0" r="0" b="0"/>
-            <wp:docPr id="5" name="Picture 5" descr="http://i1.code.msdn.s-msft.com/xaudio2-win32-samples-024b3933/image/file/101080/1/xaudio2customapo.png"/>
-            <wp:cNvGraphicFramePr>
-              <a:graphicFrameLocks xmlns:a="http://schemas.openxmlformats.org/drawingml/2006/main" noChangeAspect="1"/>
-            </wp:cNvGraphicFramePr>
-            <a:graphic xmlns:a="http://schemas.openxmlformats.org/drawingml/2006/main">
-              <a:graphicData uri="http://schemas.openxmlformats.org/drawingml/2006/picture">
-                <pic:pic xmlns:pic="http://schemas.openxmlformats.org/drawingml/2006/picture">
-                  <pic:nvPicPr>
-                    <pic:cNvPr id="0" name="101080" descr="http://i1.code.msdn.s-msft.com/xaudio2-win32-samples-024b3933/image/file/101080/1/xaudio2customapo.png"/>
                     <pic:cNvPicPr>
                       <a:picLocks noChangeAspect="1" noChangeArrowheads="1"/>
                     </pic:cNvPicPr>
@@ -931,6 +840,264 @@
     <w:p>
       <w:r>
         <w:lastRenderedPageBreak/>
+        <w:t>This sample shows you how to use the X3DAudio API with XAudio2 for playing spatialized audio.</w:t>
+      </w:r>
+    </w:p>
+    <w:p>
+      <w:r>
+        <w:t>The following is a quick overview of the basic steps taken by the sample:</w:t>
+      </w:r>
+    </w:p>
+    <w:p>
+      <w:pPr>
+        <w:pStyle w:val="ListParagraph"/>
+        <w:numPr>
+          <w:ilvl w:val="0"/>
+          <w:numId w:val="19"/>
+        </w:numPr>
+      </w:pPr>
+      <w:r>
+        <w:t xml:space="preserve">Initialize the XAudio2 engine and a mastering voice. Also, using the sample framework, initialize selected UI elements. </w:t>
+      </w:r>
+    </w:p>
+    <w:p>
+      <w:pPr>
+        <w:pStyle w:val="ListParagraph"/>
+        <w:numPr>
+          <w:ilvl w:val="0"/>
+          <w:numId w:val="19"/>
+        </w:numPr>
+      </w:pPr>
+      <w:r>
+        <w:t xml:space="preserve">Initialize the X3DAudio library with a speaker channel configuration that matches the mastering voice channel count. </w:t>
+      </w:r>
+    </w:p>
+    <w:p>
+      <w:pPr>
+        <w:pStyle w:val="ListParagraph"/>
+        <w:numPr>
+          <w:ilvl w:val="0"/>
+          <w:numId w:val="19"/>
+        </w:numPr>
+      </w:pPr>
+      <w:r>
+        <w:t xml:space="preserve">Create a </w:t>
+      </w:r>
+      <w:proofErr w:type="spellStart"/>
+      <w:r>
+        <w:t>submix</w:t>
+      </w:r>
+      <w:proofErr w:type="spellEnd"/>
+      <w:r>
+        <w:t xml:space="preserve"> voice and attach a reverb effect. The reverb effect parameter set is provided by using the I3DL2 preset conversion routine. For simplicity, the </w:t>
+      </w:r>
+      <w:proofErr w:type="spellStart"/>
+      <w:r>
+        <w:t>submix</w:t>
+      </w:r>
+      <w:proofErr w:type="spellEnd"/>
+      <w:r>
+        <w:t xml:space="preserve"> voice runs at the native output rate, and sends its output to the mastering voice. </w:t>
+      </w:r>
+    </w:p>
+    <w:p>
+      <w:pPr>
+        <w:pStyle w:val="ListParagraph"/>
+        <w:numPr>
+          <w:ilvl w:val="0"/>
+          <w:numId w:val="19"/>
+        </w:numPr>
+      </w:pPr>
+      <w:r>
+        <w:t xml:space="preserve">Create and start playing a single (mono) source voice as a looping sound, sending its output directly to the mastering voice and to the reverb </w:t>
+      </w:r>
+      <w:proofErr w:type="spellStart"/>
+      <w:r>
+        <w:t>submix</w:t>
+      </w:r>
+      <w:proofErr w:type="spellEnd"/>
+      <w:r>
+        <w:t xml:space="preserve"> voice. </w:t>
+      </w:r>
+    </w:p>
+    <w:p>
+      <w:pPr>
+        <w:pStyle w:val="ListParagraph"/>
+        <w:numPr>
+          <w:ilvl w:val="0"/>
+          <w:numId w:val="19"/>
+        </w:numPr>
+      </w:pPr>
+      <w:r>
+        <w:t xml:space="preserve">Represent and control the X3DAudio emitter and listener objects on a simplified X/Z grid to demonstrate spatialized audio. </w:t>
+      </w:r>
+    </w:p>
+    <w:p>
+      <w:pPr>
+        <w:pStyle w:val="ListParagraph"/>
+        <w:numPr>
+          <w:ilvl w:val="1"/>
+          <w:numId w:val="19"/>
+        </w:numPr>
+      </w:pPr>
+      <w:r>
+        <w:t xml:space="preserve">Draw the current positions of the emitter and listener at each frame of rendering. </w:t>
+      </w:r>
+    </w:p>
+    <w:p>
+      <w:pPr>
+        <w:pStyle w:val="ListParagraph"/>
+        <w:numPr>
+          <w:ilvl w:val="1"/>
+          <w:numId w:val="19"/>
+        </w:numPr>
+      </w:pPr>
+      <w:r>
+        <w:t xml:space="preserve">Apply parameter control changes to update the UI elements during each frame. </w:t>
+      </w:r>
+    </w:p>
+    <w:p>
+      <w:pPr>
+        <w:pStyle w:val="ListParagraph"/>
+        <w:numPr>
+          <w:ilvl w:val="1"/>
+          <w:numId w:val="19"/>
+        </w:numPr>
+      </w:pPr>
+      <w:r>
+        <w:t xml:space="preserve">Perform spatialized audio computations and updates during each frame update. </w:t>
+      </w:r>
+    </w:p>
+    <w:p>
+      <w:pPr>
+        <w:pStyle w:val="ListParagraph"/>
+        <w:numPr>
+          <w:ilvl w:val="2"/>
+          <w:numId w:val="20"/>
+        </w:numPr>
+      </w:pPr>
+      <w:r>
+        <w:t xml:space="preserve">Based on frame-elapsed time, update the emitter and listener objects with new positions and velocity information. </w:t>
+      </w:r>
+    </w:p>
+    <w:p>
+      <w:pPr>
+        <w:pStyle w:val="ListParagraph"/>
+        <w:numPr>
+          <w:ilvl w:val="2"/>
+          <w:numId w:val="20"/>
+        </w:numPr>
+      </w:pPr>
+      <w:r>
+        <w:t xml:space="preserve">Call the X3DAudioCalculate method to compute the resulting DSP control settings. </w:t>
+      </w:r>
+    </w:p>
+    <w:p>
+      <w:pPr>
+        <w:pStyle w:val="ListParagraph"/>
+        <w:numPr>
+          <w:ilvl w:val="2"/>
+          <w:numId w:val="20"/>
+        </w:numPr>
+      </w:pPr>
+      <w:r>
+        <w:t>Pass DSP settings to the source voice via the IXAudio2Voice::</w:t>
+      </w:r>
+      <w:proofErr w:type="spellStart"/>
+      <w:r>
+        <w:t>SetOutputMatrix</w:t>
+      </w:r>
+      <w:proofErr w:type="spellEnd"/>
+      <w:r>
+        <w:t xml:space="preserve"> and IXAudio2SourceVoice::</w:t>
+      </w:r>
+      <w:proofErr w:type="spellStart"/>
+      <w:r>
+        <w:t>SetFrequencyRatio</w:t>
+      </w:r>
+      <w:proofErr w:type="spellEnd"/>
+      <w:r>
+        <w:t xml:space="preserve"> functions. </w:t>
+      </w:r>
+    </w:p>
+    <w:p>
+      <w:pPr>
+        <w:pStyle w:val="Heading2"/>
+      </w:pPr>
+      <w:r>
+        <w:t>XAudio2CustomAPO</w:t>
+      </w:r>
+    </w:p>
+    <w:p>
+      <w:pPr>
+        <w:pStyle w:val="NormalWeb"/>
+        <w:rPr>
+          <w:rFonts w:ascii="Segoe UI" w:hAnsi="Segoe UI" w:cs="Segoe UI"/>
+          <w:color w:val="000000"/>
+          <w:sz w:val="19"/>
+          <w:szCs w:val="19"/>
+        </w:rPr>
+      </w:pPr>
+      <w:r>
+        <w:rPr>
+          <w:rFonts w:ascii="Segoe UI" w:hAnsi="Segoe UI" w:cs="Segoe UI"/>
+          <w:noProof/>
+          <w:color w:val="000000"/>
+          <w:sz w:val="19"/>
+          <w:szCs w:val="19"/>
+        </w:rPr>
+        <w:drawing>
+          <wp:inline distT="0" distB="0" distL="0" distR="0" wp14:anchorId="0225775E" wp14:editId="7260FA6E">
+            <wp:extent cx="857250" cy="666750"/>
+            <wp:effectExtent l="0" t="0" r="0" b="0"/>
+            <wp:docPr id="5" name="Picture 5" descr="http://i1.code.msdn.s-msft.com/xaudio2-win32-samples-024b3933/image/file/101080/1/xaudio2customapo.png"/>
+            <wp:cNvGraphicFramePr>
+              <a:graphicFrameLocks xmlns:a="http://schemas.openxmlformats.org/drawingml/2006/main" noChangeAspect="1"/>
+            </wp:cNvGraphicFramePr>
+            <a:graphic xmlns:a="http://schemas.openxmlformats.org/drawingml/2006/main">
+              <a:graphicData uri="http://schemas.openxmlformats.org/drawingml/2006/picture">
+                <pic:pic xmlns:pic="http://schemas.openxmlformats.org/drawingml/2006/picture">
+                  <pic:nvPicPr>
+                    <pic:cNvPr id="0" name="101080" descr="http://i1.code.msdn.s-msft.com/xaudio2-win32-samples-024b3933/image/file/101080/1/xaudio2customapo.png"/>
+                    <pic:cNvPicPr>
+                      <a:picLocks noChangeAspect="1" noChangeArrowheads="1"/>
+                    </pic:cNvPicPr>
+                  </pic:nvPicPr>
+                  <pic:blipFill>
+                    <a:blip r:embed="rId13">
+                      <a:extLst>
+                        <a:ext uri="{28A0092B-C50C-407E-A947-70E740481C1C}">
+                          <a14:useLocalDpi xmlns:a14="http://schemas.microsoft.com/office/drawing/2010/main" val="0"/>
+                        </a:ext>
+                      </a:extLst>
+                    </a:blip>
+                    <a:srcRect/>
+                    <a:stretch>
+                      <a:fillRect/>
+                    </a:stretch>
+                  </pic:blipFill>
+                  <pic:spPr bwMode="auto">
+                    <a:xfrm>
+                      <a:off x="0" y="0"/>
+                      <a:ext cx="857250" cy="666750"/>
+                    </a:xfrm>
+                    <a:prstGeom prst="rect">
+                      <a:avLst/>
+                    </a:prstGeom>
+                    <a:noFill/>
+                    <a:ln>
+                      <a:noFill/>
+                    </a:ln>
+                  </pic:spPr>
+                </pic:pic>
+              </a:graphicData>
+            </a:graphic>
+          </wp:inline>
+        </w:drawing>
+      </w:r>
+    </w:p>
+    <w:p>
+      <w:r>
         <w:t>This sample shows you how to create and use custom APOs with XAudio2.</w:t>
       </w:r>
     </w:p>
@@ -1012,17 +1179,12 @@
         <w:t xml:space="preserve">The APOs are implemented by using a helper template class, </w:t>
       </w:r>
       <w:proofErr w:type="spellStart"/>
-      <w:proofErr w:type="gramStart"/>
       <w:r>
         <w:t>SampleAPOBase</w:t>
       </w:r>
       <w:proofErr w:type="spellEnd"/>
       <w:r>
-        <w:t>, that</w:t>
-      </w:r>
-      <w:proofErr w:type="gramEnd"/>
-      <w:r>
-        <w:t xml:space="preserve"> handles shared registration, class factory, and parameter handling operations. Use of this template class is not required, but it is used to </w:t>
+        <w:t xml:space="preserve">, that handles shared registration, class factory, and parameter handling operations. Use of this template class is not required, but it is used to </w:t>
       </w:r>
       <w:proofErr w:type="spellStart"/>
       <w:r>
@@ -1082,8 +1244,9 @@
           <w:sz w:val="19"/>
           <w:szCs w:val="19"/>
         </w:rPr>
+        <w:lastRenderedPageBreak/>
         <w:drawing>
-          <wp:inline distT="0" distB="0" distL="0" distR="0">
+          <wp:inline distT="0" distB="0" distL="0" distR="0" wp14:anchorId="0D745164" wp14:editId="42632472">
             <wp:extent cx="857250" cy="428625"/>
             <wp:effectExtent l="0" t="0" r="0" b="9525"/>
             <wp:docPr id="4" name="Picture 4" descr="http://i1.code.msdn.s-msft.com/xaudio2-win32-samples-024b3933/image/file/101090/1/xaudio2basicsound.png"/>
@@ -1100,7 +1263,7 @@
                     </pic:cNvPicPr>
                   </pic:nvPicPr>
                   <pic:blipFill>
-                    <a:blip r:embed="rId10">
+                    <a:blip r:embed="rId11">
                       <a:extLst>
                         <a:ext uri="{28A0092B-C50C-407E-A947-70E740481C1C}">
                           <a14:useLocalDpi xmlns:a14="http://schemas.microsoft.com/office/drawing/2010/main" val="0"/>
@@ -1134,15 +1297,7 @@
     </w:p>
     <w:p>
       <w:r>
-        <w:t xml:space="preserve">This sample shows how to enumerate audio devices and initialize </w:t>
-      </w:r>
-      <w:proofErr w:type="gramStart"/>
-      <w:r>
-        <w:t>an</w:t>
-      </w:r>
-      <w:proofErr w:type="gramEnd"/>
-      <w:r>
-        <w:t xml:space="preserve"> XAudio2 mastering voice for a specific device.</w:t>
+        <w:t>This sample shows how to enumerate audio devices and initialize an XAudio2 mastering voice for a specific device.</w:t>
       </w:r>
     </w:p>
     <w:p>
@@ -1195,7 +1350,7 @@
           <w:szCs w:val="19"/>
         </w:rPr>
         <w:drawing>
-          <wp:inline distT="0" distB="0" distL="0" distR="0">
+          <wp:inline distT="0" distB="0" distL="0" distR="0" wp14:anchorId="707A0F50" wp14:editId="15AA7177">
             <wp:extent cx="857250" cy="428625"/>
             <wp:effectExtent l="0" t="0" r="0" b="9525"/>
             <wp:docPr id="2" name="Picture 2" descr="http://i1.code.msdn.s-msft.com/xaudio2-win32-samples-024b3933/image/file/101141/1/xaudio2basicsound.png"/>
@@ -1212,7 +1367,7 @@
                     </pic:cNvPicPr>
                   </pic:nvPicPr>
                   <pic:blipFill>
-                    <a:blip r:embed="rId10">
+                    <a:blip r:embed="rId11">
                       <a:extLst>
                         <a:ext uri="{28A0092B-C50C-407E-A947-70E740481C1C}">
                           <a14:useLocalDpi xmlns:a14="http://schemas.microsoft.com/office/drawing/2010/main" val="0"/>
@@ -1248,7 +1403,7 @@
       <w:r>
         <w:t xml:space="preserve">This samples uses </w:t>
       </w:r>
-      <w:hyperlink r:id="rId13" w:history="1">
+      <w:hyperlink r:id="rId14" w:history="1">
         <w:r>
           <w:rPr>
             <w:rStyle w:val="Hyperlink"/>
@@ -1259,37 +1414,7 @@
         </w:r>
       </w:hyperlink>
       <w:r>
-        <w:t xml:space="preserve"> to decode a media audio file (which could be compressed with any number of codecs) and streams it through </w:t>
-      </w:r>
-      <w:proofErr w:type="gramStart"/>
-      <w:r>
-        <w:t>an</w:t>
-      </w:r>
-      <w:proofErr w:type="gramEnd"/>
-      <w:r>
-        <w:t xml:space="preserve"> XAudio2 voice. This technique is most useful for </w:t>
-      </w:r>
-      <w:proofErr w:type="spellStart"/>
-      <w:r>
-        <w:t>XAudio</w:t>
-      </w:r>
-      <w:proofErr w:type="spellEnd"/>
-      <w:r>
-        <w:t xml:space="preserve"> 2.8 on Windows 8.x which only supports PCM and ADPCM, and not more </w:t>
-      </w:r>
-      <w:r>
-        <w:t>aggressive</w:t>
-      </w:r>
-      <w:r>
-        <w:t xml:space="preserve"> </w:t>
-      </w:r>
-      <w:proofErr w:type="spellStart"/>
-      <w:r>
-        <w:t>lossy</w:t>
-      </w:r>
-      <w:proofErr w:type="spellEnd"/>
-      <w:r>
-        <w:t xml:space="preserve"> compressed schemes which are supported by Media Foundation.</w:t>
+        <w:t xml:space="preserve"> to decode a media audio file (which could be compressed with any number of codecs) and streams it through an XAudio2 voice. This technique is most useful for XAudio 2.8 on Windows 8.x which only supports PCM and ADPCM, and not more aggressive lossy compressed schemes which are supported by Media Foundation.</w:t>
       </w:r>
     </w:p>
     <w:p>
@@ -1335,7 +1460,7 @@
           <w:noProof/>
         </w:rPr>
         <w:drawing>
-          <wp:inline distT="0" distB="0" distL="0" distR="0">
+          <wp:inline distT="0" distB="0" distL="0" distR="0" wp14:anchorId="46CFB061" wp14:editId="28AE6463">
             <wp:extent cx="857250" cy="428625"/>
             <wp:effectExtent l="0" t="0" r="0" b="9525"/>
             <wp:docPr id="1" name="Picture 1" descr="http://i1.code.msdn.s-msft.com/xaudio2-win32-samples-024b3933/image/file/101078/1/xaudio2basicsound.png"/>
@@ -1352,7 +1477,7 @@
                     </pic:cNvPicPr>
                   </pic:nvPicPr>
                   <pic:blipFill>
-                    <a:blip r:embed="rId10">
+                    <a:blip r:embed="rId11">
                       <a:extLst>
                         <a:ext uri="{28A0092B-C50C-407E-A947-70E740481C1C}">
                           <a14:useLocalDpi xmlns:a14="http://schemas.microsoft.com/office/drawing/2010/main" val="0"/>
@@ -1396,7 +1521,6 @@
     </w:p>
     <w:p>
       <w:r>
-        <w:lastRenderedPageBreak/>
         <w:t>The XACT runtime is not used by this sample. The audio data can be authored using the XACT tool in the legacy DirectX SDK, or with the XWBTOOL in this package.</w:t>
       </w:r>
     </w:p>
@@ -1492,8 +1616,6 @@
           <w:numId w:val="22"/>
         </w:numPr>
       </w:pPr>
-      <w:bookmarkStart w:id="0" w:name="_GoBack"/>
-      <w:bookmarkEnd w:id="0"/>
       <w:r>
         <w:t xml:space="preserve">The </w:t>
       </w:r>
@@ -1518,7 +1640,11 @@
       </w:r>
       <w:proofErr w:type="spellEnd"/>
       <w:r>
-        <w:t xml:space="preserve"> files suitable for both the XAudio2AsyncStream or XAudio2WaveBank samples, and are binary compatible with the XACT3 DirectX SDK (June 2010) wave bank format. This tool cannot generate XACT sound banks. </w:t>
+        <w:t xml:space="preserve"> files suitable for both the XAudio2AsyncStream or XAudio2WaveBank samples, and are binary </w:t>
+      </w:r>
+      <w:r>
+        <w:lastRenderedPageBreak/>
+        <w:t xml:space="preserve">compatible with the XACT3 DirectX SDK (June 2010) wave bank format. This tool cannot generate XACT sound banks. </w:t>
       </w:r>
     </w:p>
     <w:p>
@@ -1547,26 +1673,12 @@
       </w:r>
       <w:proofErr w:type="spellEnd"/>
       <w:r>
-        <w:t xml:space="preserve"> files will make Win32 desktop applications that are compatible with Windows 8.x. They use the built-in </w:t>
-      </w:r>
-      <w:proofErr w:type="spellStart"/>
-      <w:r>
-        <w:t>XAudio</w:t>
-      </w:r>
-      <w:proofErr w:type="spellEnd"/>
-      <w:r>
-        <w:t xml:space="preserve"> 2.8 DLLs. The resulting binaries are not compatible with Windows Vista or Windows 7, although there are alternative project files included that will support Windows Vista and Windows 7.</w:t>
-      </w:r>
-    </w:p>
-    <w:p>
-      <w:r>
-        <w:t xml:space="preserve">XAudio2Sound3D and XAudio2CustomAPO are both DXUT-based samples. DXUT-based samples typically make use of runtime HLSL compilation. Build-time compilation is recommended for all production Direct3D applications, but for experimentation and samples development runtime HLSL </w:t>
-      </w:r>
-      <w:r>
-        <w:t>compilation</w:t>
-      </w:r>
-      <w:r>
-        <w:t xml:space="preserve"> is preferred. Therefore, the D3DCompile*.DLL must be available in the search path when these programs are executed.</w:t>
+        <w:t xml:space="preserve"> files will make Win32 desktop applications that are compatible with Windows 8.x. They use the built-in XAudio 2.8 DLLs. The resulting binaries are not compatible with Windows Vista or Windows 7, although there are alternative project files included that will support Windows Vista and Windows 7.</w:t>
+      </w:r>
+    </w:p>
+    <w:p>
+      <w:r>
+        <w:t>XAudio2Sound3D and XAudio2CustomAPO are both DXUT-based samples. DXUT-based samples typically make use of runtime HLSL compilation. Build-time compilation is recommended for all production Direct3D applications, but for experimentation and samples development runtime HLSL compilation is preferred. Therefore, the D3DCompile*.DLL must be available in the search path when these programs are executed.</w:t>
       </w:r>
     </w:p>
     <w:p>
@@ -1607,14 +1719,14 @@
         <w:rPr>
           <w:color w:val="000000"/>
         </w:rPr>
-        <w:t>(x86</w:t>
+        <w:t>(x</w:t>
       </w:r>
       <w:proofErr w:type="gramStart"/>
       <w:r>
         <w:rPr>
           <w:color w:val="000000"/>
         </w:rPr>
-        <w:t>)%</w:t>
+        <w:t>86)%</w:t>
       </w:r>
       <w:proofErr w:type="gramEnd"/>
       <w:r>
@@ -1664,14 +1776,14 @@
         <w:rPr>
           <w:color w:val="000000"/>
         </w:rPr>
-        <w:t>(x86</w:t>
+        <w:t>(x</w:t>
       </w:r>
       <w:proofErr w:type="gramStart"/>
       <w:r>
         <w:rPr>
           <w:color w:val="000000"/>
         </w:rPr>
-        <w:t>)%</w:t>
+        <w:t>86)%</w:t>
       </w:r>
       <w:proofErr w:type="gramEnd"/>
       <w:r>
@@ -1704,13 +1816,8 @@
       </w:r>
     </w:p>
     <w:p>
-      <w:proofErr w:type="spellStart"/>
-      <w:r>
-        <w:t>XAudio</w:t>
-      </w:r>
-      <w:proofErr w:type="spellEnd"/>
-      <w:r>
-        <w:t xml:space="preserve"> 2.7 supports Windows Vista, Windows 7, and Windows 8.x but requires the legacy DirectX SDK. These samples can build with VS 2012 or VS 2013 using the legacy DirectX SDK for down-level support. The *_</w:t>
+      <w:r>
+        <w:t>XAudio 2.7 supports Windows Vista, Windows 7, and Windows 8.x but requires the legacy DirectX SDK. These samples can build with VS 2012 or VS 2013 using the legacy DirectX SDK for down-level support. The *_</w:t>
       </w:r>
       <w:proofErr w:type="spellStart"/>
       <w:r>
@@ -1739,12 +1846,11 @@
           <w:sz w:val="27"/>
           <w:szCs w:val="27"/>
         </w:rPr>
-        <w:lastRenderedPageBreak/>
         <w:t>More Information</w:t>
       </w:r>
     </w:p>
     <w:p>
-      <w:hyperlink r:id="rId14" w:history="1">
+      <w:hyperlink r:id="rId15" w:history="1">
         <w:r>
           <w:rPr>
             <w:rStyle w:val="Hyperlink"/>
@@ -1756,7 +1862,7 @@
       </w:hyperlink>
     </w:p>
     <w:p>
-      <w:hyperlink r:id="rId15" w:history="1">
+      <w:hyperlink r:id="rId16" w:history="1">
         <w:r>
           <w:rPr>
             <w:rStyle w:val="Hyperlink"/>
@@ -1771,7 +1877,7 @@
       </w:r>
     </w:p>
     <w:p>
-      <w:hyperlink r:id="rId16" w:history="1">
+      <w:hyperlink r:id="rId17" w:history="1">
         <w:r>
           <w:rPr>
             <w:rStyle w:val="Hyperlink"/>
@@ -1783,7 +1889,7 @@
       </w:hyperlink>
     </w:p>
     <w:p>
-      <w:hyperlink r:id="rId17" w:history="1">
+      <w:hyperlink r:id="rId18" w:history="1">
         <w:r>
           <w:rPr>
             <w:rStyle w:val="Hyperlink"/>
@@ -1795,7 +1901,7 @@
       </w:hyperlink>
     </w:p>
     <w:p>
-      <w:hyperlink r:id="rId18" w:history="1">
+      <w:hyperlink r:id="rId19" w:history="1">
         <w:r>
           <w:rPr>
             <w:rStyle w:val="Hyperlink"/>
@@ -1810,7 +1916,7 @@
       </w:r>
     </w:p>
     <w:p>
-      <w:hyperlink r:id="rId19" w:history="1">
+      <w:hyperlink r:id="rId20" w:history="1">
         <w:r>
           <w:rPr>
             <w:rStyle w:val="Hyperlink"/>
@@ -1823,12 +1929,12 @@
     </w:p>
     <w:p/>
     <w:sectPr>
-      <w:headerReference w:type="even" r:id="rId20"/>
-      <w:headerReference w:type="default" r:id="rId21"/>
-      <w:footerReference w:type="even" r:id="rId22"/>
-      <w:footerReference w:type="default" r:id="rId23"/>
-      <w:headerReference w:type="first" r:id="rId24"/>
-      <w:footerReference w:type="first" r:id="rId25"/>
+      <w:headerReference w:type="even" r:id="rId21"/>
+      <w:headerReference w:type="default" r:id="rId22"/>
+      <w:footerReference w:type="even" r:id="rId23"/>
+      <w:footerReference w:type="default" r:id="rId24"/>
+      <w:headerReference w:type="first" r:id="rId25"/>
+      <w:footerReference w:type="first" r:id="rId26"/>
       <w:pgSz w:w="12240" w:h="15840"/>
       <w:pgMar w:top="1440" w:right="1440" w:bottom="1440" w:left="1440" w:header="720" w:footer="720" w:gutter="0"/>
       <w:cols w:space="720"/>
@@ -1839,7 +1945,7 @@
 </file>
 
 <file path=word/endnotes.xml><?xml version="1.0" encoding="utf-8"?>
-<w:endnotes xmlns:wpc="http://schemas.microsoft.com/office/word/2010/wordprocessingCanvas" xmlns:mc="http://schemas.openxmlformats.org/markup-compatibility/2006" xmlns:o="urn:schemas-microsoft-com:office:office" xmlns:r="http://schemas.openxmlformats.org/officeDocument/2006/relationships" xmlns:m="http://schemas.openxmlformats.org/officeDocument/2006/math" xmlns:v="urn:schemas-microsoft-com:vml" xmlns:wp14="http://schemas.microsoft.com/office/word/2010/wordprocessingDrawing" xmlns:wp="http://schemas.openxmlformats.org/drawingml/2006/wordprocessingDrawing" xmlns:w10="urn:schemas-microsoft-com:office:word" xmlns:w="http://schemas.openxmlformats.org/wordprocessingml/2006/main" xmlns:w14="http://schemas.microsoft.com/office/word/2010/wordml" xmlns:w15="http://schemas.microsoft.com/office/word/2012/wordml" xmlns:wpg="http://schemas.microsoft.com/office/word/2010/wordprocessingGroup" xmlns:wpi="http://schemas.microsoft.com/office/word/2010/wordprocessingInk" xmlns:wne="http://schemas.microsoft.com/office/word/2006/wordml" xmlns:wps="http://schemas.microsoft.com/office/word/2010/wordprocessingShape" mc:Ignorable="w14 w15 wp14">
+<w:endnotes xmlns:wpc="http://schemas.microsoft.com/office/word/2010/wordprocessingCanvas" xmlns:cx="http://schemas.microsoft.com/office/drawing/2014/chartex" xmlns:cx1="http://schemas.microsoft.com/office/drawing/2015/9/8/chartex" xmlns:cx2="http://schemas.microsoft.com/office/drawing/2015/10/21/chartex" xmlns:cx3="http://schemas.microsoft.com/office/drawing/2016/5/9/chartex" xmlns:cx4="http://schemas.microsoft.com/office/drawing/2016/5/10/chartex" xmlns:cx5="http://schemas.microsoft.com/office/drawing/2016/5/11/chartex" xmlns:cx6="http://schemas.microsoft.com/office/drawing/2016/5/12/chartex" xmlns:cx7="http://schemas.microsoft.com/office/drawing/2016/5/13/chartex" xmlns:cx8="http://schemas.microsoft.com/office/drawing/2016/5/14/chartex" xmlns:mc="http://schemas.openxmlformats.org/markup-compatibility/2006" xmlns:aink="http://schemas.microsoft.com/office/drawing/2016/ink" xmlns:am3d="http://schemas.microsoft.com/office/drawing/2017/model3d" xmlns:o="urn:schemas-microsoft-com:office:office" xmlns:r="http://schemas.openxmlformats.org/officeDocument/2006/relationships" xmlns:m="http://schemas.openxmlformats.org/officeDocument/2006/math" xmlns:v="urn:schemas-microsoft-com:vml" xmlns:wp14="http://schemas.microsoft.com/office/word/2010/wordprocessingDrawing" xmlns:wp="http://schemas.openxmlformats.org/drawingml/2006/wordprocessingDrawing" xmlns:w10="urn:schemas-microsoft-com:office:word" xmlns:w="http://schemas.openxmlformats.org/wordprocessingml/2006/main" xmlns:w14="http://schemas.microsoft.com/office/word/2010/wordml" xmlns:w15="http://schemas.microsoft.com/office/word/2012/wordml" xmlns:w16cex="http://schemas.microsoft.com/office/word/2018/wordml/cex" xmlns:w16cid="http://schemas.microsoft.com/office/word/2016/wordml/cid" xmlns:w16="http://schemas.microsoft.com/office/word/2018/wordml" xmlns:w16se="http://schemas.microsoft.com/office/word/2015/wordml/symex" xmlns:wpg="http://schemas.microsoft.com/office/word/2010/wordprocessingGroup" xmlns:wpi="http://schemas.microsoft.com/office/word/2010/wordprocessingInk" xmlns:wne="http://schemas.microsoft.com/office/word/2006/wordml" xmlns:wps="http://schemas.microsoft.com/office/word/2010/wordprocessingShape" mc:Ignorable="w14 w15 w16se w16cid w16 w16cex wp14">
   <w:endnote w:type="separator" w:id="-1">
     <w:p>
       <w:pPr>
@@ -1864,7 +1970,7 @@
 </file>
 
 <file path=word/footer1.xml><?xml version="1.0" encoding="utf-8"?>
-<w:ftr xmlns:wpc="http://schemas.microsoft.com/office/word/2010/wordprocessingCanvas" xmlns:mc="http://schemas.openxmlformats.org/markup-compatibility/2006" xmlns:o="urn:schemas-microsoft-com:office:office" xmlns:r="http://schemas.openxmlformats.org/officeDocument/2006/relationships" xmlns:m="http://schemas.openxmlformats.org/officeDocument/2006/math" xmlns:v="urn:schemas-microsoft-com:vml" xmlns:wp14="http://schemas.microsoft.com/office/word/2010/wordprocessingDrawing" xmlns:wp="http://schemas.openxmlformats.org/drawingml/2006/wordprocessingDrawing" xmlns:w10="urn:schemas-microsoft-com:office:word" xmlns:w="http://schemas.openxmlformats.org/wordprocessingml/2006/main" xmlns:w14="http://schemas.microsoft.com/office/word/2010/wordml" xmlns:w15="http://schemas.microsoft.com/office/word/2012/wordml" xmlns:wpg="http://schemas.microsoft.com/office/word/2010/wordprocessingGroup" xmlns:wpi="http://schemas.microsoft.com/office/word/2010/wordprocessingInk" xmlns:wne="http://schemas.microsoft.com/office/word/2006/wordml" xmlns:wps="http://schemas.microsoft.com/office/word/2010/wordprocessingShape" mc:Ignorable="w14 w15 wp14">
+<w:ftr xmlns:wpc="http://schemas.microsoft.com/office/word/2010/wordprocessingCanvas" xmlns:cx="http://schemas.microsoft.com/office/drawing/2014/chartex" xmlns:cx1="http://schemas.microsoft.com/office/drawing/2015/9/8/chartex" xmlns:cx2="http://schemas.microsoft.com/office/drawing/2015/10/21/chartex" xmlns:cx3="http://schemas.microsoft.com/office/drawing/2016/5/9/chartex" xmlns:cx4="http://schemas.microsoft.com/office/drawing/2016/5/10/chartex" xmlns:cx5="http://schemas.microsoft.com/office/drawing/2016/5/11/chartex" xmlns:cx6="http://schemas.microsoft.com/office/drawing/2016/5/12/chartex" xmlns:cx7="http://schemas.microsoft.com/office/drawing/2016/5/13/chartex" xmlns:cx8="http://schemas.microsoft.com/office/drawing/2016/5/14/chartex" xmlns:mc="http://schemas.openxmlformats.org/markup-compatibility/2006" xmlns:aink="http://schemas.microsoft.com/office/drawing/2016/ink" xmlns:am3d="http://schemas.microsoft.com/office/drawing/2017/model3d" xmlns:o="urn:schemas-microsoft-com:office:office" xmlns:r="http://schemas.openxmlformats.org/officeDocument/2006/relationships" xmlns:m="http://schemas.openxmlformats.org/officeDocument/2006/math" xmlns:v="urn:schemas-microsoft-com:vml" xmlns:wp14="http://schemas.microsoft.com/office/word/2010/wordprocessingDrawing" xmlns:wp="http://schemas.openxmlformats.org/drawingml/2006/wordprocessingDrawing" xmlns:w10="urn:schemas-microsoft-com:office:word" xmlns:w="http://schemas.openxmlformats.org/wordprocessingml/2006/main" xmlns:w14="http://schemas.microsoft.com/office/word/2010/wordml" xmlns:w15="http://schemas.microsoft.com/office/word/2012/wordml" xmlns:w16cex="http://schemas.microsoft.com/office/word/2018/wordml/cex" xmlns:w16cid="http://schemas.microsoft.com/office/word/2016/wordml/cid" xmlns:w16="http://schemas.microsoft.com/office/word/2018/wordml" xmlns:w16se="http://schemas.microsoft.com/office/word/2015/wordml/symex" xmlns:wpg="http://schemas.microsoft.com/office/word/2010/wordprocessingGroup" xmlns:wpi="http://schemas.microsoft.com/office/word/2010/wordprocessingInk" xmlns:wne="http://schemas.microsoft.com/office/word/2006/wordml" xmlns:wps="http://schemas.microsoft.com/office/word/2010/wordprocessingShape" mc:Ignorable="w14 w15 w16se w16cid w16 w16cex wp14">
   <w:p>
     <w:pPr>
       <w:pStyle w:val="Footer"/>
@@ -1874,7 +1980,7 @@
 </file>
 
 <file path=word/footer2.xml><?xml version="1.0" encoding="utf-8"?>
-<w:ftr xmlns:wpc="http://schemas.microsoft.com/office/word/2010/wordprocessingCanvas" xmlns:mc="http://schemas.openxmlformats.org/markup-compatibility/2006" xmlns:o="urn:schemas-microsoft-com:office:office" xmlns:r="http://schemas.openxmlformats.org/officeDocument/2006/relationships" xmlns:m="http://schemas.openxmlformats.org/officeDocument/2006/math" xmlns:v="urn:schemas-microsoft-com:vml" xmlns:wp14="http://schemas.microsoft.com/office/word/2010/wordprocessingDrawing" xmlns:wp="http://schemas.openxmlformats.org/drawingml/2006/wordprocessingDrawing" xmlns:w10="urn:schemas-microsoft-com:office:word" xmlns:w="http://schemas.openxmlformats.org/wordprocessingml/2006/main" xmlns:w14="http://schemas.microsoft.com/office/word/2010/wordml" xmlns:w15="http://schemas.microsoft.com/office/word/2012/wordml" xmlns:wpg="http://schemas.microsoft.com/office/word/2010/wordprocessingGroup" xmlns:wpi="http://schemas.microsoft.com/office/word/2010/wordprocessingInk" xmlns:wne="http://schemas.microsoft.com/office/word/2006/wordml" xmlns:wps="http://schemas.microsoft.com/office/word/2010/wordprocessingShape" mc:Ignorable="w14 w15 wp14">
+<w:ftr xmlns:wpc="http://schemas.microsoft.com/office/word/2010/wordprocessingCanvas" xmlns:cx="http://schemas.microsoft.com/office/drawing/2014/chartex" xmlns:cx1="http://schemas.microsoft.com/office/drawing/2015/9/8/chartex" xmlns:cx2="http://schemas.microsoft.com/office/drawing/2015/10/21/chartex" xmlns:cx3="http://schemas.microsoft.com/office/drawing/2016/5/9/chartex" xmlns:cx4="http://schemas.microsoft.com/office/drawing/2016/5/10/chartex" xmlns:cx5="http://schemas.microsoft.com/office/drawing/2016/5/11/chartex" xmlns:cx6="http://schemas.microsoft.com/office/drawing/2016/5/12/chartex" xmlns:cx7="http://schemas.microsoft.com/office/drawing/2016/5/13/chartex" xmlns:cx8="http://schemas.microsoft.com/office/drawing/2016/5/14/chartex" xmlns:mc="http://schemas.openxmlformats.org/markup-compatibility/2006" xmlns:aink="http://schemas.microsoft.com/office/drawing/2016/ink" xmlns:am3d="http://schemas.microsoft.com/office/drawing/2017/model3d" xmlns:o="urn:schemas-microsoft-com:office:office" xmlns:r="http://schemas.openxmlformats.org/officeDocument/2006/relationships" xmlns:m="http://schemas.openxmlformats.org/officeDocument/2006/math" xmlns:v="urn:schemas-microsoft-com:vml" xmlns:wp14="http://schemas.microsoft.com/office/word/2010/wordprocessingDrawing" xmlns:wp="http://schemas.openxmlformats.org/drawingml/2006/wordprocessingDrawing" xmlns:w10="urn:schemas-microsoft-com:office:word" xmlns:w="http://schemas.openxmlformats.org/wordprocessingml/2006/main" xmlns:w14="http://schemas.microsoft.com/office/word/2010/wordml" xmlns:w15="http://schemas.microsoft.com/office/word/2012/wordml" xmlns:w16cex="http://schemas.microsoft.com/office/word/2018/wordml/cex" xmlns:w16cid="http://schemas.microsoft.com/office/word/2016/wordml/cid" xmlns:w16="http://schemas.microsoft.com/office/word/2018/wordml" xmlns:w16se="http://schemas.microsoft.com/office/word/2015/wordml/symex" xmlns:wpg="http://schemas.microsoft.com/office/word/2010/wordprocessingGroup" xmlns:wpi="http://schemas.microsoft.com/office/word/2010/wordprocessingInk" xmlns:wne="http://schemas.microsoft.com/office/word/2006/wordml" xmlns:wps="http://schemas.microsoft.com/office/word/2010/wordprocessingShape" mc:Ignorable="w14 w15 w16se w16cid w16 w16cex wp14">
   <w:p>
     <w:pPr>
       <w:pStyle w:val="Footer"/>
@@ -1884,7 +1990,7 @@
 </file>
 
 <file path=word/footer3.xml><?xml version="1.0" encoding="utf-8"?>
-<w:ftr xmlns:wpc="http://schemas.microsoft.com/office/word/2010/wordprocessingCanvas" xmlns:mc="http://schemas.openxmlformats.org/markup-compatibility/2006" xmlns:o="urn:schemas-microsoft-com:office:office" xmlns:r="http://schemas.openxmlformats.org/officeDocument/2006/relationships" xmlns:m="http://schemas.openxmlformats.org/officeDocument/2006/math" xmlns:v="urn:schemas-microsoft-com:vml" xmlns:wp14="http://schemas.microsoft.com/office/word/2010/wordprocessingDrawing" xmlns:wp="http://schemas.openxmlformats.org/drawingml/2006/wordprocessingDrawing" xmlns:w10="urn:schemas-microsoft-com:office:word" xmlns:w="http://schemas.openxmlformats.org/wordprocessingml/2006/main" xmlns:w14="http://schemas.microsoft.com/office/word/2010/wordml" xmlns:w15="http://schemas.microsoft.com/office/word/2012/wordml" xmlns:wpg="http://schemas.microsoft.com/office/word/2010/wordprocessingGroup" xmlns:wpi="http://schemas.microsoft.com/office/word/2010/wordprocessingInk" xmlns:wne="http://schemas.microsoft.com/office/word/2006/wordml" xmlns:wps="http://schemas.microsoft.com/office/word/2010/wordprocessingShape" mc:Ignorable="w14 w15 wp14">
+<w:ftr xmlns:wpc="http://schemas.microsoft.com/office/word/2010/wordprocessingCanvas" xmlns:cx="http://schemas.microsoft.com/office/drawing/2014/chartex" xmlns:cx1="http://schemas.microsoft.com/office/drawing/2015/9/8/chartex" xmlns:cx2="http://schemas.microsoft.com/office/drawing/2015/10/21/chartex" xmlns:cx3="http://schemas.microsoft.com/office/drawing/2016/5/9/chartex" xmlns:cx4="http://schemas.microsoft.com/office/drawing/2016/5/10/chartex" xmlns:cx5="http://schemas.microsoft.com/office/drawing/2016/5/11/chartex" xmlns:cx6="http://schemas.microsoft.com/office/drawing/2016/5/12/chartex" xmlns:cx7="http://schemas.microsoft.com/office/drawing/2016/5/13/chartex" xmlns:cx8="http://schemas.microsoft.com/office/drawing/2016/5/14/chartex" xmlns:mc="http://schemas.openxmlformats.org/markup-compatibility/2006" xmlns:aink="http://schemas.microsoft.com/office/drawing/2016/ink" xmlns:am3d="http://schemas.microsoft.com/office/drawing/2017/model3d" xmlns:o="urn:schemas-microsoft-com:office:office" xmlns:r="http://schemas.openxmlformats.org/officeDocument/2006/relationships" xmlns:m="http://schemas.openxmlformats.org/officeDocument/2006/math" xmlns:v="urn:schemas-microsoft-com:vml" xmlns:wp14="http://schemas.microsoft.com/office/word/2010/wordprocessingDrawing" xmlns:wp="http://schemas.openxmlformats.org/drawingml/2006/wordprocessingDrawing" xmlns:w10="urn:schemas-microsoft-com:office:word" xmlns:w="http://schemas.openxmlformats.org/wordprocessingml/2006/main" xmlns:w14="http://schemas.microsoft.com/office/word/2010/wordml" xmlns:w15="http://schemas.microsoft.com/office/word/2012/wordml" xmlns:w16cex="http://schemas.microsoft.com/office/word/2018/wordml/cex" xmlns:w16cid="http://schemas.microsoft.com/office/word/2016/wordml/cid" xmlns:w16="http://schemas.microsoft.com/office/word/2018/wordml" xmlns:w16se="http://schemas.microsoft.com/office/word/2015/wordml/symex" xmlns:wpg="http://schemas.microsoft.com/office/word/2010/wordprocessingGroup" xmlns:wpi="http://schemas.microsoft.com/office/word/2010/wordprocessingInk" xmlns:wne="http://schemas.microsoft.com/office/word/2006/wordml" xmlns:wps="http://schemas.microsoft.com/office/word/2010/wordprocessingShape" mc:Ignorable="w14 w15 w16se w16cid w16 w16cex wp14">
   <w:p>
     <w:pPr>
       <w:pStyle w:val="Footer"/>
@@ -1894,7 +2000,7 @@
 </file>
 
 <file path=word/footnotes.xml><?xml version="1.0" encoding="utf-8"?>
-<w:footnotes xmlns:wpc="http://schemas.microsoft.com/office/word/2010/wordprocessingCanvas" xmlns:mc="http://schemas.openxmlformats.org/markup-compatibility/2006" xmlns:o="urn:schemas-microsoft-com:office:office" xmlns:r="http://schemas.openxmlformats.org/officeDocument/2006/relationships" xmlns:m="http://schemas.openxmlformats.org/officeDocument/2006/math" xmlns:v="urn:schemas-microsoft-com:vml" xmlns:wp14="http://schemas.microsoft.com/office/word/2010/wordprocessingDrawing" xmlns:wp="http://schemas.openxmlformats.org/drawingml/2006/wordprocessingDrawing" xmlns:w10="urn:schemas-microsoft-com:office:word" xmlns:w="http://schemas.openxmlformats.org/wordprocessingml/2006/main" xmlns:w14="http://schemas.microsoft.com/office/word/2010/wordml" xmlns:w15="http://schemas.microsoft.com/office/word/2012/wordml" xmlns:wpg="http://schemas.microsoft.com/office/word/2010/wordprocessingGroup" xmlns:wpi="http://schemas.microsoft.com/office/word/2010/wordprocessingInk" xmlns:wne="http://schemas.microsoft.com/office/word/2006/wordml" xmlns:wps="http://schemas.microsoft.com/office/word/2010/wordprocessingShape" mc:Ignorable="w14 w15 wp14">
+<w:footnotes xmlns:wpc="http://schemas.microsoft.com/office/word/2010/wordprocessingCanvas" xmlns:cx="http://schemas.microsoft.com/office/drawing/2014/chartex" xmlns:cx1="http://schemas.microsoft.com/office/drawing/2015/9/8/chartex" xmlns:cx2="http://schemas.microsoft.com/office/drawing/2015/10/21/chartex" xmlns:cx3="http://schemas.microsoft.com/office/drawing/2016/5/9/chartex" xmlns:cx4="http://schemas.microsoft.com/office/drawing/2016/5/10/chartex" xmlns:cx5="http://schemas.microsoft.com/office/drawing/2016/5/11/chartex" xmlns:cx6="http://schemas.microsoft.com/office/drawing/2016/5/12/chartex" xmlns:cx7="http://schemas.microsoft.com/office/drawing/2016/5/13/chartex" xmlns:cx8="http://schemas.microsoft.com/office/drawing/2016/5/14/chartex" xmlns:mc="http://schemas.openxmlformats.org/markup-compatibility/2006" xmlns:aink="http://schemas.microsoft.com/office/drawing/2016/ink" xmlns:am3d="http://schemas.microsoft.com/office/drawing/2017/model3d" xmlns:o="urn:schemas-microsoft-com:office:office" xmlns:r="http://schemas.openxmlformats.org/officeDocument/2006/relationships" xmlns:m="http://schemas.openxmlformats.org/officeDocument/2006/math" xmlns:v="urn:schemas-microsoft-com:vml" xmlns:wp14="http://schemas.microsoft.com/office/word/2010/wordprocessingDrawing" xmlns:wp="http://schemas.openxmlformats.org/drawingml/2006/wordprocessingDrawing" xmlns:w10="urn:schemas-microsoft-com:office:word" xmlns:w="http://schemas.openxmlformats.org/wordprocessingml/2006/main" xmlns:w14="http://schemas.microsoft.com/office/word/2010/wordml" xmlns:w15="http://schemas.microsoft.com/office/word/2012/wordml" xmlns:w16cex="http://schemas.microsoft.com/office/word/2018/wordml/cex" xmlns:w16cid="http://schemas.microsoft.com/office/word/2016/wordml/cid" xmlns:w16="http://schemas.microsoft.com/office/word/2018/wordml" xmlns:w16se="http://schemas.microsoft.com/office/word/2015/wordml/symex" xmlns:wpg="http://schemas.microsoft.com/office/word/2010/wordprocessingGroup" xmlns:wpi="http://schemas.microsoft.com/office/word/2010/wordprocessingInk" xmlns:wne="http://schemas.microsoft.com/office/word/2006/wordml" xmlns:wps="http://schemas.microsoft.com/office/word/2010/wordprocessingShape" mc:Ignorable="w14 w15 w16se w16cid w16 w16cex wp14">
   <w:footnote w:type="separator" w:id="-1">
     <w:p>
       <w:pPr>
@@ -1919,7 +2025,7 @@
 </file>
 
 <file path=word/header1.xml><?xml version="1.0" encoding="utf-8"?>
-<w:hdr xmlns:wpc="http://schemas.microsoft.com/office/word/2010/wordprocessingCanvas" xmlns:mc="http://schemas.openxmlformats.org/markup-compatibility/2006" xmlns:o="urn:schemas-microsoft-com:office:office" xmlns:r="http://schemas.openxmlformats.org/officeDocument/2006/relationships" xmlns:m="http://schemas.openxmlformats.org/officeDocument/2006/math" xmlns:v="urn:schemas-microsoft-com:vml" xmlns:wp14="http://schemas.microsoft.com/office/word/2010/wordprocessingDrawing" xmlns:wp="http://schemas.openxmlformats.org/drawingml/2006/wordprocessingDrawing" xmlns:w10="urn:schemas-microsoft-com:office:word" xmlns:w="http://schemas.openxmlformats.org/wordprocessingml/2006/main" xmlns:w14="http://schemas.microsoft.com/office/word/2010/wordml" xmlns:w15="http://schemas.microsoft.com/office/word/2012/wordml" xmlns:wpg="http://schemas.microsoft.com/office/word/2010/wordprocessingGroup" xmlns:wpi="http://schemas.microsoft.com/office/word/2010/wordprocessingInk" xmlns:wne="http://schemas.microsoft.com/office/word/2006/wordml" xmlns:wps="http://schemas.microsoft.com/office/word/2010/wordprocessingShape" mc:Ignorable="w14 w15 wp14">
+<w:hdr xmlns:wpc="http://schemas.microsoft.com/office/word/2010/wordprocessingCanvas" xmlns:cx="http://schemas.microsoft.com/office/drawing/2014/chartex" xmlns:cx1="http://schemas.microsoft.com/office/drawing/2015/9/8/chartex" xmlns:cx2="http://schemas.microsoft.com/office/drawing/2015/10/21/chartex" xmlns:cx3="http://schemas.microsoft.com/office/drawing/2016/5/9/chartex" xmlns:cx4="http://schemas.microsoft.com/office/drawing/2016/5/10/chartex" xmlns:cx5="http://schemas.microsoft.com/office/drawing/2016/5/11/chartex" xmlns:cx6="http://schemas.microsoft.com/office/drawing/2016/5/12/chartex" xmlns:cx7="http://schemas.microsoft.com/office/drawing/2016/5/13/chartex" xmlns:cx8="http://schemas.microsoft.com/office/drawing/2016/5/14/chartex" xmlns:mc="http://schemas.openxmlformats.org/markup-compatibility/2006" xmlns:aink="http://schemas.microsoft.com/office/drawing/2016/ink" xmlns:am3d="http://schemas.microsoft.com/office/drawing/2017/model3d" xmlns:o="urn:schemas-microsoft-com:office:office" xmlns:r="http://schemas.openxmlformats.org/officeDocument/2006/relationships" xmlns:m="http://schemas.openxmlformats.org/officeDocument/2006/math" xmlns:v="urn:schemas-microsoft-com:vml" xmlns:wp14="http://schemas.microsoft.com/office/word/2010/wordprocessingDrawing" xmlns:wp="http://schemas.openxmlformats.org/drawingml/2006/wordprocessingDrawing" xmlns:w10="urn:schemas-microsoft-com:office:word" xmlns:w="http://schemas.openxmlformats.org/wordprocessingml/2006/main" xmlns:w14="http://schemas.microsoft.com/office/word/2010/wordml" xmlns:w15="http://schemas.microsoft.com/office/word/2012/wordml" xmlns:w16cex="http://schemas.microsoft.com/office/word/2018/wordml/cex" xmlns:w16cid="http://schemas.microsoft.com/office/word/2016/wordml/cid" xmlns:w16="http://schemas.microsoft.com/office/word/2018/wordml" xmlns:w16se="http://schemas.microsoft.com/office/word/2015/wordml/symex" xmlns:wpg="http://schemas.microsoft.com/office/word/2010/wordprocessingGroup" xmlns:wpi="http://schemas.microsoft.com/office/word/2010/wordprocessingInk" xmlns:wne="http://schemas.microsoft.com/office/word/2006/wordml" xmlns:wps="http://schemas.microsoft.com/office/word/2010/wordprocessingShape" mc:Ignorable="w14 w15 w16se w16cid w16 w16cex wp14">
   <w:p>
     <w:pPr>
       <w:pStyle w:val="Header"/>
@@ -1929,7 +2035,7 @@
 </file>
 
 <file path=word/header2.xml><?xml version="1.0" encoding="utf-8"?>
-<w:hdr xmlns:wpc="http://schemas.microsoft.com/office/word/2010/wordprocessingCanvas" xmlns:mc="http://schemas.openxmlformats.org/markup-compatibility/2006" xmlns:o="urn:schemas-microsoft-com:office:office" xmlns:r="http://schemas.openxmlformats.org/officeDocument/2006/relationships" xmlns:m="http://schemas.openxmlformats.org/officeDocument/2006/math" xmlns:v="urn:schemas-microsoft-com:vml" xmlns:wp14="http://schemas.microsoft.com/office/word/2010/wordprocessingDrawing" xmlns:wp="http://schemas.openxmlformats.org/drawingml/2006/wordprocessingDrawing" xmlns:w10="urn:schemas-microsoft-com:office:word" xmlns:w="http://schemas.openxmlformats.org/wordprocessingml/2006/main" xmlns:w14="http://schemas.microsoft.com/office/word/2010/wordml" xmlns:w15="http://schemas.microsoft.com/office/word/2012/wordml" xmlns:wpg="http://schemas.microsoft.com/office/word/2010/wordprocessingGroup" xmlns:wpi="http://schemas.microsoft.com/office/word/2010/wordprocessingInk" xmlns:wne="http://schemas.microsoft.com/office/word/2006/wordml" xmlns:wps="http://schemas.microsoft.com/office/word/2010/wordprocessingShape" mc:Ignorable="w14 w15 wp14">
+<w:hdr xmlns:wpc="http://schemas.microsoft.com/office/word/2010/wordprocessingCanvas" xmlns:cx="http://schemas.microsoft.com/office/drawing/2014/chartex" xmlns:cx1="http://schemas.microsoft.com/office/drawing/2015/9/8/chartex" xmlns:cx2="http://schemas.microsoft.com/office/drawing/2015/10/21/chartex" xmlns:cx3="http://schemas.microsoft.com/office/drawing/2016/5/9/chartex" xmlns:cx4="http://schemas.microsoft.com/office/drawing/2016/5/10/chartex" xmlns:cx5="http://schemas.microsoft.com/office/drawing/2016/5/11/chartex" xmlns:cx6="http://schemas.microsoft.com/office/drawing/2016/5/12/chartex" xmlns:cx7="http://schemas.microsoft.com/office/drawing/2016/5/13/chartex" xmlns:cx8="http://schemas.microsoft.com/office/drawing/2016/5/14/chartex" xmlns:mc="http://schemas.openxmlformats.org/markup-compatibility/2006" xmlns:aink="http://schemas.microsoft.com/office/drawing/2016/ink" xmlns:am3d="http://schemas.microsoft.com/office/drawing/2017/model3d" xmlns:o="urn:schemas-microsoft-com:office:office" xmlns:r="http://schemas.openxmlformats.org/officeDocument/2006/relationships" xmlns:m="http://schemas.openxmlformats.org/officeDocument/2006/math" xmlns:v="urn:schemas-microsoft-com:vml" xmlns:wp14="http://schemas.microsoft.com/office/word/2010/wordprocessingDrawing" xmlns:wp="http://schemas.openxmlformats.org/drawingml/2006/wordprocessingDrawing" xmlns:w10="urn:schemas-microsoft-com:office:word" xmlns:w="http://schemas.openxmlformats.org/wordprocessingml/2006/main" xmlns:w14="http://schemas.microsoft.com/office/word/2010/wordml" xmlns:w15="http://schemas.microsoft.com/office/word/2012/wordml" xmlns:w16cex="http://schemas.microsoft.com/office/word/2018/wordml/cex" xmlns:w16cid="http://schemas.microsoft.com/office/word/2016/wordml/cid" xmlns:w16="http://schemas.microsoft.com/office/word/2018/wordml" xmlns:w16se="http://schemas.microsoft.com/office/word/2015/wordml/symex" xmlns:wpg="http://schemas.microsoft.com/office/word/2010/wordprocessingGroup" xmlns:wpi="http://schemas.microsoft.com/office/word/2010/wordprocessingInk" xmlns:wne="http://schemas.microsoft.com/office/word/2006/wordml" xmlns:wps="http://schemas.microsoft.com/office/word/2010/wordprocessingShape" mc:Ignorable="w14 w15 w16se w16cid w16 w16cex wp14">
   <w:p>
     <w:pPr>
       <w:pStyle w:val="Header"/>
@@ -1939,7 +2045,7 @@
 </file>
 
 <file path=word/header3.xml><?xml version="1.0" encoding="utf-8"?>
-<w:hdr xmlns:wpc="http://schemas.microsoft.com/office/word/2010/wordprocessingCanvas" xmlns:mc="http://schemas.openxmlformats.org/markup-compatibility/2006" xmlns:o="urn:schemas-microsoft-com:office:office" xmlns:r="http://schemas.openxmlformats.org/officeDocument/2006/relationships" xmlns:m="http://schemas.openxmlformats.org/officeDocument/2006/math" xmlns:v="urn:schemas-microsoft-com:vml" xmlns:wp14="http://schemas.microsoft.com/office/word/2010/wordprocessingDrawing" xmlns:wp="http://schemas.openxmlformats.org/drawingml/2006/wordprocessingDrawing" xmlns:w10="urn:schemas-microsoft-com:office:word" xmlns:w="http://schemas.openxmlformats.org/wordprocessingml/2006/main" xmlns:w14="http://schemas.microsoft.com/office/word/2010/wordml" xmlns:w15="http://schemas.microsoft.com/office/word/2012/wordml" xmlns:wpg="http://schemas.microsoft.com/office/word/2010/wordprocessingGroup" xmlns:wpi="http://schemas.microsoft.com/office/word/2010/wordprocessingInk" xmlns:wne="http://schemas.microsoft.com/office/word/2006/wordml" xmlns:wps="http://schemas.microsoft.com/office/word/2010/wordprocessingShape" mc:Ignorable="w14 w15 wp14">
+<w:hdr xmlns:wpc="http://schemas.microsoft.com/office/word/2010/wordprocessingCanvas" xmlns:cx="http://schemas.microsoft.com/office/drawing/2014/chartex" xmlns:cx1="http://schemas.microsoft.com/office/drawing/2015/9/8/chartex" xmlns:cx2="http://schemas.microsoft.com/office/drawing/2015/10/21/chartex" xmlns:cx3="http://schemas.microsoft.com/office/drawing/2016/5/9/chartex" xmlns:cx4="http://schemas.microsoft.com/office/drawing/2016/5/10/chartex" xmlns:cx5="http://schemas.microsoft.com/office/drawing/2016/5/11/chartex" xmlns:cx6="http://schemas.microsoft.com/office/drawing/2016/5/12/chartex" xmlns:cx7="http://schemas.microsoft.com/office/drawing/2016/5/13/chartex" xmlns:cx8="http://schemas.microsoft.com/office/drawing/2016/5/14/chartex" xmlns:mc="http://schemas.openxmlformats.org/markup-compatibility/2006" xmlns:aink="http://schemas.microsoft.com/office/drawing/2016/ink" xmlns:am3d="http://schemas.microsoft.com/office/drawing/2017/model3d" xmlns:o="urn:schemas-microsoft-com:office:office" xmlns:r="http://schemas.openxmlformats.org/officeDocument/2006/relationships" xmlns:m="http://schemas.openxmlformats.org/officeDocument/2006/math" xmlns:v="urn:schemas-microsoft-com:vml" xmlns:wp14="http://schemas.microsoft.com/office/word/2010/wordprocessingDrawing" xmlns:wp="http://schemas.openxmlformats.org/drawingml/2006/wordprocessingDrawing" xmlns:w10="urn:schemas-microsoft-com:office:word" xmlns:w="http://schemas.openxmlformats.org/wordprocessingml/2006/main" xmlns:w14="http://schemas.microsoft.com/office/word/2010/wordml" xmlns:w15="http://schemas.microsoft.com/office/word/2012/wordml" xmlns:w16cex="http://schemas.microsoft.com/office/word/2018/wordml/cex" xmlns:w16cid="http://schemas.microsoft.com/office/word/2016/wordml/cid" xmlns:w16="http://schemas.microsoft.com/office/word/2018/wordml" xmlns:w16se="http://schemas.microsoft.com/office/word/2015/wordml/symex" xmlns:wpg="http://schemas.microsoft.com/office/word/2010/wordprocessingGroup" xmlns:wpi="http://schemas.microsoft.com/office/word/2010/wordprocessingInk" xmlns:wne="http://schemas.microsoft.com/office/word/2006/wordml" xmlns:wps="http://schemas.microsoft.com/office/word/2010/wordprocessingShape" mc:Ignorable="w14 w15 w16se w16cid w16 w16cex wp14">
   <w:p>
     <w:pPr>
       <w:pStyle w:val="Header"/>
@@ -1949,7 +2055,7 @@
 </file>
 
 <file path=word/numbering.xml><?xml version="1.0" encoding="utf-8"?>
-<w:numbering xmlns:wpc="http://schemas.microsoft.com/office/word/2010/wordprocessingCanvas" xmlns:mc="http://schemas.openxmlformats.org/markup-compatibility/2006" xmlns:o="urn:schemas-microsoft-com:office:office" xmlns:r="http://schemas.openxmlformats.org/officeDocument/2006/relationships" xmlns:m="http://schemas.openxmlformats.org/officeDocument/2006/math" xmlns:v="urn:schemas-microsoft-com:vml" xmlns:wp14="http://schemas.microsoft.com/office/word/2010/wordprocessingDrawing" xmlns:wp="http://schemas.openxmlformats.org/drawingml/2006/wordprocessingDrawing" xmlns:w10="urn:schemas-microsoft-com:office:word" xmlns:w="http://schemas.openxmlformats.org/wordprocessingml/2006/main" xmlns:w14="http://schemas.microsoft.com/office/word/2010/wordml" xmlns:w15="http://schemas.microsoft.com/office/word/2012/wordml" xmlns:wpg="http://schemas.microsoft.com/office/word/2010/wordprocessingGroup" xmlns:wpi="http://schemas.microsoft.com/office/word/2010/wordprocessingInk" xmlns:wne="http://schemas.microsoft.com/office/word/2006/wordml" xmlns:wps="http://schemas.microsoft.com/office/word/2010/wordprocessingShape" mc:Ignorable="w14 w15 wp14">
+<w:numbering xmlns:wpc="http://schemas.microsoft.com/office/word/2010/wordprocessingCanvas" xmlns:cx="http://schemas.microsoft.com/office/drawing/2014/chartex" xmlns:cx1="http://schemas.microsoft.com/office/drawing/2015/9/8/chartex" xmlns:cx2="http://schemas.microsoft.com/office/drawing/2015/10/21/chartex" xmlns:cx3="http://schemas.microsoft.com/office/drawing/2016/5/9/chartex" xmlns:cx4="http://schemas.microsoft.com/office/drawing/2016/5/10/chartex" xmlns:cx5="http://schemas.microsoft.com/office/drawing/2016/5/11/chartex" xmlns:cx6="http://schemas.microsoft.com/office/drawing/2016/5/12/chartex" xmlns:cx7="http://schemas.microsoft.com/office/drawing/2016/5/13/chartex" xmlns:cx8="http://schemas.microsoft.com/office/drawing/2016/5/14/chartex" xmlns:mc="http://schemas.openxmlformats.org/markup-compatibility/2006" xmlns:aink="http://schemas.microsoft.com/office/drawing/2016/ink" xmlns:am3d="http://schemas.microsoft.com/office/drawing/2017/model3d" xmlns:o="urn:schemas-microsoft-com:office:office" xmlns:r="http://schemas.openxmlformats.org/officeDocument/2006/relationships" xmlns:m="http://schemas.openxmlformats.org/officeDocument/2006/math" xmlns:v="urn:schemas-microsoft-com:vml" xmlns:wp14="http://schemas.microsoft.com/office/word/2010/wordprocessingDrawing" xmlns:wp="http://schemas.openxmlformats.org/drawingml/2006/wordprocessingDrawing" xmlns:w10="urn:schemas-microsoft-com:office:word" xmlns:w="http://schemas.openxmlformats.org/wordprocessingml/2006/main" xmlns:w14="http://schemas.microsoft.com/office/word/2010/wordml" xmlns:w15="http://schemas.microsoft.com/office/word/2012/wordml" xmlns:w16cex="http://schemas.microsoft.com/office/word/2018/wordml/cex" xmlns:w16cid="http://schemas.microsoft.com/office/word/2016/wordml/cid" xmlns:w16="http://schemas.microsoft.com/office/word/2018/wordml" xmlns:w16se="http://schemas.microsoft.com/office/word/2015/wordml/symex" xmlns:wpg="http://schemas.microsoft.com/office/word/2010/wordprocessingGroup" xmlns:wpi="http://schemas.microsoft.com/office/word/2010/wordprocessingInk" xmlns:wne="http://schemas.microsoft.com/office/word/2006/wordml" xmlns:wps="http://schemas.microsoft.com/office/word/2010/wordprocessingShape" mc:Ignorable="w14 w15 w16se w16cid w16 w16cex wp14">
   <w:abstractNum w:abstractNumId="0" w15:restartNumberingAfterBreak="0">
     <w:nsid w:val="05594760"/>
     <w:multiLevelType w:val="hybridMultilevel"/>
@@ -2177,6 +2283,95 @@
     </w:lvl>
   </w:abstractNum>
   <w:abstractNum w:abstractNumId="2" w15:restartNumberingAfterBreak="0">
+    <w:nsid w:val="0BA85630"/>
+    <w:multiLevelType w:val="hybridMultilevel"/>
+    <w:tmpl w:val="8F2C21C0"/>
+    <w:lvl w:ilvl="0" w:tplc="04090011">
+      <w:start w:val="1"/>
+      <w:numFmt w:val="decimal"/>
+      <w:lvlText w:val="%1)"/>
+      <w:lvlJc w:val="left"/>
+      <w:pPr>
+        <w:ind w:left="720" w:hanging="360"/>
+      </w:pPr>
+      <w:rPr>
+        <w:rFonts w:hint="default"/>
+      </w:rPr>
+    </w:lvl>
+    <w:lvl w:ilvl="1" w:tplc="04090019">
+      <w:start w:val="1"/>
+      <w:numFmt w:val="lowerLetter"/>
+      <w:lvlText w:val="%2."/>
+      <w:lvlJc w:val="left"/>
+      <w:pPr>
+        <w:ind w:left="1440" w:hanging="360"/>
+      </w:pPr>
+    </w:lvl>
+    <w:lvl w:ilvl="2" w:tplc="0409001B" w:tentative="1">
+      <w:start w:val="1"/>
+      <w:numFmt w:val="lowerRoman"/>
+      <w:lvlText w:val="%3."/>
+      <w:lvlJc w:val="right"/>
+      <w:pPr>
+        <w:ind w:left="2160" w:hanging="180"/>
+      </w:pPr>
+    </w:lvl>
+    <w:lvl w:ilvl="3" w:tplc="0409000F" w:tentative="1">
+      <w:start w:val="1"/>
+      <w:numFmt w:val="decimal"/>
+      <w:lvlText w:val="%4."/>
+      <w:lvlJc w:val="left"/>
+      <w:pPr>
+        <w:ind w:left="2880" w:hanging="360"/>
+      </w:pPr>
+    </w:lvl>
+    <w:lvl w:ilvl="4" w:tplc="04090019" w:tentative="1">
+      <w:start w:val="1"/>
+      <w:numFmt w:val="lowerLetter"/>
+      <w:lvlText w:val="%5."/>
+      <w:lvlJc w:val="left"/>
+      <w:pPr>
+        <w:ind w:left="3600" w:hanging="360"/>
+      </w:pPr>
+    </w:lvl>
+    <w:lvl w:ilvl="5" w:tplc="0409001B" w:tentative="1">
+      <w:start w:val="1"/>
+      <w:numFmt w:val="lowerRoman"/>
+      <w:lvlText w:val="%6."/>
+      <w:lvlJc w:val="right"/>
+      <w:pPr>
+        <w:ind w:left="4320" w:hanging="180"/>
+      </w:pPr>
+    </w:lvl>
+    <w:lvl w:ilvl="6" w:tplc="0409000F" w:tentative="1">
+      <w:start w:val="1"/>
+      <w:numFmt w:val="decimal"/>
+      <w:lvlText w:val="%7."/>
+      <w:lvlJc w:val="left"/>
+      <w:pPr>
+        <w:ind w:left="5040" w:hanging="360"/>
+      </w:pPr>
+    </w:lvl>
+    <w:lvl w:ilvl="7" w:tplc="04090019" w:tentative="1">
+      <w:start w:val="1"/>
+      <w:numFmt w:val="lowerLetter"/>
+      <w:lvlText w:val="%8."/>
+      <w:lvlJc w:val="left"/>
+      <w:pPr>
+        <w:ind w:left="5760" w:hanging="360"/>
+      </w:pPr>
+    </w:lvl>
+    <w:lvl w:ilvl="8" w:tplc="0409001B" w:tentative="1">
+      <w:start w:val="1"/>
+      <w:numFmt w:val="lowerRoman"/>
+      <w:lvlText w:val="%9."/>
+      <w:lvlJc w:val="right"/>
+      <w:pPr>
+        <w:ind w:left="6480" w:hanging="180"/>
+      </w:pPr>
+    </w:lvl>
+  </w:abstractNum>
+  <w:abstractNum w:abstractNumId="3" w15:restartNumberingAfterBreak="0">
     <w:nsid w:val="0C467D1D"/>
     <w:multiLevelType w:val="multilevel"/>
     <w:tmpl w:val="3976CC00"/>
@@ -2325,7 +2520,7 @@
       </w:rPr>
     </w:lvl>
   </w:abstractNum>
-  <w:abstractNum w:abstractNumId="3" w15:restartNumberingAfterBreak="0">
+  <w:abstractNum w:abstractNumId="4" w15:restartNumberingAfterBreak="0">
     <w:nsid w:val="16851FB0"/>
     <w:multiLevelType w:val="multilevel"/>
     <w:tmpl w:val="A32C7CB4"/>
@@ -2438,7 +2633,7 @@
       </w:pPr>
     </w:lvl>
   </w:abstractNum>
-  <w:abstractNum w:abstractNumId="4" w15:restartNumberingAfterBreak="0">
+  <w:abstractNum w:abstractNumId="5" w15:restartNumberingAfterBreak="0">
     <w:nsid w:val="22747773"/>
     <w:multiLevelType w:val="multilevel"/>
     <w:tmpl w:val="324CE726"/>
@@ -2554,7 +2749,7 @@
       </w:pPr>
     </w:lvl>
   </w:abstractNum>
-  <w:abstractNum w:abstractNumId="5" w15:restartNumberingAfterBreak="0">
+  <w:abstractNum w:abstractNumId="6" w15:restartNumberingAfterBreak="0">
     <w:nsid w:val="27674B8D"/>
     <w:multiLevelType w:val="hybridMultilevel"/>
     <w:tmpl w:val="488EBFE2"/>
@@ -2640,7 +2835,7 @@
       </w:pPr>
     </w:lvl>
   </w:abstractNum>
-  <w:abstractNum w:abstractNumId="6" w15:restartNumberingAfterBreak="0">
+  <w:abstractNum w:abstractNumId="7" w15:restartNumberingAfterBreak="0">
     <w:nsid w:val="27F34A53"/>
     <w:multiLevelType w:val="multilevel"/>
     <w:tmpl w:val="4126C27C"/>
@@ -2753,7 +2948,7 @@
       </w:pPr>
     </w:lvl>
   </w:abstractNum>
-  <w:abstractNum w:abstractNumId="7" w15:restartNumberingAfterBreak="0">
+  <w:abstractNum w:abstractNumId="8" w15:restartNumberingAfterBreak="0">
     <w:nsid w:val="2E9301E3"/>
     <w:multiLevelType w:val="multilevel"/>
     <w:tmpl w:val="324CE726"/>
@@ -2869,7 +3064,7 @@
       </w:pPr>
     </w:lvl>
   </w:abstractNum>
-  <w:abstractNum w:abstractNumId="8" w15:restartNumberingAfterBreak="0">
+  <w:abstractNum w:abstractNumId="9" w15:restartNumberingAfterBreak="0">
     <w:nsid w:val="2FDE0C2E"/>
     <w:multiLevelType w:val="multilevel"/>
     <w:tmpl w:val="CCCC24CA"/>
@@ -3018,7 +3213,7 @@
       </w:rPr>
     </w:lvl>
   </w:abstractNum>
-  <w:abstractNum w:abstractNumId="9" w15:restartNumberingAfterBreak="0">
+  <w:abstractNum w:abstractNumId="10" w15:restartNumberingAfterBreak="0">
     <w:nsid w:val="30D054D2"/>
     <w:multiLevelType w:val="hybridMultilevel"/>
     <w:tmpl w:val="737CDA80"/>
@@ -3104,7 +3299,7 @@
       </w:pPr>
     </w:lvl>
   </w:abstractNum>
-  <w:abstractNum w:abstractNumId="10" w15:restartNumberingAfterBreak="0">
+  <w:abstractNum w:abstractNumId="11" w15:restartNumberingAfterBreak="0">
     <w:nsid w:val="34E562BB"/>
     <w:multiLevelType w:val="multilevel"/>
     <w:tmpl w:val="D85E41F2"/>
@@ -3253,7 +3448,7 @@
       </w:rPr>
     </w:lvl>
   </w:abstractNum>
-  <w:abstractNum w:abstractNumId="11" w15:restartNumberingAfterBreak="0">
+  <w:abstractNum w:abstractNumId="12" w15:restartNumberingAfterBreak="0">
     <w:nsid w:val="44650D53"/>
     <w:multiLevelType w:val="hybridMultilevel"/>
     <w:tmpl w:val="A39C0728"/>
@@ -3366,7 +3561,7 @@
       </w:rPr>
     </w:lvl>
   </w:abstractNum>
-  <w:abstractNum w:abstractNumId="12" w15:restartNumberingAfterBreak="0">
+  <w:abstractNum w:abstractNumId="13" w15:restartNumberingAfterBreak="0">
     <w:nsid w:val="459521E0"/>
     <w:multiLevelType w:val="multilevel"/>
     <w:tmpl w:val="F1F4B4CA"/>
@@ -3483,7 +3678,7 @@
       </w:pPr>
     </w:lvl>
   </w:abstractNum>
-  <w:abstractNum w:abstractNumId="13" w15:restartNumberingAfterBreak="0">
+  <w:abstractNum w:abstractNumId="14" w15:restartNumberingAfterBreak="0">
     <w:nsid w:val="46835682"/>
     <w:multiLevelType w:val="multilevel"/>
     <w:tmpl w:val="324CE726"/>
@@ -3599,7 +3794,7 @@
       </w:pPr>
     </w:lvl>
   </w:abstractNum>
-  <w:abstractNum w:abstractNumId="14" w15:restartNumberingAfterBreak="0">
+  <w:abstractNum w:abstractNumId="15" w15:restartNumberingAfterBreak="0">
     <w:nsid w:val="47DE4BEC"/>
     <w:multiLevelType w:val="multilevel"/>
     <w:tmpl w:val="B22493D2"/>
@@ -3712,7 +3907,93 @@
       </w:pPr>
     </w:lvl>
   </w:abstractNum>
-  <w:abstractNum w:abstractNumId="15" w15:restartNumberingAfterBreak="0">
+  <w:abstractNum w:abstractNumId="16" w15:restartNumberingAfterBreak="0">
+    <w:nsid w:val="4BF40189"/>
+    <w:multiLevelType w:val="hybridMultilevel"/>
+    <w:tmpl w:val="3BD60490"/>
+    <w:lvl w:ilvl="0" w:tplc="0409000F">
+      <w:start w:val="1"/>
+      <w:numFmt w:val="decimal"/>
+      <w:lvlText w:val="%1."/>
+      <w:lvlJc w:val="left"/>
+      <w:pPr>
+        <w:ind w:left="720" w:hanging="360"/>
+      </w:pPr>
+    </w:lvl>
+    <w:lvl w:ilvl="1" w:tplc="04090019" w:tentative="1">
+      <w:start w:val="1"/>
+      <w:numFmt w:val="lowerLetter"/>
+      <w:lvlText w:val="%2."/>
+      <w:lvlJc w:val="left"/>
+      <w:pPr>
+        <w:ind w:left="1440" w:hanging="360"/>
+      </w:pPr>
+    </w:lvl>
+    <w:lvl w:ilvl="2" w:tplc="0409001B" w:tentative="1">
+      <w:start w:val="1"/>
+      <w:numFmt w:val="lowerRoman"/>
+      <w:lvlText w:val="%3."/>
+      <w:lvlJc w:val="right"/>
+      <w:pPr>
+        <w:ind w:left="2160" w:hanging="180"/>
+      </w:pPr>
+    </w:lvl>
+    <w:lvl w:ilvl="3" w:tplc="0409000F" w:tentative="1">
+      <w:start w:val="1"/>
+      <w:numFmt w:val="decimal"/>
+      <w:lvlText w:val="%4."/>
+      <w:lvlJc w:val="left"/>
+      <w:pPr>
+        <w:ind w:left="2880" w:hanging="360"/>
+      </w:pPr>
+    </w:lvl>
+    <w:lvl w:ilvl="4" w:tplc="04090019" w:tentative="1">
+      <w:start w:val="1"/>
+      <w:numFmt w:val="lowerLetter"/>
+      <w:lvlText w:val="%5."/>
+      <w:lvlJc w:val="left"/>
+      <w:pPr>
+        <w:ind w:left="3600" w:hanging="360"/>
+      </w:pPr>
+    </w:lvl>
+    <w:lvl w:ilvl="5" w:tplc="0409001B" w:tentative="1">
+      <w:start w:val="1"/>
+      <w:numFmt w:val="lowerRoman"/>
+      <w:lvlText w:val="%6."/>
+      <w:lvlJc w:val="right"/>
+      <w:pPr>
+        <w:ind w:left="4320" w:hanging="180"/>
+      </w:pPr>
+    </w:lvl>
+    <w:lvl w:ilvl="6" w:tplc="0409000F" w:tentative="1">
+      <w:start w:val="1"/>
+      <w:numFmt w:val="decimal"/>
+      <w:lvlText w:val="%7."/>
+      <w:lvlJc w:val="left"/>
+      <w:pPr>
+        <w:ind w:left="5040" w:hanging="360"/>
+      </w:pPr>
+    </w:lvl>
+    <w:lvl w:ilvl="7" w:tplc="04090019" w:tentative="1">
+      <w:start w:val="1"/>
+      <w:numFmt w:val="lowerLetter"/>
+      <w:lvlText w:val="%8."/>
+      <w:lvlJc w:val="left"/>
+      <w:pPr>
+        <w:ind w:left="5760" w:hanging="360"/>
+      </w:pPr>
+    </w:lvl>
+    <w:lvl w:ilvl="8" w:tplc="0409001B" w:tentative="1">
+      <w:start w:val="1"/>
+      <w:numFmt w:val="lowerRoman"/>
+      <w:lvlText w:val="%9."/>
+      <w:lvlJc w:val="right"/>
+      <w:pPr>
+        <w:ind w:left="6480" w:hanging="180"/>
+      </w:pPr>
+    </w:lvl>
+  </w:abstractNum>
+  <w:abstractNum w:abstractNumId="17" w15:restartNumberingAfterBreak="0">
     <w:nsid w:val="53FC2600"/>
     <w:multiLevelType w:val="multilevel"/>
     <w:tmpl w:val="F1F4B4CA"/>
@@ -3829,7 +4110,7 @@
       </w:pPr>
     </w:lvl>
   </w:abstractNum>
-  <w:abstractNum w:abstractNumId="16" w15:restartNumberingAfterBreak="0">
+  <w:abstractNum w:abstractNumId="18" w15:restartNumberingAfterBreak="0">
     <w:nsid w:val="598A5D3F"/>
     <w:multiLevelType w:val="multilevel"/>
     <w:tmpl w:val="324CE726"/>
@@ -3945,7 +4226,7 @@
       </w:pPr>
     </w:lvl>
   </w:abstractNum>
-  <w:abstractNum w:abstractNumId="17" w15:restartNumberingAfterBreak="0">
+  <w:abstractNum w:abstractNumId="19" w15:restartNumberingAfterBreak="0">
     <w:nsid w:val="5F766F16"/>
     <w:multiLevelType w:val="multilevel"/>
     <w:tmpl w:val="D8B67FB2"/>
@@ -4094,7 +4375,7 @@
       </w:rPr>
     </w:lvl>
   </w:abstractNum>
-  <w:abstractNum w:abstractNumId="18" w15:restartNumberingAfterBreak="0">
+  <w:abstractNum w:abstractNumId="20" w15:restartNumberingAfterBreak="0">
     <w:nsid w:val="62C31A29"/>
     <w:multiLevelType w:val="multilevel"/>
     <w:tmpl w:val="7B3666D6"/>
@@ -4207,7 +4488,7 @@
       </w:pPr>
     </w:lvl>
   </w:abstractNum>
-  <w:abstractNum w:abstractNumId="19" w15:restartNumberingAfterBreak="0">
+  <w:abstractNum w:abstractNumId="21" w15:restartNumberingAfterBreak="0">
     <w:nsid w:val="65762DAE"/>
     <w:multiLevelType w:val="multilevel"/>
     <w:tmpl w:val="6B16B534"/>
@@ -4356,7 +4637,7 @@
       </w:rPr>
     </w:lvl>
   </w:abstractNum>
-  <w:abstractNum w:abstractNumId="20" w15:restartNumberingAfterBreak="0">
+  <w:abstractNum w:abstractNumId="22" w15:restartNumberingAfterBreak="0">
     <w:nsid w:val="734856FF"/>
     <w:multiLevelType w:val="multilevel"/>
     <w:tmpl w:val="8E4674EE"/>
@@ -4505,7 +4786,7 @@
       </w:rPr>
     </w:lvl>
   </w:abstractNum>
-  <w:abstractNum w:abstractNumId="21" w15:restartNumberingAfterBreak="0">
+  <w:abstractNum w:abstractNumId="23" w15:restartNumberingAfterBreak="0">
     <w:nsid w:val="792F5B21"/>
     <w:multiLevelType w:val="multilevel"/>
     <w:tmpl w:val="324CE726"/>
@@ -4622,76 +4903,82 @@
     </w:lvl>
   </w:abstractNum>
   <w:num w:numId="1">
-    <w:abstractNumId w:val="20"/>
+    <w:abstractNumId w:val="22"/>
   </w:num>
   <w:num w:numId="2">
     <w:abstractNumId w:val="0"/>
   </w:num>
   <w:num w:numId="3">
-    <w:abstractNumId w:val="3"/>
+    <w:abstractNumId w:val="4"/>
   </w:num>
   <w:num w:numId="4">
-    <w:abstractNumId w:val="10"/>
+    <w:abstractNumId w:val="11"/>
   </w:num>
   <w:num w:numId="5">
     <w:abstractNumId w:val="1"/>
   </w:num>
   <w:num w:numId="6">
+    <w:abstractNumId w:val="20"/>
+  </w:num>
+  <w:num w:numId="7">
+    <w:abstractNumId w:val="15"/>
+  </w:num>
+  <w:num w:numId="8">
+    <w:abstractNumId w:val="7"/>
+  </w:num>
+  <w:num w:numId="9">
+    <w:abstractNumId w:val="17"/>
+  </w:num>
+  <w:num w:numId="10">
+    <w:abstractNumId w:val="9"/>
+  </w:num>
+  <w:num w:numId="11">
+    <w:abstractNumId w:val="21"/>
+  </w:num>
+  <w:num w:numId="12">
+    <w:abstractNumId w:val="3"/>
+  </w:num>
+  <w:num w:numId="13">
+    <w:abstractNumId w:val="19"/>
+  </w:num>
+  <w:num w:numId="14">
     <w:abstractNumId w:val="18"/>
   </w:num>
-  <w:num w:numId="7">
+  <w:num w:numId="15">
+    <w:abstractNumId w:val="12"/>
+  </w:num>
+  <w:num w:numId="16">
+    <w:abstractNumId w:val="5"/>
+  </w:num>
+  <w:num w:numId="17">
+    <w:abstractNumId w:val="10"/>
+  </w:num>
+  <w:num w:numId="18">
+    <w:abstractNumId w:val="6"/>
+  </w:num>
+  <w:num w:numId="19">
+    <w:abstractNumId w:val="13"/>
+  </w:num>
+  <w:num w:numId="20">
+    <w:abstractNumId w:val="23"/>
+  </w:num>
+  <w:num w:numId="21">
     <w:abstractNumId w:val="14"/>
   </w:num>
-  <w:num w:numId="8">
-    <w:abstractNumId w:val="6"/>
-  </w:num>
-  <w:num w:numId="9">
-    <w:abstractNumId w:val="15"/>
-  </w:num>
-  <w:num w:numId="10">
+  <w:num w:numId="22">
     <w:abstractNumId w:val="8"/>
   </w:num>
-  <w:num w:numId="11">
-    <w:abstractNumId w:val="19"/>
-  </w:num>
-  <w:num w:numId="12">
-    <w:abstractNumId w:val="2"/>
-  </w:num>
-  <w:num w:numId="13">
-    <w:abstractNumId w:val="17"/>
-  </w:num>
-  <w:num w:numId="14">
+  <w:num w:numId="23">
     <w:abstractNumId w:val="16"/>
   </w:num>
-  <w:num w:numId="15">
-    <w:abstractNumId w:val="11"/>
-  </w:num>
-  <w:num w:numId="16">
-    <w:abstractNumId w:val="4"/>
-  </w:num>
-  <w:num w:numId="17">
-    <w:abstractNumId w:val="9"/>
-  </w:num>
-  <w:num w:numId="18">
-    <w:abstractNumId w:val="5"/>
-  </w:num>
-  <w:num w:numId="19">
-    <w:abstractNumId w:val="12"/>
-  </w:num>
-  <w:num w:numId="20">
-    <w:abstractNumId w:val="21"/>
-  </w:num>
-  <w:num w:numId="21">
-    <w:abstractNumId w:val="13"/>
-  </w:num>
-  <w:num w:numId="22">
-    <w:abstractNumId w:val="7"/>
+  <w:num w:numId="24">
+    <w:abstractNumId w:val="2"/>
   </w:num>
 </w:numbering>
 </file>
 
 <file path=word/styles.xml><?xml version="1.0" encoding="utf-8"?>
-<w:styles xmlns:mc="http://schemas.openxmlformats.org/markup-compatibility/2006" xmlns:r="http://schemas.openxmlformats.org/officeDocument/2006/relationships" xmlns:w="http://schemas.openxmlformats.org/wordprocessingml/2006/main" xmlns:w14="http://schemas.microsoft.com/office/word/2010/wordml" xmlns:w15="http://schemas.microsoft.com/office/word/2012/wordml" mc:Ignorable="w14 w15">
+<w:styles xmlns:mc="http://schemas.openxmlformats.org/markup-compatibility/2006" xmlns:r="http://schemas.openxmlformats.org/officeDocument/2006/relationships" xmlns:w="http://schemas.openxmlformats.org/wordprocessingml/2006/main" xmlns:w14="http://schemas.microsoft.com/office/word/2010/wordml" xmlns:w15="http://schemas.microsoft.com/office/word/2012/wordml" xmlns:w16cex="http://schemas.microsoft.com/office/word/2018/wordml/cex" xmlns:w16cid="http://schemas.microsoft.com/office/word/2016/wordml/cid" xmlns:w16="http://schemas.microsoft.com/office/word/2018/wordml" xmlns:w16se="http://schemas.microsoft.com/office/word/2015/wordml/symex" mc:Ignorable="w14 w15 w16se w16cid w16 w16cex">
   <w:docDefaults>
     <w:rPrDefault>
       <w:rPr>
@@ -4707,7 +4994,7 @@
       </w:pPr>
     </w:pPrDefault>
   </w:docDefaults>
-  <w:latentStyles w:defLockedState="0" w:defUIPriority="99" w:defSemiHidden="0" w:defUnhideWhenUsed="0" w:defQFormat="0" w:count="371">
+  <w:latentStyles w:defLockedState="0" w:defUIPriority="99" w:defSemiHidden="0" w:defUnhideWhenUsed="0" w:defQFormat="0" w:count="376">
     <w:lsdException w:name="Normal" w:uiPriority="0" w:qFormat="1"/>
     <w:lsdException w:name="heading 1" w:uiPriority="9" w:qFormat="1"/>
     <w:lsdException w:name="heading 2" w:semiHidden="1" w:uiPriority="9" w:unhideWhenUsed="1" w:qFormat="1"/>
@@ -5079,6 +5366,11 @@
     <w:lsdException w:name="List Table 5 Dark Accent 6" w:uiPriority="50"/>
     <w:lsdException w:name="List Table 6 Colorful Accent 6" w:uiPriority="51"/>
     <w:lsdException w:name="List Table 7 Colorful Accent 6" w:uiPriority="52"/>
+    <w:lsdException w:name="Mention" w:semiHidden="1" w:unhideWhenUsed="1"/>
+    <w:lsdException w:name="Smart Hyperlink" w:semiHidden="1" w:unhideWhenUsed="1"/>
+    <w:lsdException w:name="Hashtag" w:semiHidden="1" w:unhideWhenUsed="1"/>
+    <w:lsdException w:name="Unresolved Mention" w:semiHidden="1" w:unhideWhenUsed="1"/>
+    <w:lsdException w:name="Smart Link" w:semiHidden="1" w:unhideWhenUsed="1"/>
   </w:latentStyles>
   <w:style w:type="paragraph" w:default="1" w:styleId="Normal">
     <w:name w:val="Normal"/>
@@ -5497,6 +5789,18 @@
       <w:iCs/>
     </w:rPr>
   </w:style>
+  <w:style w:type="character" w:styleId="UnresolvedMention">
+    <w:name w:val="Unresolved Mention"/>
+    <w:basedOn w:val="DefaultParagraphFont"/>
+    <w:uiPriority w:val="99"/>
+    <w:semiHidden/>
+    <w:unhideWhenUsed/>
+    <w:rsid w:val="0013624C"/>
+    <w:rPr>
+      <w:color w:val="605E5C"/>
+      <w:shd w:val="clear" w:color="auto" w:fill="E1DFDD"/>
+    </w:rPr>
+  </w:style>
 </w:styles>
 </file>
 

</xml_diff>

<commit_message>
Add VS solution for XAudio2 NuGet package (#16)
</commit_message>
<xml_diff>
--- a/XAudio2/Readme.docx
+++ b/XAudio2/Readme.docx
@@ -1,6 +1,6 @@
 
 <file path=word/document.xml><?xml version="1.0" encoding="utf-8"?>
-<w:document xmlns:wpc="http://schemas.microsoft.com/office/word/2010/wordprocessingCanvas" xmlns:mc="http://schemas.openxmlformats.org/markup-compatibility/2006" xmlns:o="urn:schemas-microsoft-com:office:office" xmlns:r="http://schemas.openxmlformats.org/officeDocument/2006/relationships" xmlns:m="http://schemas.openxmlformats.org/officeDocument/2006/math" xmlns:v="urn:schemas-microsoft-com:vml" xmlns:wp14="http://schemas.microsoft.com/office/word/2010/wordprocessingDrawing" xmlns:wp="http://schemas.openxmlformats.org/drawingml/2006/wordprocessingDrawing" xmlns:w10="urn:schemas-microsoft-com:office:word" xmlns:w="http://schemas.openxmlformats.org/wordprocessingml/2006/main" xmlns:w14="http://schemas.microsoft.com/office/word/2010/wordml" xmlns:w15="http://schemas.microsoft.com/office/word/2012/wordml" xmlns:wpg="http://schemas.microsoft.com/office/word/2010/wordprocessingGroup" xmlns:wpi="http://schemas.microsoft.com/office/word/2010/wordprocessingInk" xmlns:wne="http://schemas.microsoft.com/office/word/2006/wordml" xmlns:wps="http://schemas.microsoft.com/office/word/2010/wordprocessingShape" mc:Ignorable="w14 w15 wp14">
+<w:document xmlns:wpc="http://schemas.microsoft.com/office/word/2010/wordprocessingCanvas" xmlns:cx="http://schemas.microsoft.com/office/drawing/2014/chartex" xmlns:cx1="http://schemas.microsoft.com/office/drawing/2015/9/8/chartex" xmlns:cx2="http://schemas.microsoft.com/office/drawing/2015/10/21/chartex" xmlns:cx3="http://schemas.microsoft.com/office/drawing/2016/5/9/chartex" xmlns:cx4="http://schemas.microsoft.com/office/drawing/2016/5/10/chartex" xmlns:cx5="http://schemas.microsoft.com/office/drawing/2016/5/11/chartex" xmlns:cx6="http://schemas.microsoft.com/office/drawing/2016/5/12/chartex" xmlns:cx7="http://schemas.microsoft.com/office/drawing/2016/5/13/chartex" xmlns:cx8="http://schemas.microsoft.com/office/drawing/2016/5/14/chartex" xmlns:mc="http://schemas.openxmlformats.org/markup-compatibility/2006" xmlns:aink="http://schemas.microsoft.com/office/drawing/2016/ink" xmlns:am3d="http://schemas.microsoft.com/office/drawing/2017/model3d" xmlns:o="urn:schemas-microsoft-com:office:office" xmlns:r="http://schemas.openxmlformats.org/officeDocument/2006/relationships" xmlns:m="http://schemas.openxmlformats.org/officeDocument/2006/math" xmlns:v="urn:schemas-microsoft-com:vml" xmlns:wp14="http://schemas.microsoft.com/office/word/2010/wordprocessingDrawing" xmlns:wp="http://schemas.openxmlformats.org/drawingml/2006/wordprocessingDrawing" xmlns:w10="urn:schemas-microsoft-com:office:word" xmlns:w="http://schemas.openxmlformats.org/wordprocessingml/2006/main" xmlns:w14="http://schemas.microsoft.com/office/word/2010/wordml" xmlns:w15="http://schemas.microsoft.com/office/word/2012/wordml" xmlns:w16cex="http://schemas.microsoft.com/office/word/2018/wordml/cex" xmlns:w16cid="http://schemas.microsoft.com/office/word/2016/wordml/cid" xmlns:w16="http://schemas.microsoft.com/office/word/2018/wordml" xmlns:w16se="http://schemas.microsoft.com/office/word/2015/wordml/symex" xmlns:wpg="http://schemas.microsoft.com/office/word/2010/wordprocessingGroup" xmlns:wpi="http://schemas.microsoft.com/office/word/2010/wordprocessingInk" xmlns:wne="http://schemas.microsoft.com/office/word/2006/wordml" xmlns:wps="http://schemas.microsoft.com/office/word/2010/wordprocessingShape" mc:Ignorable="w14 w15 w16se w16cid w16 w16cex wp14">
   <w:body>
     <w:p>
       <w:pPr>
@@ -25,13 +25,19 @@
     </w:p>
     <w:p>
       <w:r>
-        <w:t xml:space="preserve">This is a collection of the DirectX SDK's original XAudio2 samples updated to use Visual Studio 2012 and the Windows SDK 8.0 without any dependencies on legacy DirectX SDK content. These samples are Win32 desktop DirectX 11.0 applications for </w:t>
-      </w:r>
-      <w:r>
-        <w:t xml:space="preserve">Windows 10, Windows 8.1, </w:t>
-      </w:r>
-      <w:r>
-        <w:t>Windows 8, Windows 7, and Windows Vista Service Pack 2 with the DirectX 11.0 runtime.</w:t>
+        <w:t>This is a collection of the DirectX SDK's original XAudio2 samples updated to use Visual Studio 201</w:t>
+      </w:r>
+      <w:r>
+        <w:t>7</w:t>
+      </w:r>
+      <w:r>
+        <w:t xml:space="preserve"> and the Windows </w:t>
+      </w:r>
+      <w:r>
+        <w:t xml:space="preserve">10 </w:t>
+      </w:r>
+      <w:r>
+        <w:t>SDK without any dependencies on legacy DirectX SDK content. These samples are Win32 desktop DirectX 11.0 applications for Windows 10, Windows 8.1, Windows 8, Windows 7, and Windows Vista Service Pack 2 with the DirectX 11.0 runtime.</w:t>
       </w:r>
     </w:p>
     <w:p>
@@ -51,7 +57,11 @@
     <w:p>
       <w:pPr>
         <w:rPr>
-          <w:rStyle w:val="Strong"/>
+          <w:rStyle w:val="Hyperlink"/>
+          <w:i/>
+          <w:iCs/>
+          <w:sz w:val="19"/>
+          <w:szCs w:val="19"/>
         </w:rPr>
       </w:pPr>
       <w:r>
@@ -100,10 +110,171 @@
       </w:hyperlink>
     </w:p>
     <w:p>
+      <w:r>
+        <w:t>There are two Visual Studio solutions provided with the sample:</w:t>
+      </w:r>
+    </w:p>
+    <w:p>
+      <w:pPr>
+        <w:pStyle w:val="ListParagraph"/>
+        <w:numPr>
+          <w:ilvl w:val="0"/>
+          <w:numId w:val="24"/>
+        </w:numPr>
+        <w:rPr>
+          <w:b/>
+          <w:bCs/>
+        </w:rPr>
+      </w:pPr>
+      <w:r>
+        <w:rPr>
+          <w:b/>
+          <w:bCs/>
+        </w:rPr>
+        <w:t>XAudio2Samples_2017_Win10.sln</w:t>
+      </w:r>
+      <w:r>
+        <w:t>. This solution targets Windows 10 and uses the version of XAudio2 that is part of the operating system.</w:t>
+      </w:r>
+    </w:p>
+    <w:p>
+      <w:pPr>
+        <w:pStyle w:val="ListParagraph"/>
+        <w:numPr>
+          <w:ilvl w:val="1"/>
+          <w:numId w:val="24"/>
+        </w:numPr>
+        <w:rPr>
+          <w:b/>
+          <w:bCs/>
+        </w:rPr>
+      </w:pPr>
+      <w:r>
+        <w:t>It is possible to use this solution to build for an older version of Windows, but this will require retargeting the solution to an older version of the Windows SDK and changing, or removing, the definition of _WIN32_WINNT from the project file.</w:t>
+      </w:r>
+    </w:p>
+    <w:p>
+      <w:pPr>
+        <w:pStyle w:val="ListParagraph"/>
+        <w:numPr>
+          <w:ilvl w:val="1"/>
+          <w:numId w:val="24"/>
+        </w:numPr>
+        <w:rPr>
+          <w:b/>
+          <w:bCs/>
+        </w:rPr>
+      </w:pPr>
+      <w:r>
+        <w:t>The Windows 8 SDK can usually be used to build an app for Windows 7, but since XAudio2 is not included in Windows 7 this would require redistributing xaudio2_7.dll from the DirectX SDK, which is not recommended</w:t>
+      </w:r>
+      <w:r>
+        <w:t xml:space="preserve"> because it is a very old version</w:t>
+      </w:r>
+      <w:r>
+        <w:t>.</w:t>
+      </w:r>
+      <w:r>
+        <w:br/>
+      </w:r>
+    </w:p>
+    <w:p>
+      <w:pPr>
+        <w:pStyle w:val="ListParagraph"/>
+        <w:numPr>
+          <w:ilvl w:val="0"/>
+          <w:numId w:val="24"/>
+        </w:numPr>
+        <w:rPr>
+          <w:b/>
+          <w:bCs/>
+        </w:rPr>
+      </w:pPr>
+      <w:r>
+        <w:rPr>
+          <w:b/>
+          <w:bCs/>
+        </w:rPr>
+        <w:t>XAudio2Samples_NuGetRedist.sln</w:t>
+      </w:r>
+      <w:r>
+        <w:t xml:space="preserve">. This solution targets Windows </w:t>
+      </w:r>
+      <w:r>
+        <w:t>7 SP1</w:t>
+      </w:r>
+      <w:r>
+        <w:t xml:space="preserve">, and uses xaudio2_9redist.dll, which is obtained from a NuGet package. You will need to redistribute xaudio2_9redist.dll with your app. This has the advantage of </w:t>
+      </w:r>
+      <w:r>
+        <w:t>making the app use the latest version of XAudio2 even when running on an older operating system</w:t>
+      </w:r>
+      <w:r>
+        <w:t>.</w:t>
+      </w:r>
+    </w:p>
+    <w:p>
+      <w:pPr>
+        <w:pStyle w:val="ListParagraph"/>
+        <w:numPr>
+          <w:ilvl w:val="1"/>
+          <w:numId w:val="24"/>
+        </w:numPr>
+        <w:rPr>
+          <w:b/>
+          <w:bCs/>
+        </w:rPr>
+      </w:pPr>
+      <w:r>
+        <w:t>When</w:t>
+      </w:r>
+      <w:r>
+        <w:t xml:space="preserve"> running on Windows 7 or Windows 8, the version of xaudio2_9redist.dll that is included with the app will always be used. But when running on Windows 10, it will automatically switch to use the XAudio2 version </w:t>
+      </w:r>
+      <w:r>
+        <w:t>in</w:t>
+      </w:r>
+      <w:r>
+        <w:t xml:space="preserve"> the operating system, if that one is </w:t>
+      </w:r>
+      <w:r>
+        <w:t xml:space="preserve">a </w:t>
+      </w:r>
+      <w:r>
+        <w:t xml:space="preserve">newer </w:t>
+      </w:r>
+      <w:r>
+        <w:t xml:space="preserve">version </w:t>
+      </w:r>
+      <w:r>
+        <w:t>than the xaudio2_9redist.dll that is included with the app.</w:t>
+      </w:r>
+      <w:bookmarkStart w:id="0" w:name="_GoBack"/>
+      <w:bookmarkEnd w:id="0"/>
+    </w:p>
+    <w:p>
+      <w:r>
+        <w:t xml:space="preserve">For more details about XAudio2 NuGet package, see separate </w:t>
+      </w:r>
+      <w:hyperlink r:id="rId10" w:history="1">
+        <w:r>
+          <w:rPr>
+            <w:rStyle w:val="Hyperlink"/>
+          </w:rPr>
+          <w:t>documentation</w:t>
+        </w:r>
+      </w:hyperlink>
+      <w:r>
+        <w:t>.</w:t>
+      </w:r>
+    </w:p>
+    <w:p>
       <w:pPr>
         <w:pStyle w:val="Heading1"/>
-      </w:pPr>
-      <w:r>
+        <w:pageBreakBefore/>
+      </w:pPr>
+      <w:r>
+        <w:lastRenderedPageBreak/>
         <w:t>Description</w:t>
       </w:r>
     </w:p>
@@ -134,7 +305,7 @@
           <w:szCs w:val="19"/>
         </w:rPr>
         <w:drawing>
-          <wp:inline distT="0" distB="0" distL="0" distR="0">
+          <wp:inline distT="0" distB="0" distL="0" distR="0" wp14:anchorId="51E43DBC" wp14:editId="3C214265">
             <wp:extent cx="857250" cy="428625"/>
             <wp:effectExtent l="0" t="0" r="0" b="9525"/>
             <wp:docPr id="8" name="Picture 8" descr="http://i1.code.msdn.s-msft.com/xaudio2-win32-samples-024b3933/image/file/101076/1/xaudio2basicsound.png"/>
@@ -151,7 +322,7 @@
                     </pic:cNvPicPr>
                   </pic:nvPicPr>
                   <pic:blipFill>
-                    <a:blip r:embed="rId10">
+                    <a:blip r:embed="rId11">
                       <a:extLst>
                         <a:ext uri="{28A0092B-C50C-407E-A947-70E740481C1C}">
                           <a14:useLocalDpi xmlns:a14="http://schemas.microsoft.com/office/drawing/2010/main" val="0"/>
@@ -214,15 +385,7 @@
         </w:numPr>
       </w:pPr>
       <w:r>
-        <w:t>Create a mastering voice using the IXAudio2::</w:t>
-      </w:r>
-      <w:proofErr w:type="spellStart"/>
-      <w:r>
-        <w:t>CreateMasteringVoice</w:t>
-      </w:r>
-      <w:proofErr w:type="spellEnd"/>
-      <w:r>
-        <w:t xml:space="preserve"> method. This method controls the final mix format used for all audio processing within the application. </w:t>
+        <w:t xml:space="preserve">Create a mastering voice using the IXAudio2::CreateMasteringVoice method. This method controls the final mix format used for all audio processing within the application. </w:t>
       </w:r>
     </w:p>
     <w:p>
@@ -294,23 +457,7 @@
         </w:numPr>
       </w:pPr>
       <w:r>
-        <w:t>Submit data to the source voice by means of the function IXAudio2SourceVoice::</w:t>
-      </w:r>
-      <w:proofErr w:type="spellStart"/>
-      <w:r>
-        <w:t>SubmitSourceBuffer</w:t>
-      </w:r>
-      <w:proofErr w:type="spellEnd"/>
-      <w:r>
-        <w:t xml:space="preserve">. Note that the sample data is not duplicated by XAudio2, so the </w:t>
-      </w:r>
-      <w:proofErr w:type="spellStart"/>
-      <w:r>
-        <w:t>pAudioData</w:t>
-      </w:r>
-      <w:proofErr w:type="spellEnd"/>
-      <w:r>
-        <w:t xml:space="preserve"> buffer must remain available for the duration of play. </w:t>
+        <w:t xml:space="preserve">Submit data to the source voice by means of the function IXAudio2SourceVoice::SubmitSourceBuffer. Note that the sample data is not duplicated by XAudio2, so the pAudioData buffer must remain available for the duration of play. </w:t>
       </w:r>
     </w:p>
     <w:p>
@@ -346,7 +493,6 @@
         </w:numPr>
       </w:pPr>
       <w:r>
-        <w:lastRenderedPageBreak/>
         <w:t xml:space="preserve">Clean up by releasing the XAudio2 engine. </w:t>
       </w:r>
     </w:p>
@@ -377,7 +523,7 @@
           <w:szCs w:val="19"/>
         </w:rPr>
         <w:drawing>
-          <wp:inline distT="0" distB="0" distL="0" distR="0">
+          <wp:inline distT="0" distB="0" distL="0" distR="0" wp14:anchorId="62FCE226" wp14:editId="1A7CB442">
             <wp:extent cx="857250" cy="428625"/>
             <wp:effectExtent l="0" t="0" r="0" b="9525"/>
             <wp:docPr id="7" name="Picture 7" descr="http://i1.code.msdn.s-msft.com/xaudio2-win32-samples-024b3933/image/file/101077/1/xaudio2basicsound.png"/>
@@ -394,7 +540,7 @@
                     </pic:cNvPicPr>
                   </pic:nvPicPr>
                   <pic:blipFill>
-                    <a:blip r:embed="rId10">
+                    <a:blip r:embed="rId11">
                       <a:extLst>
                         <a:ext uri="{28A0092B-C50C-407E-A947-70E740481C1C}">
                           <a14:useLocalDpi xmlns:a14="http://schemas.microsoft.com/office/drawing/2010/main" val="0"/>
@@ -428,15 +574,7 @@
     </w:p>
     <w:p>
       <w:r>
-        <w:t>This sample shows you how to play streaming audio using asynchronous file I/O</w:t>
-      </w:r>
-      <w:proofErr w:type="gramStart"/>
-      <w:r>
-        <w:t>  and</w:t>
-      </w:r>
-      <w:proofErr w:type="gramEnd"/>
-      <w:r>
-        <w:t xml:space="preserve"> the XAudio2 API.</w:t>
+        <w:t>This sample shows you how to play streaming audio using asynchronous file I/O  and the XAudio2 API.</w:t>
       </w:r>
     </w:p>
     <w:p>
@@ -453,7 +591,11 @@
     </w:p>
     <w:p>
       <w:r>
-        <w:t>Playing streaming audio with XAudio2 is very easy. You do not need to create extra threads or maintain tight control of timing. Most of the hard work is already done for you by the file system and XAudio2. The file system handles loading data in the background, while XAudio2 manages the audio hardware, and makes sure that it receives a steady stream of data. The XAudio2 system even allows you to queue up data buffers, which eliminates the worry about getting too far ahead of the audio. Your only job is to direct this process.</w:t>
+        <w:t xml:space="preserve">Playing streaming audio with XAudio2 is very easy. You do not need to create extra threads or maintain tight control of timing. Most of the hard work is already done for you by the file system and XAudio2. The file system handles loading data in the background, while XAudio2 manages the audio hardware, </w:t>
+      </w:r>
+      <w:r>
+        <w:lastRenderedPageBreak/>
+        <w:t>and makes sure that it receives a steady stream of data. The XAudio2 system even allows you to queue up data buffers, which eliminates the worry about getting too far ahead of the audio. Your only job is to direct this process.</w:t>
       </w:r>
     </w:p>
     <w:p>
@@ -509,15 +651,7 @@
         </w:numPr>
       </w:pPr>
       <w:r>
-        <w:t xml:space="preserve">Call </w:t>
-      </w:r>
-      <w:proofErr w:type="spellStart"/>
-      <w:r>
-        <w:t>ReadFile</w:t>
-      </w:r>
-      <w:proofErr w:type="spellEnd"/>
-      <w:r>
-        <w:t xml:space="preserve"> to start an asynchronous read. </w:t>
+        <w:t xml:space="preserve">Call ReadFile to start an asynchronous read. </w:t>
       </w:r>
     </w:p>
     <w:p>
@@ -553,15 +687,7 @@
         </w:numPr>
       </w:pPr>
       <w:r>
-        <w:t xml:space="preserve">Call </w:t>
-      </w:r>
-      <w:proofErr w:type="spellStart"/>
-      <w:r>
-        <w:t>ReadFile</w:t>
-      </w:r>
-      <w:proofErr w:type="spellEnd"/>
-      <w:r>
-        <w:t xml:space="preserve"> again to start another read. </w:t>
+        <w:t xml:space="preserve">Call ReadFile again to start another read. </w:t>
       </w:r>
     </w:p>
     <w:p>
@@ -571,27 +697,7 @@
     </w:p>
     <w:p>
       <w:r>
-        <w:t xml:space="preserve">Note that in order to use asynchronous buffered file I/O, the source data must be aligned to the size of the disk sector. This is the fastest way to read data on Windows platforms. General .WAV files do not </w:t>
-      </w:r>
-      <w:r>
-        <w:lastRenderedPageBreak/>
-        <w:t xml:space="preserve">meet this requirement, so this sample uses XACTBLD to prepare the sample .WAV files into a wave bank. By using the streaming wave bank property, XACTBLD aligns the audio data to meet the alignment requirement for </w:t>
-      </w:r>
-      <w:proofErr w:type="spellStart"/>
-      <w:r>
-        <w:t>async</w:t>
-      </w:r>
-      <w:proofErr w:type="spellEnd"/>
-      <w:r>
-        <w:t xml:space="preserve"> I/O. The sample parses the wave bank file to determine the format and position of the audio data. It then reopens the file for an asynchronous </w:t>
-      </w:r>
-      <w:proofErr w:type="spellStart"/>
-      <w:r>
-        <w:t>unbuffered</w:t>
-      </w:r>
-      <w:proofErr w:type="spellEnd"/>
-      <w:r>
-        <w:t xml:space="preserve"> read that uses this extracted information. The XACT runtime is not used by this sample. Any custom audio tool can provide audio data to meet the alignment requirement, such as the XWBTOOL included in this package.</w:t>
+        <w:t>Note that in order to use asynchronous buffered file I/O, the source data must be aligned to the size of the disk sector. This is the fastest way to read data on Windows platforms. General .WAV files do not meet this requirement, so this sample uses XACTBLD to prepare the sample .WAV files into a wave bank. By using the streaming wave bank property, XACTBLD aligns the audio data to meet the alignment requirement for async I/O. The sample parses the wave bank file to determine the format and position of the audio data. It then reopens the file for an asynchronous unbuffered read that uses this extracted information. The XACT runtime is not used by this sample. Any custom audio tool can provide audio data to meet the alignment requirement, such as the XWBTOOL included in this package.</w:t>
       </w:r>
     </w:p>
     <w:p>
@@ -621,7 +727,7 @@
           <w:szCs w:val="19"/>
         </w:rPr>
         <w:drawing>
-          <wp:inline distT="0" distB="0" distL="0" distR="0">
+          <wp:inline distT="0" distB="0" distL="0" distR="0" wp14:anchorId="3D1C0365" wp14:editId="76BB151A">
             <wp:extent cx="857250" cy="666750"/>
             <wp:effectExtent l="0" t="0" r="0" b="0"/>
             <wp:docPr id="6" name="Picture 6" descr="http://i1.code.msdn.s-msft.com/xaudio2-win32-samples-024b3933/image/file/101079/1/xaudio2sound3d.png"/>
@@ -633,264 +739,6 @@
                 <pic:pic xmlns:pic="http://schemas.openxmlformats.org/drawingml/2006/picture">
                   <pic:nvPicPr>
                     <pic:cNvPr id="0" name="101079" descr="http://i1.code.msdn.s-msft.com/xaudio2-win32-samples-024b3933/image/file/101079/1/xaudio2sound3d.png"/>
-                    <pic:cNvPicPr>
-                      <a:picLocks noChangeAspect="1" noChangeArrowheads="1"/>
-                    </pic:cNvPicPr>
-                  </pic:nvPicPr>
-                  <pic:blipFill>
-                    <a:blip r:embed="rId11">
-                      <a:extLst>
-                        <a:ext uri="{28A0092B-C50C-407E-A947-70E740481C1C}">
-                          <a14:useLocalDpi xmlns:a14="http://schemas.microsoft.com/office/drawing/2010/main" val="0"/>
-                        </a:ext>
-                      </a:extLst>
-                    </a:blip>
-                    <a:srcRect/>
-                    <a:stretch>
-                      <a:fillRect/>
-                    </a:stretch>
-                  </pic:blipFill>
-                  <pic:spPr bwMode="auto">
-                    <a:xfrm>
-                      <a:off x="0" y="0"/>
-                      <a:ext cx="857250" cy="666750"/>
-                    </a:xfrm>
-                    <a:prstGeom prst="rect">
-                      <a:avLst/>
-                    </a:prstGeom>
-                    <a:noFill/>
-                    <a:ln>
-                      <a:noFill/>
-                    </a:ln>
-                  </pic:spPr>
-                </pic:pic>
-              </a:graphicData>
-            </a:graphic>
-          </wp:inline>
-        </w:drawing>
-      </w:r>
-    </w:p>
-    <w:p>
-      <w:r>
-        <w:t>This sample shows you how to use the X3DAudio API with XAudio2 for playing spatialized audio.</w:t>
-      </w:r>
-    </w:p>
-    <w:p>
-      <w:r>
-        <w:t>The following is a quick overview of the basic steps taken by the sample:</w:t>
-      </w:r>
-    </w:p>
-    <w:p>
-      <w:pPr>
-        <w:pStyle w:val="ListParagraph"/>
-        <w:numPr>
-          <w:ilvl w:val="0"/>
-          <w:numId w:val="19"/>
-        </w:numPr>
-      </w:pPr>
-      <w:r>
-        <w:t xml:space="preserve">Initialize the XAudio2 engine and a mastering voice. Also, using the sample framework, initialize selected UI elements. </w:t>
-      </w:r>
-    </w:p>
-    <w:p>
-      <w:pPr>
-        <w:pStyle w:val="ListParagraph"/>
-        <w:numPr>
-          <w:ilvl w:val="0"/>
-          <w:numId w:val="19"/>
-        </w:numPr>
-      </w:pPr>
-      <w:r>
-        <w:t xml:space="preserve">Initialize the X3DAudio library with a speaker channel configuration that matches the mastering voice channel count. </w:t>
-      </w:r>
-    </w:p>
-    <w:p>
-      <w:pPr>
-        <w:pStyle w:val="ListParagraph"/>
-        <w:numPr>
-          <w:ilvl w:val="0"/>
-          <w:numId w:val="19"/>
-        </w:numPr>
-      </w:pPr>
-      <w:r>
-        <w:t xml:space="preserve">Create a </w:t>
-      </w:r>
-      <w:proofErr w:type="spellStart"/>
-      <w:r>
-        <w:t>submix</w:t>
-      </w:r>
-      <w:proofErr w:type="spellEnd"/>
-      <w:r>
-        <w:t xml:space="preserve"> voice and attach a reverb effect. The reverb effect parameter set is provided by using the I3DL2 preset conversion routine. For simplicity, the </w:t>
-      </w:r>
-      <w:proofErr w:type="spellStart"/>
-      <w:r>
-        <w:t>submix</w:t>
-      </w:r>
-      <w:proofErr w:type="spellEnd"/>
-      <w:r>
-        <w:t xml:space="preserve"> voice runs at the native output rate, and sends its output to the mastering voice. </w:t>
-      </w:r>
-    </w:p>
-    <w:p>
-      <w:pPr>
-        <w:pStyle w:val="ListParagraph"/>
-        <w:numPr>
-          <w:ilvl w:val="0"/>
-          <w:numId w:val="19"/>
-        </w:numPr>
-      </w:pPr>
-      <w:r>
-        <w:t xml:space="preserve">Create and start playing a single (mono) source voice as a looping sound, sending its output directly to the mastering voice and to the reverb </w:t>
-      </w:r>
-      <w:proofErr w:type="spellStart"/>
-      <w:r>
-        <w:t>submix</w:t>
-      </w:r>
-      <w:proofErr w:type="spellEnd"/>
-      <w:r>
-        <w:t xml:space="preserve"> voice. </w:t>
-      </w:r>
-    </w:p>
-    <w:p>
-      <w:pPr>
-        <w:pStyle w:val="ListParagraph"/>
-        <w:numPr>
-          <w:ilvl w:val="0"/>
-          <w:numId w:val="19"/>
-        </w:numPr>
-      </w:pPr>
-      <w:r>
-        <w:t xml:space="preserve">Represent and control the X3DAudio emitter and listener objects on a simplified X/Z grid to demonstrate spatialized audio. </w:t>
-      </w:r>
-    </w:p>
-    <w:p>
-      <w:pPr>
-        <w:pStyle w:val="ListParagraph"/>
-        <w:numPr>
-          <w:ilvl w:val="1"/>
-          <w:numId w:val="19"/>
-        </w:numPr>
-      </w:pPr>
-      <w:r>
-        <w:t xml:space="preserve">Draw the current positions of the emitter and listener at each frame of rendering. </w:t>
-      </w:r>
-    </w:p>
-    <w:p>
-      <w:pPr>
-        <w:pStyle w:val="ListParagraph"/>
-        <w:numPr>
-          <w:ilvl w:val="1"/>
-          <w:numId w:val="19"/>
-        </w:numPr>
-      </w:pPr>
-      <w:r>
-        <w:t xml:space="preserve">Apply parameter control changes to update the UI elements during each frame. </w:t>
-      </w:r>
-    </w:p>
-    <w:p>
-      <w:pPr>
-        <w:pStyle w:val="ListParagraph"/>
-        <w:numPr>
-          <w:ilvl w:val="1"/>
-          <w:numId w:val="19"/>
-        </w:numPr>
-      </w:pPr>
-      <w:r>
-        <w:t xml:space="preserve">Perform spatialized audio computations and updates during each frame update. </w:t>
-      </w:r>
-    </w:p>
-    <w:p>
-      <w:pPr>
-        <w:pStyle w:val="ListParagraph"/>
-        <w:numPr>
-          <w:ilvl w:val="2"/>
-          <w:numId w:val="20"/>
-        </w:numPr>
-      </w:pPr>
-      <w:r>
-        <w:t xml:space="preserve">Based on frame-elapsed time, update the emitter and listener objects with new positions and velocity information. </w:t>
-      </w:r>
-    </w:p>
-    <w:p>
-      <w:pPr>
-        <w:pStyle w:val="ListParagraph"/>
-        <w:numPr>
-          <w:ilvl w:val="2"/>
-          <w:numId w:val="20"/>
-        </w:numPr>
-      </w:pPr>
-      <w:r>
-        <w:t xml:space="preserve">Call the X3DAudioCalculate method to compute the resulting DSP control settings. </w:t>
-      </w:r>
-    </w:p>
-    <w:p>
-      <w:pPr>
-        <w:pStyle w:val="ListParagraph"/>
-        <w:numPr>
-          <w:ilvl w:val="2"/>
-          <w:numId w:val="20"/>
-        </w:numPr>
-      </w:pPr>
-      <w:r>
-        <w:t>Pass DSP settings to the source voice via the IXAudio2Voice::</w:t>
-      </w:r>
-      <w:proofErr w:type="spellStart"/>
-      <w:r>
-        <w:t>SetOutputMatrix</w:t>
-      </w:r>
-      <w:proofErr w:type="spellEnd"/>
-      <w:r>
-        <w:t xml:space="preserve"> and IXAudio2SourceVoice::</w:t>
-      </w:r>
-      <w:proofErr w:type="spellStart"/>
-      <w:r>
-        <w:t>SetFrequencyRatio</w:t>
-      </w:r>
-      <w:proofErr w:type="spellEnd"/>
-      <w:r>
-        <w:t xml:space="preserve"> functions. </w:t>
-      </w:r>
-    </w:p>
-    <w:p>
-      <w:pPr>
-        <w:pStyle w:val="Heading2"/>
-      </w:pPr>
-      <w:r>
-        <w:t>XAudio2CustomAPO</w:t>
-      </w:r>
-    </w:p>
-    <w:p>
-      <w:pPr>
-        <w:pStyle w:val="NormalWeb"/>
-        <w:rPr>
-          <w:rFonts w:ascii="Segoe UI" w:hAnsi="Segoe UI" w:cs="Segoe UI"/>
-          <w:color w:val="000000"/>
-          <w:sz w:val="19"/>
-          <w:szCs w:val="19"/>
-        </w:rPr>
-      </w:pPr>
-      <w:r>
-        <w:rPr>
-          <w:rFonts w:ascii="Segoe UI" w:hAnsi="Segoe UI" w:cs="Segoe UI"/>
-          <w:noProof/>
-          <w:color w:val="000000"/>
-          <w:sz w:val="19"/>
-          <w:szCs w:val="19"/>
-        </w:rPr>
-        <w:drawing>
-          <wp:inline distT="0" distB="0" distL="0" distR="0">
-            <wp:extent cx="857250" cy="666750"/>
-            <wp:effectExtent l="0" t="0" r="0" b="0"/>
-            <wp:docPr id="5" name="Picture 5" descr="http://i1.code.msdn.s-msft.com/xaudio2-win32-samples-024b3933/image/file/101080/1/xaudio2customapo.png"/>
-            <wp:cNvGraphicFramePr>
-              <a:graphicFrameLocks xmlns:a="http://schemas.openxmlformats.org/drawingml/2006/main" noChangeAspect="1"/>
-            </wp:cNvGraphicFramePr>
-            <a:graphic xmlns:a="http://schemas.openxmlformats.org/drawingml/2006/main">
-              <a:graphicData uri="http://schemas.openxmlformats.org/drawingml/2006/picture">
-                <pic:pic xmlns:pic="http://schemas.openxmlformats.org/drawingml/2006/picture">
-                  <pic:nvPicPr>
-                    <pic:cNvPr id="0" name="101080" descr="http://i1.code.msdn.s-msft.com/xaudio2-win32-samples-024b3933/image/file/101080/1/xaudio2customapo.png"/>
                     <pic:cNvPicPr>
                       <a:picLocks noChangeAspect="1" noChangeArrowheads="1"/>
                     </pic:cNvPicPr>
@@ -931,12 +779,12 @@
     <w:p>
       <w:r>
         <w:lastRenderedPageBreak/>
-        <w:t>This sample shows you how to create and use custom APOs with XAudio2.</w:t>
-      </w:r>
-    </w:p>
-    <w:p>
-      <w:r>
-        <w:t>The sample creates a simple XAudio2 playback graph, adding a series of custom APOs to the playing source voice:</w:t>
+        <w:t>This sample shows you how to use the X3DAudio API with XAudio2 for playing spatialized audio.</w:t>
+      </w:r>
+    </w:p>
+    <w:p>
+      <w:r>
+        <w:t>The following is a quick overview of the basic steps taken by the sample:</w:t>
       </w:r>
     </w:p>
     <w:p>
@@ -944,33 +792,11 @@
         <w:pStyle w:val="ListParagraph"/>
         <w:numPr>
           <w:ilvl w:val="0"/>
-          <w:numId w:val="21"/>
+          <w:numId w:val="19"/>
         </w:numPr>
       </w:pPr>
-      <w:proofErr w:type="spellStart"/>
-      <w:r>
-        <w:rPr>
-          <w:rStyle w:val="Emphasis"/>
-          <w:rFonts w:ascii="Segoe UI" w:hAnsi="Segoe UI" w:cs="Segoe UI"/>
-          <w:color w:val="000000"/>
-          <w:sz w:val="19"/>
-          <w:szCs w:val="19"/>
-        </w:rPr>
-        <w:t>SimpleAPO</w:t>
-      </w:r>
-      <w:proofErr w:type="spellEnd"/>
-      <w:r>
-        <w:rPr>
-          <w:rStyle w:val="Emphasis"/>
-          <w:rFonts w:ascii="Segoe UI" w:hAnsi="Segoe UI" w:cs="Segoe UI"/>
-          <w:color w:val="000000"/>
-          <w:sz w:val="19"/>
-          <w:szCs w:val="19"/>
-        </w:rPr>
-        <w:t xml:space="preserve"> </w:t>
-      </w:r>
-      <w:r>
-        <w:t xml:space="preserve">applies a simple gain factor by multiplying the sample values processed. </w:t>
+      <w:r>
+        <w:t xml:space="preserve">Initialize the XAudio2 engine and a mastering voice. Also, using the sample framework, initialize selected UI elements. </w:t>
       </w:r>
     </w:p>
     <w:p>
@@ -978,90 +804,127 @@
         <w:pStyle w:val="ListParagraph"/>
         <w:numPr>
           <w:ilvl w:val="0"/>
-          <w:numId w:val="21"/>
+          <w:numId w:val="19"/>
         </w:numPr>
       </w:pPr>
-      <w:proofErr w:type="spellStart"/>
-      <w:r>
-        <w:rPr>
-          <w:rStyle w:val="Emphasis"/>
-          <w:rFonts w:ascii="Segoe UI" w:hAnsi="Segoe UI" w:cs="Segoe UI"/>
-          <w:color w:val="000000"/>
-          <w:sz w:val="19"/>
-          <w:szCs w:val="19"/>
-        </w:rPr>
-        <w:t>MonitorAPO</w:t>
-      </w:r>
-      <w:proofErr w:type="spellEnd"/>
-      <w:r>
-        <w:rPr>
-          <w:rStyle w:val="Emphasis"/>
-          <w:rFonts w:ascii="Segoe UI" w:hAnsi="Segoe UI" w:cs="Segoe UI"/>
-          <w:color w:val="000000"/>
-          <w:sz w:val="19"/>
-          <w:szCs w:val="19"/>
-        </w:rPr>
-        <w:t xml:space="preserve"> </w:t>
-      </w:r>
-      <w:r>
-        <w:t xml:space="preserve">passes the audio data to the main thread by way of a lock-free communication channel for visualization by the application. </w:t>
-      </w:r>
-    </w:p>
-    <w:p>
-      <w:r>
-        <w:t xml:space="preserve">The APOs are implemented by using a helper template class, </w:t>
-      </w:r>
-      <w:proofErr w:type="spellStart"/>
-      <w:proofErr w:type="gramStart"/>
-      <w:r>
-        <w:t>SampleAPOBase</w:t>
-      </w:r>
-      <w:proofErr w:type="spellEnd"/>
-      <w:r>
-        <w:t>, that</w:t>
-      </w:r>
-      <w:proofErr w:type="gramEnd"/>
-      <w:r>
-        <w:t xml:space="preserve"> handles shared registration, class factory, and parameter handling operations. Use of this template class is not required, but it is used to </w:t>
-      </w:r>
-      <w:proofErr w:type="spellStart"/>
-      <w:r>
-        <w:t>simplfy</w:t>
-      </w:r>
-      <w:proofErr w:type="spellEnd"/>
-      <w:r>
-        <w:t xml:space="preserve"> the sample.</w:t>
+      <w:r>
+        <w:t xml:space="preserve">Initialize the X3DAudio library with a speaker channel configuration that matches the mastering voice channel count. </w:t>
+      </w:r>
+    </w:p>
+    <w:p>
+      <w:pPr>
+        <w:pStyle w:val="ListParagraph"/>
+        <w:numPr>
+          <w:ilvl w:val="0"/>
+          <w:numId w:val="19"/>
+        </w:numPr>
+      </w:pPr>
+      <w:r>
+        <w:t xml:space="preserve">Create a submix voice and attach a reverb effect. The reverb effect parameter set is provided by using the I3DL2 preset conversion routine. For simplicity, the submix voice runs at the native output rate, and sends its output to the mastering voice. </w:t>
+      </w:r>
+    </w:p>
+    <w:p>
+      <w:pPr>
+        <w:pStyle w:val="ListParagraph"/>
+        <w:numPr>
+          <w:ilvl w:val="0"/>
+          <w:numId w:val="19"/>
+        </w:numPr>
+      </w:pPr>
+      <w:r>
+        <w:t xml:space="preserve">Create and start playing a single (mono) source voice as a looping sound, sending its output directly to the mastering voice and to the reverb submix voice. </w:t>
+      </w:r>
+    </w:p>
+    <w:p>
+      <w:pPr>
+        <w:pStyle w:val="ListParagraph"/>
+        <w:numPr>
+          <w:ilvl w:val="0"/>
+          <w:numId w:val="19"/>
+        </w:numPr>
+      </w:pPr>
+      <w:r>
+        <w:t xml:space="preserve">Represent and control the X3DAudio emitter and listener objects on a simplified X/Z grid to demonstrate spatialized audio. </w:t>
+      </w:r>
+    </w:p>
+    <w:p>
+      <w:pPr>
+        <w:pStyle w:val="ListParagraph"/>
+        <w:numPr>
+          <w:ilvl w:val="1"/>
+          <w:numId w:val="19"/>
+        </w:numPr>
+      </w:pPr>
+      <w:r>
+        <w:t xml:space="preserve">Draw the current positions of the emitter and listener at each frame of rendering. </w:t>
+      </w:r>
+    </w:p>
+    <w:p>
+      <w:pPr>
+        <w:pStyle w:val="ListParagraph"/>
+        <w:numPr>
+          <w:ilvl w:val="1"/>
+          <w:numId w:val="19"/>
+        </w:numPr>
+      </w:pPr>
+      <w:r>
+        <w:t xml:space="preserve">Apply parameter control changes to update the UI elements during each frame. </w:t>
+      </w:r>
+    </w:p>
+    <w:p>
+      <w:pPr>
+        <w:pStyle w:val="ListParagraph"/>
+        <w:numPr>
+          <w:ilvl w:val="1"/>
+          <w:numId w:val="19"/>
+        </w:numPr>
+      </w:pPr>
+      <w:r>
+        <w:t xml:space="preserve">Perform spatialized audio computations and updates during each frame update. </w:t>
+      </w:r>
+    </w:p>
+    <w:p>
+      <w:pPr>
+        <w:pStyle w:val="ListParagraph"/>
+        <w:numPr>
+          <w:ilvl w:val="2"/>
+          <w:numId w:val="20"/>
+        </w:numPr>
+      </w:pPr>
+      <w:r>
+        <w:t xml:space="preserve">Based on frame-elapsed time, update the emitter and listener objects with new positions and velocity information. </w:t>
+      </w:r>
+    </w:p>
+    <w:p>
+      <w:pPr>
+        <w:pStyle w:val="ListParagraph"/>
+        <w:numPr>
+          <w:ilvl w:val="2"/>
+          <w:numId w:val="20"/>
+        </w:numPr>
+      </w:pPr>
+      <w:r>
+        <w:t xml:space="preserve">Call the X3DAudioCalculate method to compute the resulting DSP control settings. </w:t>
+      </w:r>
+    </w:p>
+    <w:p>
+      <w:pPr>
+        <w:pStyle w:val="ListParagraph"/>
+        <w:numPr>
+          <w:ilvl w:val="2"/>
+          <w:numId w:val="20"/>
+        </w:numPr>
+      </w:pPr>
+      <w:r>
+        <w:t xml:space="preserve">Pass DSP settings to the source voice via the IXAudio2Voice::SetOutputMatrix and IXAudio2SourceVoice::SetFrequencyRatio functions. </w:t>
       </w:r>
     </w:p>
     <w:p>
       <w:pPr>
         <w:pStyle w:val="Heading2"/>
-        <w:rPr>
-          <w:sz w:val="23"/>
-          <w:szCs w:val="23"/>
-        </w:rPr>
-      </w:pPr>
-      <w:r>
-        <w:rPr>
-          <w:sz w:val="23"/>
-          <w:szCs w:val="23"/>
-        </w:rPr>
-        <w:t>XAudio2Enumerate (</w:t>
-      </w:r>
-      <w:r>
-        <w:rPr>
-          <w:rStyle w:val="Emphasis"/>
-          <w:sz w:val="23"/>
-          <w:szCs w:val="23"/>
-        </w:rPr>
-        <w:t>NEW</w:t>
-      </w:r>
-      <w:r>
-        <w:rPr>
-          <w:sz w:val="23"/>
-          <w:szCs w:val="23"/>
-        </w:rPr>
-        <w:t>)</w:t>
+      </w:pPr>
+      <w:r>
+        <w:t>XAudio2CustomAPO</w:t>
       </w:r>
     </w:p>
     <w:p>
@@ -1083,7 +946,166 @@
           <w:szCs w:val="19"/>
         </w:rPr>
         <w:drawing>
-          <wp:inline distT="0" distB="0" distL="0" distR="0">
+          <wp:inline distT="0" distB="0" distL="0" distR="0" wp14:anchorId="0225775E" wp14:editId="7260FA6E">
+            <wp:extent cx="857250" cy="666750"/>
+            <wp:effectExtent l="0" t="0" r="0" b="0"/>
+            <wp:docPr id="5" name="Picture 5" descr="http://i1.code.msdn.s-msft.com/xaudio2-win32-samples-024b3933/image/file/101080/1/xaudio2customapo.png"/>
+            <wp:cNvGraphicFramePr>
+              <a:graphicFrameLocks xmlns:a="http://schemas.openxmlformats.org/drawingml/2006/main" noChangeAspect="1"/>
+            </wp:cNvGraphicFramePr>
+            <a:graphic xmlns:a="http://schemas.openxmlformats.org/drawingml/2006/main">
+              <a:graphicData uri="http://schemas.openxmlformats.org/drawingml/2006/picture">
+                <pic:pic xmlns:pic="http://schemas.openxmlformats.org/drawingml/2006/picture">
+                  <pic:nvPicPr>
+                    <pic:cNvPr id="0" name="101080" descr="http://i1.code.msdn.s-msft.com/xaudio2-win32-samples-024b3933/image/file/101080/1/xaudio2customapo.png"/>
+                    <pic:cNvPicPr>
+                      <a:picLocks noChangeAspect="1" noChangeArrowheads="1"/>
+                    </pic:cNvPicPr>
+                  </pic:nvPicPr>
+                  <pic:blipFill>
+                    <a:blip r:embed="rId13">
+                      <a:extLst>
+                        <a:ext uri="{28A0092B-C50C-407E-A947-70E740481C1C}">
+                          <a14:useLocalDpi xmlns:a14="http://schemas.microsoft.com/office/drawing/2010/main" val="0"/>
+                        </a:ext>
+                      </a:extLst>
+                    </a:blip>
+                    <a:srcRect/>
+                    <a:stretch>
+                      <a:fillRect/>
+                    </a:stretch>
+                  </pic:blipFill>
+                  <pic:spPr bwMode="auto">
+                    <a:xfrm>
+                      <a:off x="0" y="0"/>
+                      <a:ext cx="857250" cy="666750"/>
+                    </a:xfrm>
+                    <a:prstGeom prst="rect">
+                      <a:avLst/>
+                    </a:prstGeom>
+                    <a:noFill/>
+                    <a:ln>
+                      <a:noFill/>
+                    </a:ln>
+                  </pic:spPr>
+                </pic:pic>
+              </a:graphicData>
+            </a:graphic>
+          </wp:inline>
+        </w:drawing>
+      </w:r>
+    </w:p>
+    <w:p>
+      <w:r>
+        <w:t>This sample shows you how to create and use custom APOs with XAudio2.</w:t>
+      </w:r>
+    </w:p>
+    <w:p>
+      <w:r>
+        <w:t>The sample creates a simple XAudio2 playback graph, adding a series of custom APOs to the playing source voice:</w:t>
+      </w:r>
+    </w:p>
+    <w:p>
+      <w:pPr>
+        <w:pStyle w:val="ListParagraph"/>
+        <w:numPr>
+          <w:ilvl w:val="0"/>
+          <w:numId w:val="21"/>
+        </w:numPr>
+      </w:pPr>
+      <w:r>
+        <w:rPr>
+          <w:rStyle w:val="Emphasis"/>
+          <w:rFonts w:ascii="Segoe UI" w:hAnsi="Segoe UI" w:cs="Segoe UI"/>
+          <w:color w:val="000000"/>
+          <w:sz w:val="19"/>
+          <w:szCs w:val="19"/>
+        </w:rPr>
+        <w:t xml:space="preserve">SimpleAPO </w:t>
+      </w:r>
+      <w:r>
+        <w:t xml:space="preserve">applies a simple gain factor by multiplying the sample values processed. </w:t>
+      </w:r>
+    </w:p>
+    <w:p>
+      <w:pPr>
+        <w:pStyle w:val="ListParagraph"/>
+        <w:numPr>
+          <w:ilvl w:val="0"/>
+          <w:numId w:val="21"/>
+        </w:numPr>
+      </w:pPr>
+      <w:r>
+        <w:rPr>
+          <w:rStyle w:val="Emphasis"/>
+          <w:rFonts w:ascii="Segoe UI" w:hAnsi="Segoe UI" w:cs="Segoe UI"/>
+          <w:color w:val="000000"/>
+          <w:sz w:val="19"/>
+          <w:szCs w:val="19"/>
+        </w:rPr>
+        <w:t xml:space="preserve">MonitorAPO </w:t>
+      </w:r>
+      <w:r>
+        <w:t xml:space="preserve">passes the audio data to the main thread by way of a lock-free communication channel for visualization by the application. </w:t>
+      </w:r>
+    </w:p>
+    <w:p>
+      <w:r>
+        <w:t>The APOs are implemented by using a helper template class, SampleAPOBase, that handles shared registration, class factory, and parameter handling operations. Use of this template class is not required, but it is used to simplfy the sample.</w:t>
+      </w:r>
+    </w:p>
+    <w:p>
+      <w:pPr>
+        <w:pStyle w:val="Heading2"/>
+        <w:rPr>
+          <w:sz w:val="23"/>
+          <w:szCs w:val="23"/>
+        </w:rPr>
+      </w:pPr>
+      <w:r>
+        <w:rPr>
+          <w:sz w:val="23"/>
+          <w:szCs w:val="23"/>
+        </w:rPr>
+        <w:t>XAudio2Enumerate (</w:t>
+      </w:r>
+      <w:r>
+        <w:rPr>
+          <w:rStyle w:val="Emphasis"/>
+          <w:sz w:val="23"/>
+          <w:szCs w:val="23"/>
+        </w:rPr>
+        <w:t>NEW</w:t>
+      </w:r>
+      <w:r>
+        <w:rPr>
+          <w:sz w:val="23"/>
+          <w:szCs w:val="23"/>
+        </w:rPr>
+        <w:t>)</w:t>
+      </w:r>
+    </w:p>
+    <w:p>
+      <w:pPr>
+        <w:pStyle w:val="NormalWeb"/>
+        <w:rPr>
+          <w:rFonts w:ascii="Segoe UI" w:hAnsi="Segoe UI" w:cs="Segoe UI"/>
+          <w:color w:val="000000"/>
+          <w:sz w:val="19"/>
+          <w:szCs w:val="19"/>
+        </w:rPr>
+      </w:pPr>
+      <w:r>
+        <w:rPr>
+          <w:rFonts w:ascii="Segoe UI" w:hAnsi="Segoe UI" w:cs="Segoe UI"/>
+          <w:noProof/>
+          <w:color w:val="000000"/>
+          <w:sz w:val="19"/>
+          <w:szCs w:val="19"/>
+        </w:rPr>
+        <w:lastRenderedPageBreak/>
+        <w:drawing>
+          <wp:inline distT="0" distB="0" distL="0" distR="0" wp14:anchorId="0D745164" wp14:editId="42632472">
             <wp:extent cx="857250" cy="428625"/>
             <wp:effectExtent l="0" t="0" r="0" b="9525"/>
             <wp:docPr id="4" name="Picture 4" descr="http://i1.code.msdn.s-msft.com/xaudio2-win32-samples-024b3933/image/file/101090/1/xaudio2basicsound.png"/>
@@ -1100,7 +1122,7 @@
                     </pic:cNvPicPr>
                   </pic:nvPicPr>
                   <pic:blipFill>
-                    <a:blip r:embed="rId10">
+                    <a:blip r:embed="rId11">
                       <a:extLst>
                         <a:ext uri="{28A0092B-C50C-407E-A947-70E740481C1C}">
                           <a14:useLocalDpi xmlns:a14="http://schemas.microsoft.com/office/drawing/2010/main" val="0"/>
@@ -1134,15 +1156,7 @@
     </w:p>
     <w:p>
       <w:r>
-        <w:t xml:space="preserve">This sample shows how to enumerate audio devices and initialize </w:t>
-      </w:r>
-      <w:proofErr w:type="gramStart"/>
-      <w:r>
-        <w:t>an</w:t>
-      </w:r>
-      <w:proofErr w:type="gramEnd"/>
-      <w:r>
-        <w:t xml:space="preserve"> XAudio2 mastering voice for a specific device.</w:t>
+        <w:t>This sample shows how to enumerate audio devices and initialize an XAudio2 mastering voice for a specific device.</w:t>
       </w:r>
     </w:p>
     <w:p>
@@ -1195,7 +1209,7 @@
           <w:szCs w:val="19"/>
         </w:rPr>
         <w:drawing>
-          <wp:inline distT="0" distB="0" distL="0" distR="0">
+          <wp:inline distT="0" distB="0" distL="0" distR="0" wp14:anchorId="707A0F50" wp14:editId="15AA7177">
             <wp:extent cx="857250" cy="428625"/>
             <wp:effectExtent l="0" t="0" r="0" b="9525"/>
             <wp:docPr id="2" name="Picture 2" descr="http://i1.code.msdn.s-msft.com/xaudio2-win32-samples-024b3933/image/file/101141/1/xaudio2basicsound.png"/>
@@ -1212,7 +1226,7 @@
                     </pic:cNvPicPr>
                   </pic:nvPicPr>
                   <pic:blipFill>
-                    <a:blip r:embed="rId10">
+                    <a:blip r:embed="rId11">
                       <a:extLst>
                         <a:ext uri="{28A0092B-C50C-407E-A947-70E740481C1C}">
                           <a14:useLocalDpi xmlns:a14="http://schemas.microsoft.com/office/drawing/2010/main" val="0"/>
@@ -1248,7 +1262,7 @@
       <w:r>
         <w:t xml:space="preserve">This samples uses </w:t>
       </w:r>
-      <w:hyperlink r:id="rId13" w:history="1">
+      <w:hyperlink r:id="rId14" w:history="1">
         <w:r>
           <w:rPr>
             <w:rStyle w:val="Hyperlink"/>
@@ -1259,50 +1273,12 @@
         </w:r>
       </w:hyperlink>
       <w:r>
-        <w:t xml:space="preserve"> to decode a media audio file (which could be compressed with any number of codecs) and streams it through </w:t>
-      </w:r>
-      <w:proofErr w:type="gramStart"/>
-      <w:r>
-        <w:t>an</w:t>
-      </w:r>
-      <w:proofErr w:type="gramEnd"/>
-      <w:r>
-        <w:t xml:space="preserve"> XAudio2 voice. This technique is most useful for </w:t>
-      </w:r>
-      <w:proofErr w:type="spellStart"/>
-      <w:r>
-        <w:t>XAudio</w:t>
-      </w:r>
-      <w:proofErr w:type="spellEnd"/>
-      <w:r>
-        <w:t xml:space="preserve"> 2.8 on Windows 8.x which only supports PCM and ADPCM, and not more </w:t>
-      </w:r>
-      <w:r>
-        <w:t>aggressive</w:t>
-      </w:r>
-      <w:r>
-        <w:t xml:space="preserve"> </w:t>
-      </w:r>
-      <w:proofErr w:type="spellStart"/>
-      <w:r>
-        <w:t>lossy</w:t>
-      </w:r>
-      <w:proofErr w:type="spellEnd"/>
-      <w:r>
-        <w:t xml:space="preserve"> compressed schemes which are supported by Media Foundation.</w:t>
-      </w:r>
-    </w:p>
-    <w:p>
-      <w:r>
-        <w:t xml:space="preserve">Note that this assumes you need to perform some kind of further processing, 3D positioning, or APO to the streamed audio. If it is just being played back in the background, it would be more efficient to make use of </w:t>
-      </w:r>
-      <w:proofErr w:type="spellStart"/>
-      <w:r>
-        <w:t>IMFMediaSession</w:t>
-      </w:r>
-      <w:proofErr w:type="spellEnd"/>
-      <w:r>
-        <w:t xml:space="preserve"> to play the audio directly potentially with hardware offload.</w:t>
+        <w:t xml:space="preserve"> to decode a media audio file (which could be compressed with any number of codecs) and streams it through an XAudio2 voice. This technique is most useful for XAudio 2.8 on Windows 8.x which only supports PCM and ADPCM, and not more aggressive lossy compressed schemes which are supported by Media Foundation.</w:t>
+      </w:r>
+    </w:p>
+    <w:p>
+      <w:r>
+        <w:t>Note that this assumes you need to perform some kind of further processing, 3D positioning, or APO to the streamed audio. If it is just being played back in the background, it would be more efficient to make use of IMFMediaSession to play the audio directly potentially with hardware offload.</w:t>
       </w:r>
     </w:p>
     <w:p>
@@ -1335,7 +1311,7 @@
           <w:noProof/>
         </w:rPr>
         <w:drawing>
-          <wp:inline distT="0" distB="0" distL="0" distR="0">
+          <wp:inline distT="0" distB="0" distL="0" distR="0" wp14:anchorId="46CFB061" wp14:editId="28AE6463">
             <wp:extent cx="857250" cy="428625"/>
             <wp:effectExtent l="0" t="0" r="0" b="9525"/>
             <wp:docPr id="1" name="Picture 1" descr="http://i1.code.msdn.s-msft.com/xaudio2-win32-samples-024b3933/image/file/101078/1/xaudio2basicsound.png"/>
@@ -1352,7 +1328,7 @@
                     </pic:cNvPicPr>
                   </pic:nvPicPr>
                   <pic:blipFill>
-                    <a:blip r:embed="rId10">
+                    <a:blip r:embed="rId11">
                       <a:extLst>
                         <a:ext uri="{28A0092B-C50C-407E-A947-70E740481C1C}">
                           <a14:useLocalDpi xmlns:a14="http://schemas.microsoft.com/office/drawing/2010/main" val="0"/>
@@ -1396,7 +1372,6 @@
     </w:p>
     <w:p>
       <w:r>
-        <w:lastRenderedPageBreak/>
         <w:t>The XACT runtime is not used by this sample. The audio data can be authored using the XACT tool in the legacy DirectX SDK, or with the XWBTOOL in this package.</w:t>
       </w:r>
     </w:p>
@@ -1419,7 +1394,6 @@
       <w:r>
         <w:t xml:space="preserve">The Common folder contains a </w:t>
       </w:r>
-      <w:proofErr w:type="spellStart"/>
       <w:r>
         <w:rPr>
           <w:rStyle w:val="Strong"/>
@@ -1431,19 +1405,7 @@
         <w:t>WAVFileReader</w:t>
       </w:r>
       <w:r>
-        <w:t>.h</w:t>
-      </w:r>
-      <w:proofErr w:type="spellEnd"/>
-      <w:r>
-        <w:t>/.</w:t>
-      </w:r>
-      <w:proofErr w:type="spellStart"/>
-      <w:r>
-        <w:t>cpp</w:t>
-      </w:r>
-      <w:proofErr w:type="spellEnd"/>
-      <w:r>
-        <w:t xml:space="preserve"> module which can be used to load a .WAV file for playback with XAudio2. It optionally returns loop-point information as well as supporting the standard PCM, MS-ADPCM, and WAVEFORMATEXTENSIBLE formats supported by XAudio2. </w:t>
+        <w:t xml:space="preserve">.h/.cpp module which can be used to load a .WAV file for playback with XAudio2. It optionally returns loop-point information as well as supporting the standard PCM, MS-ADPCM, and WAVEFORMATEXTENSIBLE formats supported by XAudio2. </w:t>
       </w:r>
     </w:p>
     <w:p>
@@ -1457,7 +1419,6 @@
       <w:r>
         <w:t xml:space="preserve">The Common folder contains a </w:t>
       </w:r>
-      <w:proofErr w:type="spellStart"/>
       <w:r>
         <w:rPr>
           <w:rStyle w:val="Strong"/>
@@ -1469,19 +1430,7 @@
         <w:t>WaveBankReader</w:t>
       </w:r>
       <w:r>
-        <w:t>.h</w:t>
-      </w:r>
-      <w:proofErr w:type="spellEnd"/>
-      <w:r>
-        <w:t>/.</w:t>
-      </w:r>
-      <w:proofErr w:type="spellStart"/>
-      <w:r>
-        <w:t>cpp</w:t>
-      </w:r>
-      <w:proofErr w:type="spellEnd"/>
-      <w:r>
-        <w:t xml:space="preserve"> module which is used by the XAudio2AsyncStream and XAudio2WaveBank samples. It is used to parse XACT3-style wave banks. </w:t>
+        <w:t xml:space="preserve">.h/.cpp module which is used by the XAudio2AsyncStream and XAudio2WaveBank samples. It is used to parse XACT3-style wave banks. </w:t>
       </w:r>
     </w:p>
     <w:p>
@@ -1492,12 +1441,9 @@
           <w:numId w:val="22"/>
         </w:numPr>
       </w:pPr>
-      <w:bookmarkStart w:id="0" w:name="_GoBack"/>
-      <w:bookmarkEnd w:id="0"/>
       <w:r>
         <w:t xml:space="preserve">The </w:t>
       </w:r>
-      <w:proofErr w:type="spellStart"/>
       <w:r>
         <w:rPr>
           <w:rStyle w:val="Strong"/>
@@ -1508,17 +1454,12 @@
         </w:rPr>
         <w:t>XBWTool</w:t>
       </w:r>
-      <w:proofErr w:type="spellEnd"/>
-      <w:r>
-        <w:t xml:space="preserve"> command-line tool is a simple way to build XACT-style wave banks without using the legacy DirectX SDK's XACT tool or XACTBLD command-line tool. It can be used to build .</w:t>
-      </w:r>
-      <w:proofErr w:type="spellStart"/>
-      <w:r>
-        <w:t>xwb</w:t>
-      </w:r>
-      <w:proofErr w:type="spellEnd"/>
-      <w:r>
-        <w:t xml:space="preserve"> files suitable for both the XAudio2AsyncStream or XAudio2WaveBank samples, and are binary compatible with the XACT3 DirectX SDK (June 2010) wave bank format. This tool cannot generate XACT sound banks. </w:t>
+      <w:r>
+        <w:t xml:space="preserve"> command-line tool is a simple way to build XACT-style wave banks without using the legacy DirectX SDK's XACT tool or XACTBLD command-line tool. It can be used to build .xwb files suitable for both the XAudio2AsyncStream or XAudio2WaveBank samples, and are binary </w:t>
+      </w:r>
+      <w:r>
+        <w:lastRenderedPageBreak/>
+        <w:t xml:space="preserve">compatible with the XACT3 DirectX SDK (June 2010) wave bank format. This tool cannot generate XACT sound banks. </w:t>
       </w:r>
     </w:p>
     <w:p>
@@ -1539,34 +1480,12 @@
     </w:p>
     <w:p>
       <w:r>
-        <w:t xml:space="preserve">A build using the standard </w:t>
-      </w:r>
-      <w:proofErr w:type="spellStart"/>
-      <w:r>
-        <w:t>vcxproj</w:t>
-      </w:r>
-      <w:proofErr w:type="spellEnd"/>
-      <w:r>
-        <w:t xml:space="preserve"> files will make Win32 desktop applications that are compatible with Windows 8.x. They use the built-in </w:t>
-      </w:r>
-      <w:proofErr w:type="spellStart"/>
-      <w:r>
-        <w:t>XAudio</w:t>
-      </w:r>
-      <w:proofErr w:type="spellEnd"/>
-      <w:r>
-        <w:t xml:space="preserve"> 2.8 DLLs. The resulting binaries are not compatible with Windows Vista or Windows 7, although there are alternative project files included that will support Windows Vista and Windows 7.</w:t>
-      </w:r>
-    </w:p>
-    <w:p>
-      <w:r>
-        <w:t xml:space="preserve">XAudio2Sound3D and XAudio2CustomAPO are both DXUT-based samples. DXUT-based samples typically make use of runtime HLSL compilation. Build-time compilation is recommended for all production Direct3D applications, but for experimentation and samples development runtime HLSL </w:t>
-      </w:r>
-      <w:r>
-        <w:t>compilation</w:t>
-      </w:r>
-      <w:r>
-        <w:t xml:space="preserve"> is preferred. Therefore, the D3DCompile*.DLL must be available in the search path when these programs are executed.</w:t>
+        <w:t>A build using the standard vcxproj files will make Win32 desktop applications that are compatible with Windows 8.x. They use the built-in XAudio 2.8 DLLs. The resulting binaries are not compatible with Windows Vista or Windows 7, although there are alternative project files included that will support Windows Vista and Windows 7.</w:t>
+      </w:r>
+    </w:p>
+    <w:p>
+      <w:r>
+        <w:t>XAudio2Sound3D and XAudio2CustomAPO are both DXUT-based samples. DXUT-based samples typically make use of runtime HLSL compilation. Build-time compilation is recommended for all production Direct3D applications, but for experimentation and samples development runtime HLSL compilation is preferred. Therefore, the D3DCompile*.DLL must be available in the search path when these programs are executed.</w:t>
       </w:r>
     </w:p>
     <w:p>
@@ -1593,49 +1512,7 @@
         <w:rPr>
           <w:color w:val="000000"/>
         </w:rPr>
-        <w:t>%</w:t>
-      </w:r>
-      <w:proofErr w:type="spellStart"/>
-      <w:r>
-        <w:rPr>
-          <w:color w:val="000000"/>
-        </w:rPr>
-        <w:t>ProgramFiles</w:t>
-      </w:r>
-      <w:proofErr w:type="spellEnd"/>
-      <w:r>
-        <w:rPr>
-          <w:color w:val="000000"/>
-        </w:rPr>
-        <w:t>(x86</w:t>
-      </w:r>
-      <w:proofErr w:type="gramStart"/>
-      <w:r>
-        <w:rPr>
-          <w:color w:val="000000"/>
-        </w:rPr>
-        <w:t>)%</w:t>
-      </w:r>
-      <w:proofErr w:type="gramEnd"/>
-      <w:r>
-        <w:rPr>
-          <w:color w:val="000000"/>
-        </w:rPr>
-        <w:t>\Windows kits\8.0\</w:t>
-      </w:r>
-      <w:proofErr w:type="spellStart"/>
-      <w:r>
-        <w:rPr>
-          <w:color w:val="000000"/>
-        </w:rPr>
-        <w:t>Redist</w:t>
-      </w:r>
-      <w:proofErr w:type="spellEnd"/>
-      <w:r>
-        <w:rPr>
-          <w:color w:val="000000"/>
-        </w:rPr>
-        <w:t>\D3D\arm, x86 or x64</w:t>
+        <w:t>%ProgramFiles(x86)%\Windows kits\8.0\Redist\D3D\arm, x86 or x64</w:t>
       </w:r>
     </w:p>
     <w:p>
@@ -1650,49 +1527,7 @@
         <w:rPr>
           <w:color w:val="000000"/>
         </w:rPr>
-        <w:t>%</w:t>
-      </w:r>
-      <w:proofErr w:type="spellStart"/>
-      <w:r>
-        <w:rPr>
-          <w:color w:val="000000"/>
-        </w:rPr>
-        <w:t>ProgramFiles</w:t>
-      </w:r>
-      <w:proofErr w:type="spellEnd"/>
-      <w:r>
-        <w:rPr>
-          <w:color w:val="000000"/>
-        </w:rPr>
-        <w:t>(x86</w:t>
-      </w:r>
-      <w:proofErr w:type="gramStart"/>
-      <w:r>
-        <w:rPr>
-          <w:color w:val="000000"/>
-        </w:rPr>
-        <w:t>)%</w:t>
-      </w:r>
-      <w:proofErr w:type="gramEnd"/>
-      <w:r>
-        <w:rPr>
-          <w:color w:val="000000"/>
-        </w:rPr>
-        <w:t>\Windows kits\8.1\</w:t>
-      </w:r>
-      <w:proofErr w:type="spellStart"/>
-      <w:r>
-        <w:rPr>
-          <w:color w:val="000000"/>
-        </w:rPr>
-        <w:t>Redist</w:t>
-      </w:r>
-      <w:proofErr w:type="spellEnd"/>
-      <w:r>
-        <w:rPr>
-          <w:color w:val="000000"/>
-        </w:rPr>
-        <w:t>\D3D\arm, x86 or x64</w:t>
+        <w:t>%ProgramFiles(x86)%\Windows kits\8.1\Redist\D3D\arm, x86 or x64</w:t>
       </w:r>
     </w:p>
     <w:p>
@@ -1704,21 +1539,8 @@
       </w:r>
     </w:p>
     <w:p>
-      <w:proofErr w:type="spellStart"/>
-      <w:r>
-        <w:t>XAudio</w:t>
-      </w:r>
-      <w:proofErr w:type="spellEnd"/>
-      <w:r>
-        <w:t xml:space="preserve"> 2.7 supports Windows Vista, Windows 7, and Windows 8.x but requires the legacy DirectX SDK. These samples can build with VS 2012 or VS 2013 using the legacy DirectX SDK for down-level support. The *_</w:t>
-      </w:r>
-      <w:proofErr w:type="spellStart"/>
-      <w:r>
-        <w:t>DXSDK.vcxproj</w:t>
-      </w:r>
-      <w:proofErr w:type="spellEnd"/>
-      <w:r>
-        <w:t xml:space="preserve"> files are set up to include the needed references to DXSDK_DIR paths, and include setting the _WIN32_WINNT value to 0x0600 for down-level support.</w:t>
+      <w:r>
+        <w:t>XAudio 2.7 supports Windows Vista, Windows 7, and Windows 8.x but requires the legacy DirectX SDK. These samples can build with VS 2012 or VS 2013 using the legacy DirectX SDK for down-level support. The *_DXSDK.vcxproj files are set up to include the needed references to DXSDK_DIR paths, and include setting the _WIN32_WINNT value to 0x0600 for down-level support.</w:t>
       </w:r>
     </w:p>
     <w:p>
@@ -1739,12 +1561,11 @@
           <w:sz w:val="27"/>
           <w:szCs w:val="27"/>
         </w:rPr>
-        <w:lastRenderedPageBreak/>
         <w:t>More Information</w:t>
       </w:r>
     </w:p>
     <w:p>
-      <w:hyperlink r:id="rId14" w:history="1">
+      <w:hyperlink r:id="rId15" w:history="1">
         <w:r>
           <w:rPr>
             <w:rStyle w:val="Hyperlink"/>
@@ -1756,7 +1577,7 @@
       </w:hyperlink>
     </w:p>
     <w:p>
-      <w:hyperlink r:id="rId15" w:history="1">
+      <w:hyperlink r:id="rId16" w:history="1">
         <w:r>
           <w:rPr>
             <w:rStyle w:val="Hyperlink"/>
@@ -1771,7 +1592,7 @@
       </w:r>
     </w:p>
     <w:p>
-      <w:hyperlink r:id="rId16" w:history="1">
+      <w:hyperlink r:id="rId17" w:history="1">
         <w:r>
           <w:rPr>
             <w:rStyle w:val="Hyperlink"/>
@@ -1783,7 +1604,7 @@
       </w:hyperlink>
     </w:p>
     <w:p>
-      <w:hyperlink r:id="rId17" w:history="1">
+      <w:hyperlink r:id="rId18" w:history="1">
         <w:r>
           <w:rPr>
             <w:rStyle w:val="Hyperlink"/>
@@ -1795,7 +1616,7 @@
       </w:hyperlink>
     </w:p>
     <w:p>
-      <w:hyperlink r:id="rId18" w:history="1">
+      <w:hyperlink r:id="rId19" w:history="1">
         <w:r>
           <w:rPr>
             <w:rStyle w:val="Hyperlink"/>
@@ -1810,7 +1631,7 @@
       </w:r>
     </w:p>
     <w:p>
-      <w:hyperlink r:id="rId19" w:history="1">
+      <w:hyperlink r:id="rId20" w:history="1">
         <w:r>
           <w:rPr>
             <w:rStyle w:val="Hyperlink"/>
@@ -1823,12 +1644,12 @@
     </w:p>
     <w:p/>
     <w:sectPr>
-      <w:headerReference w:type="even" r:id="rId20"/>
-      <w:headerReference w:type="default" r:id="rId21"/>
-      <w:footerReference w:type="even" r:id="rId22"/>
-      <w:footerReference w:type="default" r:id="rId23"/>
-      <w:headerReference w:type="first" r:id="rId24"/>
-      <w:footerReference w:type="first" r:id="rId25"/>
+      <w:headerReference w:type="even" r:id="rId21"/>
+      <w:headerReference w:type="default" r:id="rId22"/>
+      <w:footerReference w:type="even" r:id="rId23"/>
+      <w:footerReference w:type="default" r:id="rId24"/>
+      <w:headerReference w:type="first" r:id="rId25"/>
+      <w:footerReference w:type="first" r:id="rId26"/>
       <w:pgSz w:w="12240" w:h="15840"/>
       <w:pgMar w:top="1440" w:right="1440" w:bottom="1440" w:left="1440" w:header="720" w:footer="720" w:gutter="0"/>
       <w:cols w:space="720"/>
@@ -1839,7 +1660,7 @@
 </file>
 
 <file path=word/endnotes.xml><?xml version="1.0" encoding="utf-8"?>
-<w:endnotes xmlns:wpc="http://schemas.microsoft.com/office/word/2010/wordprocessingCanvas" xmlns:mc="http://schemas.openxmlformats.org/markup-compatibility/2006" xmlns:o="urn:schemas-microsoft-com:office:office" xmlns:r="http://schemas.openxmlformats.org/officeDocument/2006/relationships" xmlns:m="http://schemas.openxmlformats.org/officeDocument/2006/math" xmlns:v="urn:schemas-microsoft-com:vml" xmlns:wp14="http://schemas.microsoft.com/office/word/2010/wordprocessingDrawing" xmlns:wp="http://schemas.openxmlformats.org/drawingml/2006/wordprocessingDrawing" xmlns:w10="urn:schemas-microsoft-com:office:word" xmlns:w="http://schemas.openxmlformats.org/wordprocessingml/2006/main" xmlns:w14="http://schemas.microsoft.com/office/word/2010/wordml" xmlns:w15="http://schemas.microsoft.com/office/word/2012/wordml" xmlns:wpg="http://schemas.microsoft.com/office/word/2010/wordprocessingGroup" xmlns:wpi="http://schemas.microsoft.com/office/word/2010/wordprocessingInk" xmlns:wne="http://schemas.microsoft.com/office/word/2006/wordml" xmlns:wps="http://schemas.microsoft.com/office/word/2010/wordprocessingShape" mc:Ignorable="w14 w15 wp14">
+<w:endnotes xmlns:wpc="http://schemas.microsoft.com/office/word/2010/wordprocessingCanvas" xmlns:cx="http://schemas.microsoft.com/office/drawing/2014/chartex" xmlns:cx1="http://schemas.microsoft.com/office/drawing/2015/9/8/chartex" xmlns:cx2="http://schemas.microsoft.com/office/drawing/2015/10/21/chartex" xmlns:cx3="http://schemas.microsoft.com/office/drawing/2016/5/9/chartex" xmlns:cx4="http://schemas.microsoft.com/office/drawing/2016/5/10/chartex" xmlns:cx5="http://schemas.microsoft.com/office/drawing/2016/5/11/chartex" xmlns:cx6="http://schemas.microsoft.com/office/drawing/2016/5/12/chartex" xmlns:cx7="http://schemas.microsoft.com/office/drawing/2016/5/13/chartex" xmlns:cx8="http://schemas.microsoft.com/office/drawing/2016/5/14/chartex" xmlns:mc="http://schemas.openxmlformats.org/markup-compatibility/2006" xmlns:aink="http://schemas.microsoft.com/office/drawing/2016/ink" xmlns:am3d="http://schemas.microsoft.com/office/drawing/2017/model3d" xmlns:o="urn:schemas-microsoft-com:office:office" xmlns:r="http://schemas.openxmlformats.org/officeDocument/2006/relationships" xmlns:m="http://schemas.openxmlformats.org/officeDocument/2006/math" xmlns:v="urn:schemas-microsoft-com:vml" xmlns:wp14="http://schemas.microsoft.com/office/word/2010/wordprocessingDrawing" xmlns:wp="http://schemas.openxmlformats.org/drawingml/2006/wordprocessingDrawing" xmlns:w10="urn:schemas-microsoft-com:office:word" xmlns:w="http://schemas.openxmlformats.org/wordprocessingml/2006/main" xmlns:w14="http://schemas.microsoft.com/office/word/2010/wordml" xmlns:w15="http://schemas.microsoft.com/office/word/2012/wordml" xmlns:w16cex="http://schemas.microsoft.com/office/word/2018/wordml/cex" xmlns:w16cid="http://schemas.microsoft.com/office/word/2016/wordml/cid" xmlns:w16="http://schemas.microsoft.com/office/word/2018/wordml" xmlns:w16se="http://schemas.microsoft.com/office/word/2015/wordml/symex" xmlns:wpg="http://schemas.microsoft.com/office/word/2010/wordprocessingGroup" xmlns:wpi="http://schemas.microsoft.com/office/word/2010/wordprocessingInk" xmlns:wne="http://schemas.microsoft.com/office/word/2006/wordml" xmlns:wps="http://schemas.microsoft.com/office/word/2010/wordprocessingShape" mc:Ignorable="w14 w15 w16se w16cid w16 w16cex wp14">
   <w:endnote w:type="separator" w:id="-1">
     <w:p>
       <w:pPr>
@@ -1864,7 +1685,7 @@
 </file>
 
 <file path=word/footer1.xml><?xml version="1.0" encoding="utf-8"?>
-<w:ftr xmlns:wpc="http://schemas.microsoft.com/office/word/2010/wordprocessingCanvas" xmlns:mc="http://schemas.openxmlformats.org/markup-compatibility/2006" xmlns:o="urn:schemas-microsoft-com:office:office" xmlns:r="http://schemas.openxmlformats.org/officeDocument/2006/relationships" xmlns:m="http://schemas.openxmlformats.org/officeDocument/2006/math" xmlns:v="urn:schemas-microsoft-com:vml" xmlns:wp14="http://schemas.microsoft.com/office/word/2010/wordprocessingDrawing" xmlns:wp="http://schemas.openxmlformats.org/drawingml/2006/wordprocessingDrawing" xmlns:w10="urn:schemas-microsoft-com:office:word" xmlns:w="http://schemas.openxmlformats.org/wordprocessingml/2006/main" xmlns:w14="http://schemas.microsoft.com/office/word/2010/wordml" xmlns:w15="http://schemas.microsoft.com/office/word/2012/wordml" xmlns:wpg="http://schemas.microsoft.com/office/word/2010/wordprocessingGroup" xmlns:wpi="http://schemas.microsoft.com/office/word/2010/wordprocessingInk" xmlns:wne="http://schemas.microsoft.com/office/word/2006/wordml" xmlns:wps="http://schemas.microsoft.com/office/word/2010/wordprocessingShape" mc:Ignorable="w14 w15 wp14">
+<w:ftr xmlns:wpc="http://schemas.microsoft.com/office/word/2010/wordprocessingCanvas" xmlns:cx="http://schemas.microsoft.com/office/drawing/2014/chartex" xmlns:cx1="http://schemas.microsoft.com/office/drawing/2015/9/8/chartex" xmlns:cx2="http://schemas.microsoft.com/office/drawing/2015/10/21/chartex" xmlns:cx3="http://schemas.microsoft.com/office/drawing/2016/5/9/chartex" xmlns:cx4="http://schemas.microsoft.com/office/drawing/2016/5/10/chartex" xmlns:cx5="http://schemas.microsoft.com/office/drawing/2016/5/11/chartex" xmlns:cx6="http://schemas.microsoft.com/office/drawing/2016/5/12/chartex" xmlns:cx7="http://schemas.microsoft.com/office/drawing/2016/5/13/chartex" xmlns:cx8="http://schemas.microsoft.com/office/drawing/2016/5/14/chartex" xmlns:mc="http://schemas.openxmlformats.org/markup-compatibility/2006" xmlns:aink="http://schemas.microsoft.com/office/drawing/2016/ink" xmlns:am3d="http://schemas.microsoft.com/office/drawing/2017/model3d" xmlns:o="urn:schemas-microsoft-com:office:office" xmlns:r="http://schemas.openxmlformats.org/officeDocument/2006/relationships" xmlns:m="http://schemas.openxmlformats.org/officeDocument/2006/math" xmlns:v="urn:schemas-microsoft-com:vml" xmlns:wp14="http://schemas.microsoft.com/office/word/2010/wordprocessingDrawing" xmlns:wp="http://schemas.openxmlformats.org/drawingml/2006/wordprocessingDrawing" xmlns:w10="urn:schemas-microsoft-com:office:word" xmlns:w="http://schemas.openxmlformats.org/wordprocessingml/2006/main" xmlns:w14="http://schemas.microsoft.com/office/word/2010/wordml" xmlns:w15="http://schemas.microsoft.com/office/word/2012/wordml" xmlns:w16cex="http://schemas.microsoft.com/office/word/2018/wordml/cex" xmlns:w16cid="http://schemas.microsoft.com/office/word/2016/wordml/cid" xmlns:w16="http://schemas.microsoft.com/office/word/2018/wordml" xmlns:w16se="http://schemas.microsoft.com/office/word/2015/wordml/symex" xmlns:wpg="http://schemas.microsoft.com/office/word/2010/wordprocessingGroup" xmlns:wpi="http://schemas.microsoft.com/office/word/2010/wordprocessingInk" xmlns:wne="http://schemas.microsoft.com/office/word/2006/wordml" xmlns:wps="http://schemas.microsoft.com/office/word/2010/wordprocessingShape" mc:Ignorable="w14 w15 w16se w16cid w16 w16cex wp14">
   <w:p>
     <w:pPr>
       <w:pStyle w:val="Footer"/>
@@ -1874,7 +1695,7 @@
 </file>
 
 <file path=word/footer2.xml><?xml version="1.0" encoding="utf-8"?>
-<w:ftr xmlns:wpc="http://schemas.microsoft.com/office/word/2010/wordprocessingCanvas" xmlns:mc="http://schemas.openxmlformats.org/markup-compatibility/2006" xmlns:o="urn:schemas-microsoft-com:office:office" xmlns:r="http://schemas.openxmlformats.org/officeDocument/2006/relationships" xmlns:m="http://schemas.openxmlformats.org/officeDocument/2006/math" xmlns:v="urn:schemas-microsoft-com:vml" xmlns:wp14="http://schemas.microsoft.com/office/word/2010/wordprocessingDrawing" xmlns:wp="http://schemas.openxmlformats.org/drawingml/2006/wordprocessingDrawing" xmlns:w10="urn:schemas-microsoft-com:office:word" xmlns:w="http://schemas.openxmlformats.org/wordprocessingml/2006/main" xmlns:w14="http://schemas.microsoft.com/office/word/2010/wordml" xmlns:w15="http://schemas.microsoft.com/office/word/2012/wordml" xmlns:wpg="http://schemas.microsoft.com/office/word/2010/wordprocessingGroup" xmlns:wpi="http://schemas.microsoft.com/office/word/2010/wordprocessingInk" xmlns:wne="http://schemas.microsoft.com/office/word/2006/wordml" xmlns:wps="http://schemas.microsoft.com/office/word/2010/wordprocessingShape" mc:Ignorable="w14 w15 wp14">
+<w:ftr xmlns:wpc="http://schemas.microsoft.com/office/word/2010/wordprocessingCanvas" xmlns:cx="http://schemas.microsoft.com/office/drawing/2014/chartex" xmlns:cx1="http://schemas.microsoft.com/office/drawing/2015/9/8/chartex" xmlns:cx2="http://schemas.microsoft.com/office/drawing/2015/10/21/chartex" xmlns:cx3="http://schemas.microsoft.com/office/drawing/2016/5/9/chartex" xmlns:cx4="http://schemas.microsoft.com/office/drawing/2016/5/10/chartex" xmlns:cx5="http://schemas.microsoft.com/office/drawing/2016/5/11/chartex" xmlns:cx6="http://schemas.microsoft.com/office/drawing/2016/5/12/chartex" xmlns:cx7="http://schemas.microsoft.com/office/drawing/2016/5/13/chartex" xmlns:cx8="http://schemas.microsoft.com/office/drawing/2016/5/14/chartex" xmlns:mc="http://schemas.openxmlformats.org/markup-compatibility/2006" xmlns:aink="http://schemas.microsoft.com/office/drawing/2016/ink" xmlns:am3d="http://schemas.microsoft.com/office/drawing/2017/model3d" xmlns:o="urn:schemas-microsoft-com:office:office" xmlns:r="http://schemas.openxmlformats.org/officeDocument/2006/relationships" xmlns:m="http://schemas.openxmlformats.org/officeDocument/2006/math" xmlns:v="urn:schemas-microsoft-com:vml" xmlns:wp14="http://schemas.microsoft.com/office/word/2010/wordprocessingDrawing" xmlns:wp="http://schemas.openxmlformats.org/drawingml/2006/wordprocessingDrawing" xmlns:w10="urn:schemas-microsoft-com:office:word" xmlns:w="http://schemas.openxmlformats.org/wordprocessingml/2006/main" xmlns:w14="http://schemas.microsoft.com/office/word/2010/wordml" xmlns:w15="http://schemas.microsoft.com/office/word/2012/wordml" xmlns:w16cex="http://schemas.microsoft.com/office/word/2018/wordml/cex" xmlns:w16cid="http://schemas.microsoft.com/office/word/2016/wordml/cid" xmlns:w16="http://schemas.microsoft.com/office/word/2018/wordml" xmlns:w16se="http://schemas.microsoft.com/office/word/2015/wordml/symex" xmlns:wpg="http://schemas.microsoft.com/office/word/2010/wordprocessingGroup" xmlns:wpi="http://schemas.microsoft.com/office/word/2010/wordprocessingInk" xmlns:wne="http://schemas.microsoft.com/office/word/2006/wordml" xmlns:wps="http://schemas.microsoft.com/office/word/2010/wordprocessingShape" mc:Ignorable="w14 w15 w16se w16cid w16 w16cex wp14">
   <w:p>
     <w:pPr>
       <w:pStyle w:val="Footer"/>
@@ -1884,7 +1705,7 @@
 </file>
 
 <file path=word/footer3.xml><?xml version="1.0" encoding="utf-8"?>
-<w:ftr xmlns:wpc="http://schemas.microsoft.com/office/word/2010/wordprocessingCanvas" xmlns:mc="http://schemas.openxmlformats.org/markup-compatibility/2006" xmlns:o="urn:schemas-microsoft-com:office:office" xmlns:r="http://schemas.openxmlformats.org/officeDocument/2006/relationships" xmlns:m="http://schemas.openxmlformats.org/officeDocument/2006/math" xmlns:v="urn:schemas-microsoft-com:vml" xmlns:wp14="http://schemas.microsoft.com/office/word/2010/wordprocessingDrawing" xmlns:wp="http://schemas.openxmlformats.org/drawingml/2006/wordprocessingDrawing" xmlns:w10="urn:schemas-microsoft-com:office:word" xmlns:w="http://schemas.openxmlformats.org/wordprocessingml/2006/main" xmlns:w14="http://schemas.microsoft.com/office/word/2010/wordml" xmlns:w15="http://schemas.microsoft.com/office/word/2012/wordml" xmlns:wpg="http://schemas.microsoft.com/office/word/2010/wordprocessingGroup" xmlns:wpi="http://schemas.microsoft.com/office/word/2010/wordprocessingInk" xmlns:wne="http://schemas.microsoft.com/office/word/2006/wordml" xmlns:wps="http://schemas.microsoft.com/office/word/2010/wordprocessingShape" mc:Ignorable="w14 w15 wp14">
+<w:ftr xmlns:wpc="http://schemas.microsoft.com/office/word/2010/wordprocessingCanvas" xmlns:cx="http://schemas.microsoft.com/office/drawing/2014/chartex" xmlns:cx1="http://schemas.microsoft.com/office/drawing/2015/9/8/chartex" xmlns:cx2="http://schemas.microsoft.com/office/drawing/2015/10/21/chartex" xmlns:cx3="http://schemas.microsoft.com/office/drawing/2016/5/9/chartex" xmlns:cx4="http://schemas.microsoft.com/office/drawing/2016/5/10/chartex" xmlns:cx5="http://schemas.microsoft.com/office/drawing/2016/5/11/chartex" xmlns:cx6="http://schemas.microsoft.com/office/drawing/2016/5/12/chartex" xmlns:cx7="http://schemas.microsoft.com/office/drawing/2016/5/13/chartex" xmlns:cx8="http://schemas.microsoft.com/office/drawing/2016/5/14/chartex" xmlns:mc="http://schemas.openxmlformats.org/markup-compatibility/2006" xmlns:aink="http://schemas.microsoft.com/office/drawing/2016/ink" xmlns:am3d="http://schemas.microsoft.com/office/drawing/2017/model3d" xmlns:o="urn:schemas-microsoft-com:office:office" xmlns:r="http://schemas.openxmlformats.org/officeDocument/2006/relationships" xmlns:m="http://schemas.openxmlformats.org/officeDocument/2006/math" xmlns:v="urn:schemas-microsoft-com:vml" xmlns:wp14="http://schemas.microsoft.com/office/word/2010/wordprocessingDrawing" xmlns:wp="http://schemas.openxmlformats.org/drawingml/2006/wordprocessingDrawing" xmlns:w10="urn:schemas-microsoft-com:office:word" xmlns:w="http://schemas.openxmlformats.org/wordprocessingml/2006/main" xmlns:w14="http://schemas.microsoft.com/office/word/2010/wordml" xmlns:w15="http://schemas.microsoft.com/office/word/2012/wordml" xmlns:w16cex="http://schemas.microsoft.com/office/word/2018/wordml/cex" xmlns:w16cid="http://schemas.microsoft.com/office/word/2016/wordml/cid" xmlns:w16="http://schemas.microsoft.com/office/word/2018/wordml" xmlns:w16se="http://schemas.microsoft.com/office/word/2015/wordml/symex" xmlns:wpg="http://schemas.microsoft.com/office/word/2010/wordprocessingGroup" xmlns:wpi="http://schemas.microsoft.com/office/word/2010/wordprocessingInk" xmlns:wne="http://schemas.microsoft.com/office/word/2006/wordml" xmlns:wps="http://schemas.microsoft.com/office/word/2010/wordprocessingShape" mc:Ignorable="w14 w15 w16se w16cid w16 w16cex wp14">
   <w:p>
     <w:pPr>
       <w:pStyle w:val="Footer"/>
@@ -1894,7 +1715,7 @@
 </file>
 
 <file path=word/footnotes.xml><?xml version="1.0" encoding="utf-8"?>
-<w:footnotes xmlns:wpc="http://schemas.microsoft.com/office/word/2010/wordprocessingCanvas" xmlns:mc="http://schemas.openxmlformats.org/markup-compatibility/2006" xmlns:o="urn:schemas-microsoft-com:office:office" xmlns:r="http://schemas.openxmlformats.org/officeDocument/2006/relationships" xmlns:m="http://schemas.openxmlformats.org/officeDocument/2006/math" xmlns:v="urn:schemas-microsoft-com:vml" xmlns:wp14="http://schemas.microsoft.com/office/word/2010/wordprocessingDrawing" xmlns:wp="http://schemas.openxmlformats.org/drawingml/2006/wordprocessingDrawing" xmlns:w10="urn:schemas-microsoft-com:office:word" xmlns:w="http://schemas.openxmlformats.org/wordprocessingml/2006/main" xmlns:w14="http://schemas.microsoft.com/office/word/2010/wordml" xmlns:w15="http://schemas.microsoft.com/office/word/2012/wordml" xmlns:wpg="http://schemas.microsoft.com/office/word/2010/wordprocessingGroup" xmlns:wpi="http://schemas.microsoft.com/office/word/2010/wordprocessingInk" xmlns:wne="http://schemas.microsoft.com/office/word/2006/wordml" xmlns:wps="http://schemas.microsoft.com/office/word/2010/wordprocessingShape" mc:Ignorable="w14 w15 wp14">
+<w:footnotes xmlns:wpc="http://schemas.microsoft.com/office/word/2010/wordprocessingCanvas" xmlns:cx="http://schemas.microsoft.com/office/drawing/2014/chartex" xmlns:cx1="http://schemas.microsoft.com/office/drawing/2015/9/8/chartex" xmlns:cx2="http://schemas.microsoft.com/office/drawing/2015/10/21/chartex" xmlns:cx3="http://schemas.microsoft.com/office/drawing/2016/5/9/chartex" xmlns:cx4="http://schemas.microsoft.com/office/drawing/2016/5/10/chartex" xmlns:cx5="http://schemas.microsoft.com/office/drawing/2016/5/11/chartex" xmlns:cx6="http://schemas.microsoft.com/office/drawing/2016/5/12/chartex" xmlns:cx7="http://schemas.microsoft.com/office/drawing/2016/5/13/chartex" xmlns:cx8="http://schemas.microsoft.com/office/drawing/2016/5/14/chartex" xmlns:mc="http://schemas.openxmlformats.org/markup-compatibility/2006" xmlns:aink="http://schemas.microsoft.com/office/drawing/2016/ink" xmlns:am3d="http://schemas.microsoft.com/office/drawing/2017/model3d" xmlns:o="urn:schemas-microsoft-com:office:office" xmlns:r="http://schemas.openxmlformats.org/officeDocument/2006/relationships" xmlns:m="http://schemas.openxmlformats.org/officeDocument/2006/math" xmlns:v="urn:schemas-microsoft-com:vml" xmlns:wp14="http://schemas.microsoft.com/office/word/2010/wordprocessingDrawing" xmlns:wp="http://schemas.openxmlformats.org/drawingml/2006/wordprocessingDrawing" xmlns:w10="urn:schemas-microsoft-com:office:word" xmlns:w="http://schemas.openxmlformats.org/wordprocessingml/2006/main" xmlns:w14="http://schemas.microsoft.com/office/word/2010/wordml" xmlns:w15="http://schemas.microsoft.com/office/word/2012/wordml" xmlns:w16cex="http://schemas.microsoft.com/office/word/2018/wordml/cex" xmlns:w16cid="http://schemas.microsoft.com/office/word/2016/wordml/cid" xmlns:w16="http://schemas.microsoft.com/office/word/2018/wordml" xmlns:w16se="http://schemas.microsoft.com/office/word/2015/wordml/symex" xmlns:wpg="http://schemas.microsoft.com/office/word/2010/wordprocessingGroup" xmlns:wpi="http://schemas.microsoft.com/office/word/2010/wordprocessingInk" xmlns:wne="http://schemas.microsoft.com/office/word/2006/wordml" xmlns:wps="http://schemas.microsoft.com/office/word/2010/wordprocessingShape" mc:Ignorable="w14 w15 w16se w16cid w16 w16cex wp14">
   <w:footnote w:type="separator" w:id="-1">
     <w:p>
       <w:pPr>
@@ -1919,7 +1740,7 @@
 </file>
 
 <file path=word/header1.xml><?xml version="1.0" encoding="utf-8"?>
-<w:hdr xmlns:wpc="http://schemas.microsoft.com/office/word/2010/wordprocessingCanvas" xmlns:mc="http://schemas.openxmlformats.org/markup-compatibility/2006" xmlns:o="urn:schemas-microsoft-com:office:office" xmlns:r="http://schemas.openxmlformats.org/officeDocument/2006/relationships" xmlns:m="http://schemas.openxmlformats.org/officeDocument/2006/math" xmlns:v="urn:schemas-microsoft-com:vml" xmlns:wp14="http://schemas.microsoft.com/office/word/2010/wordprocessingDrawing" xmlns:wp="http://schemas.openxmlformats.org/drawingml/2006/wordprocessingDrawing" xmlns:w10="urn:schemas-microsoft-com:office:word" xmlns:w="http://schemas.openxmlformats.org/wordprocessingml/2006/main" xmlns:w14="http://schemas.microsoft.com/office/word/2010/wordml" xmlns:w15="http://schemas.microsoft.com/office/word/2012/wordml" xmlns:wpg="http://schemas.microsoft.com/office/word/2010/wordprocessingGroup" xmlns:wpi="http://schemas.microsoft.com/office/word/2010/wordprocessingInk" xmlns:wne="http://schemas.microsoft.com/office/word/2006/wordml" xmlns:wps="http://schemas.microsoft.com/office/word/2010/wordprocessingShape" mc:Ignorable="w14 w15 wp14">
+<w:hdr xmlns:wpc="http://schemas.microsoft.com/office/word/2010/wordprocessingCanvas" xmlns:cx="http://schemas.microsoft.com/office/drawing/2014/chartex" xmlns:cx1="http://schemas.microsoft.com/office/drawing/2015/9/8/chartex" xmlns:cx2="http://schemas.microsoft.com/office/drawing/2015/10/21/chartex" xmlns:cx3="http://schemas.microsoft.com/office/drawing/2016/5/9/chartex" xmlns:cx4="http://schemas.microsoft.com/office/drawing/2016/5/10/chartex" xmlns:cx5="http://schemas.microsoft.com/office/drawing/2016/5/11/chartex" xmlns:cx6="http://schemas.microsoft.com/office/drawing/2016/5/12/chartex" xmlns:cx7="http://schemas.microsoft.com/office/drawing/2016/5/13/chartex" xmlns:cx8="http://schemas.microsoft.com/office/drawing/2016/5/14/chartex" xmlns:mc="http://schemas.openxmlformats.org/markup-compatibility/2006" xmlns:aink="http://schemas.microsoft.com/office/drawing/2016/ink" xmlns:am3d="http://schemas.microsoft.com/office/drawing/2017/model3d" xmlns:o="urn:schemas-microsoft-com:office:office" xmlns:r="http://schemas.openxmlformats.org/officeDocument/2006/relationships" xmlns:m="http://schemas.openxmlformats.org/officeDocument/2006/math" xmlns:v="urn:schemas-microsoft-com:vml" xmlns:wp14="http://schemas.microsoft.com/office/word/2010/wordprocessingDrawing" xmlns:wp="http://schemas.openxmlformats.org/drawingml/2006/wordprocessingDrawing" xmlns:w10="urn:schemas-microsoft-com:office:word" xmlns:w="http://schemas.openxmlformats.org/wordprocessingml/2006/main" xmlns:w14="http://schemas.microsoft.com/office/word/2010/wordml" xmlns:w15="http://schemas.microsoft.com/office/word/2012/wordml" xmlns:w16cex="http://schemas.microsoft.com/office/word/2018/wordml/cex" xmlns:w16cid="http://schemas.microsoft.com/office/word/2016/wordml/cid" xmlns:w16="http://schemas.microsoft.com/office/word/2018/wordml" xmlns:w16se="http://schemas.microsoft.com/office/word/2015/wordml/symex" xmlns:wpg="http://schemas.microsoft.com/office/word/2010/wordprocessingGroup" xmlns:wpi="http://schemas.microsoft.com/office/word/2010/wordprocessingInk" xmlns:wne="http://schemas.microsoft.com/office/word/2006/wordml" xmlns:wps="http://schemas.microsoft.com/office/word/2010/wordprocessingShape" mc:Ignorable="w14 w15 w16se w16cid w16 w16cex wp14">
   <w:p>
     <w:pPr>
       <w:pStyle w:val="Header"/>
@@ -1929,7 +1750,7 @@
 </file>
 
 <file path=word/header2.xml><?xml version="1.0" encoding="utf-8"?>
-<w:hdr xmlns:wpc="http://schemas.microsoft.com/office/word/2010/wordprocessingCanvas" xmlns:mc="http://schemas.openxmlformats.org/markup-compatibility/2006" xmlns:o="urn:schemas-microsoft-com:office:office" xmlns:r="http://schemas.openxmlformats.org/officeDocument/2006/relationships" xmlns:m="http://schemas.openxmlformats.org/officeDocument/2006/math" xmlns:v="urn:schemas-microsoft-com:vml" xmlns:wp14="http://schemas.microsoft.com/office/word/2010/wordprocessingDrawing" xmlns:wp="http://schemas.openxmlformats.org/drawingml/2006/wordprocessingDrawing" xmlns:w10="urn:schemas-microsoft-com:office:word" xmlns:w="http://schemas.openxmlformats.org/wordprocessingml/2006/main" xmlns:w14="http://schemas.microsoft.com/office/word/2010/wordml" xmlns:w15="http://schemas.microsoft.com/office/word/2012/wordml" xmlns:wpg="http://schemas.microsoft.com/office/word/2010/wordprocessingGroup" xmlns:wpi="http://schemas.microsoft.com/office/word/2010/wordprocessingInk" xmlns:wne="http://schemas.microsoft.com/office/word/2006/wordml" xmlns:wps="http://schemas.microsoft.com/office/word/2010/wordprocessingShape" mc:Ignorable="w14 w15 wp14">
+<w:hdr xmlns:wpc="http://schemas.microsoft.com/office/word/2010/wordprocessingCanvas" xmlns:cx="http://schemas.microsoft.com/office/drawing/2014/chartex" xmlns:cx1="http://schemas.microsoft.com/office/drawing/2015/9/8/chartex" xmlns:cx2="http://schemas.microsoft.com/office/drawing/2015/10/21/chartex" xmlns:cx3="http://schemas.microsoft.com/office/drawing/2016/5/9/chartex" xmlns:cx4="http://schemas.microsoft.com/office/drawing/2016/5/10/chartex" xmlns:cx5="http://schemas.microsoft.com/office/drawing/2016/5/11/chartex" xmlns:cx6="http://schemas.microsoft.com/office/drawing/2016/5/12/chartex" xmlns:cx7="http://schemas.microsoft.com/office/drawing/2016/5/13/chartex" xmlns:cx8="http://schemas.microsoft.com/office/drawing/2016/5/14/chartex" xmlns:mc="http://schemas.openxmlformats.org/markup-compatibility/2006" xmlns:aink="http://schemas.microsoft.com/office/drawing/2016/ink" xmlns:am3d="http://schemas.microsoft.com/office/drawing/2017/model3d" xmlns:o="urn:schemas-microsoft-com:office:office" xmlns:r="http://schemas.openxmlformats.org/officeDocument/2006/relationships" xmlns:m="http://schemas.openxmlformats.org/officeDocument/2006/math" xmlns:v="urn:schemas-microsoft-com:vml" xmlns:wp14="http://schemas.microsoft.com/office/word/2010/wordprocessingDrawing" xmlns:wp="http://schemas.openxmlformats.org/drawingml/2006/wordprocessingDrawing" xmlns:w10="urn:schemas-microsoft-com:office:word" xmlns:w="http://schemas.openxmlformats.org/wordprocessingml/2006/main" xmlns:w14="http://schemas.microsoft.com/office/word/2010/wordml" xmlns:w15="http://schemas.microsoft.com/office/word/2012/wordml" xmlns:w16cex="http://schemas.microsoft.com/office/word/2018/wordml/cex" xmlns:w16cid="http://schemas.microsoft.com/office/word/2016/wordml/cid" xmlns:w16="http://schemas.microsoft.com/office/word/2018/wordml" xmlns:w16se="http://schemas.microsoft.com/office/word/2015/wordml/symex" xmlns:wpg="http://schemas.microsoft.com/office/word/2010/wordprocessingGroup" xmlns:wpi="http://schemas.microsoft.com/office/word/2010/wordprocessingInk" xmlns:wne="http://schemas.microsoft.com/office/word/2006/wordml" xmlns:wps="http://schemas.microsoft.com/office/word/2010/wordprocessingShape" mc:Ignorable="w14 w15 w16se w16cid w16 w16cex wp14">
   <w:p>
     <w:pPr>
       <w:pStyle w:val="Header"/>
@@ -1939,7 +1760,7 @@
 </file>
 
 <file path=word/header3.xml><?xml version="1.0" encoding="utf-8"?>
-<w:hdr xmlns:wpc="http://schemas.microsoft.com/office/word/2010/wordprocessingCanvas" xmlns:mc="http://schemas.openxmlformats.org/markup-compatibility/2006" xmlns:o="urn:schemas-microsoft-com:office:office" xmlns:r="http://schemas.openxmlformats.org/officeDocument/2006/relationships" xmlns:m="http://schemas.openxmlformats.org/officeDocument/2006/math" xmlns:v="urn:schemas-microsoft-com:vml" xmlns:wp14="http://schemas.microsoft.com/office/word/2010/wordprocessingDrawing" xmlns:wp="http://schemas.openxmlformats.org/drawingml/2006/wordprocessingDrawing" xmlns:w10="urn:schemas-microsoft-com:office:word" xmlns:w="http://schemas.openxmlformats.org/wordprocessingml/2006/main" xmlns:w14="http://schemas.microsoft.com/office/word/2010/wordml" xmlns:w15="http://schemas.microsoft.com/office/word/2012/wordml" xmlns:wpg="http://schemas.microsoft.com/office/word/2010/wordprocessingGroup" xmlns:wpi="http://schemas.microsoft.com/office/word/2010/wordprocessingInk" xmlns:wne="http://schemas.microsoft.com/office/word/2006/wordml" xmlns:wps="http://schemas.microsoft.com/office/word/2010/wordprocessingShape" mc:Ignorable="w14 w15 wp14">
+<w:hdr xmlns:wpc="http://schemas.microsoft.com/office/word/2010/wordprocessingCanvas" xmlns:cx="http://schemas.microsoft.com/office/drawing/2014/chartex" xmlns:cx1="http://schemas.microsoft.com/office/drawing/2015/9/8/chartex" xmlns:cx2="http://schemas.microsoft.com/office/drawing/2015/10/21/chartex" xmlns:cx3="http://schemas.microsoft.com/office/drawing/2016/5/9/chartex" xmlns:cx4="http://schemas.microsoft.com/office/drawing/2016/5/10/chartex" xmlns:cx5="http://schemas.microsoft.com/office/drawing/2016/5/11/chartex" xmlns:cx6="http://schemas.microsoft.com/office/drawing/2016/5/12/chartex" xmlns:cx7="http://schemas.microsoft.com/office/drawing/2016/5/13/chartex" xmlns:cx8="http://schemas.microsoft.com/office/drawing/2016/5/14/chartex" xmlns:mc="http://schemas.openxmlformats.org/markup-compatibility/2006" xmlns:aink="http://schemas.microsoft.com/office/drawing/2016/ink" xmlns:am3d="http://schemas.microsoft.com/office/drawing/2017/model3d" xmlns:o="urn:schemas-microsoft-com:office:office" xmlns:r="http://schemas.openxmlformats.org/officeDocument/2006/relationships" xmlns:m="http://schemas.openxmlformats.org/officeDocument/2006/math" xmlns:v="urn:schemas-microsoft-com:vml" xmlns:wp14="http://schemas.microsoft.com/office/word/2010/wordprocessingDrawing" xmlns:wp="http://schemas.openxmlformats.org/drawingml/2006/wordprocessingDrawing" xmlns:w10="urn:schemas-microsoft-com:office:word" xmlns:w="http://schemas.openxmlformats.org/wordprocessingml/2006/main" xmlns:w14="http://schemas.microsoft.com/office/word/2010/wordml" xmlns:w15="http://schemas.microsoft.com/office/word/2012/wordml" xmlns:w16cex="http://schemas.microsoft.com/office/word/2018/wordml/cex" xmlns:w16cid="http://schemas.microsoft.com/office/word/2016/wordml/cid" xmlns:w16="http://schemas.microsoft.com/office/word/2018/wordml" xmlns:w16se="http://schemas.microsoft.com/office/word/2015/wordml/symex" xmlns:wpg="http://schemas.microsoft.com/office/word/2010/wordprocessingGroup" xmlns:wpi="http://schemas.microsoft.com/office/word/2010/wordprocessingInk" xmlns:wne="http://schemas.microsoft.com/office/word/2006/wordml" xmlns:wps="http://schemas.microsoft.com/office/word/2010/wordprocessingShape" mc:Ignorable="w14 w15 w16se w16cid w16 w16cex wp14">
   <w:p>
     <w:pPr>
       <w:pStyle w:val="Header"/>
@@ -1949,7 +1770,7 @@
 </file>
 
 <file path=word/numbering.xml><?xml version="1.0" encoding="utf-8"?>
-<w:numbering xmlns:wpc="http://schemas.microsoft.com/office/word/2010/wordprocessingCanvas" xmlns:mc="http://schemas.openxmlformats.org/markup-compatibility/2006" xmlns:o="urn:schemas-microsoft-com:office:office" xmlns:r="http://schemas.openxmlformats.org/officeDocument/2006/relationships" xmlns:m="http://schemas.openxmlformats.org/officeDocument/2006/math" xmlns:v="urn:schemas-microsoft-com:vml" xmlns:wp14="http://schemas.microsoft.com/office/word/2010/wordprocessingDrawing" xmlns:wp="http://schemas.openxmlformats.org/drawingml/2006/wordprocessingDrawing" xmlns:w10="urn:schemas-microsoft-com:office:word" xmlns:w="http://schemas.openxmlformats.org/wordprocessingml/2006/main" xmlns:w14="http://schemas.microsoft.com/office/word/2010/wordml" xmlns:w15="http://schemas.microsoft.com/office/word/2012/wordml" xmlns:wpg="http://schemas.microsoft.com/office/word/2010/wordprocessingGroup" xmlns:wpi="http://schemas.microsoft.com/office/word/2010/wordprocessingInk" xmlns:wne="http://schemas.microsoft.com/office/word/2006/wordml" xmlns:wps="http://schemas.microsoft.com/office/word/2010/wordprocessingShape" mc:Ignorable="w14 w15 wp14">
+<w:numbering xmlns:wpc="http://schemas.microsoft.com/office/word/2010/wordprocessingCanvas" xmlns:cx="http://schemas.microsoft.com/office/drawing/2014/chartex" xmlns:cx1="http://schemas.microsoft.com/office/drawing/2015/9/8/chartex" xmlns:cx2="http://schemas.microsoft.com/office/drawing/2015/10/21/chartex" xmlns:cx3="http://schemas.microsoft.com/office/drawing/2016/5/9/chartex" xmlns:cx4="http://schemas.microsoft.com/office/drawing/2016/5/10/chartex" xmlns:cx5="http://schemas.microsoft.com/office/drawing/2016/5/11/chartex" xmlns:cx6="http://schemas.microsoft.com/office/drawing/2016/5/12/chartex" xmlns:cx7="http://schemas.microsoft.com/office/drawing/2016/5/13/chartex" xmlns:cx8="http://schemas.microsoft.com/office/drawing/2016/5/14/chartex" xmlns:mc="http://schemas.openxmlformats.org/markup-compatibility/2006" xmlns:aink="http://schemas.microsoft.com/office/drawing/2016/ink" xmlns:am3d="http://schemas.microsoft.com/office/drawing/2017/model3d" xmlns:o="urn:schemas-microsoft-com:office:office" xmlns:r="http://schemas.openxmlformats.org/officeDocument/2006/relationships" xmlns:m="http://schemas.openxmlformats.org/officeDocument/2006/math" xmlns:v="urn:schemas-microsoft-com:vml" xmlns:wp14="http://schemas.microsoft.com/office/word/2010/wordprocessingDrawing" xmlns:wp="http://schemas.openxmlformats.org/drawingml/2006/wordprocessingDrawing" xmlns:w10="urn:schemas-microsoft-com:office:word" xmlns:w="http://schemas.openxmlformats.org/wordprocessingml/2006/main" xmlns:w14="http://schemas.microsoft.com/office/word/2010/wordml" xmlns:w15="http://schemas.microsoft.com/office/word/2012/wordml" xmlns:w16cex="http://schemas.microsoft.com/office/word/2018/wordml/cex" xmlns:w16cid="http://schemas.microsoft.com/office/word/2016/wordml/cid" xmlns:w16="http://schemas.microsoft.com/office/word/2018/wordml" xmlns:w16se="http://schemas.microsoft.com/office/word/2015/wordml/symex" xmlns:wpg="http://schemas.microsoft.com/office/word/2010/wordprocessingGroup" xmlns:wpi="http://schemas.microsoft.com/office/word/2010/wordprocessingInk" xmlns:wne="http://schemas.microsoft.com/office/word/2006/wordml" xmlns:wps="http://schemas.microsoft.com/office/word/2010/wordprocessingShape" mc:Ignorable="w14 w15 w16se w16cid w16 w16cex wp14">
   <w:abstractNum w:abstractNumId="0" w15:restartNumberingAfterBreak="0">
     <w:nsid w:val="05594760"/>
     <w:multiLevelType w:val="hybridMultilevel"/>
@@ -2177,6 +1998,95 @@
     </w:lvl>
   </w:abstractNum>
   <w:abstractNum w:abstractNumId="2" w15:restartNumberingAfterBreak="0">
+    <w:nsid w:val="0BA85630"/>
+    <w:multiLevelType w:val="hybridMultilevel"/>
+    <w:tmpl w:val="8F2C21C0"/>
+    <w:lvl w:ilvl="0" w:tplc="04090011">
+      <w:start w:val="1"/>
+      <w:numFmt w:val="decimal"/>
+      <w:lvlText w:val="%1)"/>
+      <w:lvlJc w:val="left"/>
+      <w:pPr>
+        <w:ind w:left="720" w:hanging="360"/>
+      </w:pPr>
+      <w:rPr>
+        <w:rFonts w:hint="default"/>
+      </w:rPr>
+    </w:lvl>
+    <w:lvl w:ilvl="1" w:tplc="04090019">
+      <w:start w:val="1"/>
+      <w:numFmt w:val="lowerLetter"/>
+      <w:lvlText w:val="%2."/>
+      <w:lvlJc w:val="left"/>
+      <w:pPr>
+        <w:ind w:left="1440" w:hanging="360"/>
+      </w:pPr>
+    </w:lvl>
+    <w:lvl w:ilvl="2" w:tplc="0409001B" w:tentative="1">
+      <w:start w:val="1"/>
+      <w:numFmt w:val="lowerRoman"/>
+      <w:lvlText w:val="%3."/>
+      <w:lvlJc w:val="right"/>
+      <w:pPr>
+        <w:ind w:left="2160" w:hanging="180"/>
+      </w:pPr>
+    </w:lvl>
+    <w:lvl w:ilvl="3" w:tplc="0409000F" w:tentative="1">
+      <w:start w:val="1"/>
+      <w:numFmt w:val="decimal"/>
+      <w:lvlText w:val="%4."/>
+      <w:lvlJc w:val="left"/>
+      <w:pPr>
+        <w:ind w:left="2880" w:hanging="360"/>
+      </w:pPr>
+    </w:lvl>
+    <w:lvl w:ilvl="4" w:tplc="04090019" w:tentative="1">
+      <w:start w:val="1"/>
+      <w:numFmt w:val="lowerLetter"/>
+      <w:lvlText w:val="%5."/>
+      <w:lvlJc w:val="left"/>
+      <w:pPr>
+        <w:ind w:left="3600" w:hanging="360"/>
+      </w:pPr>
+    </w:lvl>
+    <w:lvl w:ilvl="5" w:tplc="0409001B" w:tentative="1">
+      <w:start w:val="1"/>
+      <w:numFmt w:val="lowerRoman"/>
+      <w:lvlText w:val="%6."/>
+      <w:lvlJc w:val="right"/>
+      <w:pPr>
+        <w:ind w:left="4320" w:hanging="180"/>
+      </w:pPr>
+    </w:lvl>
+    <w:lvl w:ilvl="6" w:tplc="0409000F" w:tentative="1">
+      <w:start w:val="1"/>
+      <w:numFmt w:val="decimal"/>
+      <w:lvlText w:val="%7."/>
+      <w:lvlJc w:val="left"/>
+      <w:pPr>
+        <w:ind w:left="5040" w:hanging="360"/>
+      </w:pPr>
+    </w:lvl>
+    <w:lvl w:ilvl="7" w:tplc="04090019" w:tentative="1">
+      <w:start w:val="1"/>
+      <w:numFmt w:val="lowerLetter"/>
+      <w:lvlText w:val="%8."/>
+      <w:lvlJc w:val="left"/>
+      <w:pPr>
+        <w:ind w:left="5760" w:hanging="360"/>
+      </w:pPr>
+    </w:lvl>
+    <w:lvl w:ilvl="8" w:tplc="0409001B" w:tentative="1">
+      <w:start w:val="1"/>
+      <w:numFmt w:val="lowerRoman"/>
+      <w:lvlText w:val="%9."/>
+      <w:lvlJc w:val="right"/>
+      <w:pPr>
+        <w:ind w:left="6480" w:hanging="180"/>
+      </w:pPr>
+    </w:lvl>
+  </w:abstractNum>
+  <w:abstractNum w:abstractNumId="3" w15:restartNumberingAfterBreak="0">
     <w:nsid w:val="0C467D1D"/>
     <w:multiLevelType w:val="multilevel"/>
     <w:tmpl w:val="3976CC00"/>
@@ -2325,7 +2235,7 @@
       </w:rPr>
     </w:lvl>
   </w:abstractNum>
-  <w:abstractNum w:abstractNumId="3" w15:restartNumberingAfterBreak="0">
+  <w:abstractNum w:abstractNumId="4" w15:restartNumberingAfterBreak="0">
     <w:nsid w:val="16851FB0"/>
     <w:multiLevelType w:val="multilevel"/>
     <w:tmpl w:val="A32C7CB4"/>
@@ -2438,7 +2348,7 @@
       </w:pPr>
     </w:lvl>
   </w:abstractNum>
-  <w:abstractNum w:abstractNumId="4" w15:restartNumberingAfterBreak="0">
+  <w:abstractNum w:abstractNumId="5" w15:restartNumberingAfterBreak="0">
     <w:nsid w:val="22747773"/>
     <w:multiLevelType w:val="multilevel"/>
     <w:tmpl w:val="324CE726"/>
@@ -2554,7 +2464,7 @@
       </w:pPr>
     </w:lvl>
   </w:abstractNum>
-  <w:abstractNum w:abstractNumId="5" w15:restartNumberingAfterBreak="0">
+  <w:abstractNum w:abstractNumId="6" w15:restartNumberingAfterBreak="0">
     <w:nsid w:val="27674B8D"/>
     <w:multiLevelType w:val="hybridMultilevel"/>
     <w:tmpl w:val="488EBFE2"/>
@@ -2640,7 +2550,7 @@
       </w:pPr>
     </w:lvl>
   </w:abstractNum>
-  <w:abstractNum w:abstractNumId="6" w15:restartNumberingAfterBreak="0">
+  <w:abstractNum w:abstractNumId="7" w15:restartNumberingAfterBreak="0">
     <w:nsid w:val="27F34A53"/>
     <w:multiLevelType w:val="multilevel"/>
     <w:tmpl w:val="4126C27C"/>
@@ -2753,7 +2663,7 @@
       </w:pPr>
     </w:lvl>
   </w:abstractNum>
-  <w:abstractNum w:abstractNumId="7" w15:restartNumberingAfterBreak="0">
+  <w:abstractNum w:abstractNumId="8" w15:restartNumberingAfterBreak="0">
     <w:nsid w:val="2E9301E3"/>
     <w:multiLevelType w:val="multilevel"/>
     <w:tmpl w:val="324CE726"/>
@@ -2869,7 +2779,7 @@
       </w:pPr>
     </w:lvl>
   </w:abstractNum>
-  <w:abstractNum w:abstractNumId="8" w15:restartNumberingAfterBreak="0">
+  <w:abstractNum w:abstractNumId="9" w15:restartNumberingAfterBreak="0">
     <w:nsid w:val="2FDE0C2E"/>
     <w:multiLevelType w:val="multilevel"/>
     <w:tmpl w:val="CCCC24CA"/>
@@ -3018,7 +2928,7 @@
       </w:rPr>
     </w:lvl>
   </w:abstractNum>
-  <w:abstractNum w:abstractNumId="9" w15:restartNumberingAfterBreak="0">
+  <w:abstractNum w:abstractNumId="10" w15:restartNumberingAfterBreak="0">
     <w:nsid w:val="30D054D2"/>
     <w:multiLevelType w:val="hybridMultilevel"/>
     <w:tmpl w:val="737CDA80"/>
@@ -3104,7 +3014,7 @@
       </w:pPr>
     </w:lvl>
   </w:abstractNum>
-  <w:abstractNum w:abstractNumId="10" w15:restartNumberingAfterBreak="0">
+  <w:abstractNum w:abstractNumId="11" w15:restartNumberingAfterBreak="0">
     <w:nsid w:val="34E562BB"/>
     <w:multiLevelType w:val="multilevel"/>
     <w:tmpl w:val="D85E41F2"/>
@@ -3253,7 +3163,7 @@
       </w:rPr>
     </w:lvl>
   </w:abstractNum>
-  <w:abstractNum w:abstractNumId="11" w15:restartNumberingAfterBreak="0">
+  <w:abstractNum w:abstractNumId="12" w15:restartNumberingAfterBreak="0">
     <w:nsid w:val="44650D53"/>
     <w:multiLevelType w:val="hybridMultilevel"/>
     <w:tmpl w:val="A39C0728"/>
@@ -3366,7 +3276,7 @@
       </w:rPr>
     </w:lvl>
   </w:abstractNum>
-  <w:abstractNum w:abstractNumId="12" w15:restartNumberingAfterBreak="0">
+  <w:abstractNum w:abstractNumId="13" w15:restartNumberingAfterBreak="0">
     <w:nsid w:val="459521E0"/>
     <w:multiLevelType w:val="multilevel"/>
     <w:tmpl w:val="F1F4B4CA"/>
@@ -3483,7 +3393,7 @@
       </w:pPr>
     </w:lvl>
   </w:abstractNum>
-  <w:abstractNum w:abstractNumId="13" w15:restartNumberingAfterBreak="0">
+  <w:abstractNum w:abstractNumId="14" w15:restartNumberingAfterBreak="0">
     <w:nsid w:val="46835682"/>
     <w:multiLevelType w:val="multilevel"/>
     <w:tmpl w:val="324CE726"/>
@@ -3599,7 +3509,7 @@
       </w:pPr>
     </w:lvl>
   </w:abstractNum>
-  <w:abstractNum w:abstractNumId="14" w15:restartNumberingAfterBreak="0">
+  <w:abstractNum w:abstractNumId="15" w15:restartNumberingAfterBreak="0">
     <w:nsid w:val="47DE4BEC"/>
     <w:multiLevelType w:val="multilevel"/>
     <w:tmpl w:val="B22493D2"/>
@@ -3712,7 +3622,93 @@
       </w:pPr>
     </w:lvl>
   </w:abstractNum>
-  <w:abstractNum w:abstractNumId="15" w15:restartNumberingAfterBreak="0">
+  <w:abstractNum w:abstractNumId="16" w15:restartNumberingAfterBreak="0">
+    <w:nsid w:val="4BF40189"/>
+    <w:multiLevelType w:val="hybridMultilevel"/>
+    <w:tmpl w:val="3BD60490"/>
+    <w:lvl w:ilvl="0" w:tplc="0409000F">
+      <w:start w:val="1"/>
+      <w:numFmt w:val="decimal"/>
+      <w:lvlText w:val="%1."/>
+      <w:lvlJc w:val="left"/>
+      <w:pPr>
+        <w:ind w:left="720" w:hanging="360"/>
+      </w:pPr>
+    </w:lvl>
+    <w:lvl w:ilvl="1" w:tplc="04090019" w:tentative="1">
+      <w:start w:val="1"/>
+      <w:numFmt w:val="lowerLetter"/>
+      <w:lvlText w:val="%2."/>
+      <w:lvlJc w:val="left"/>
+      <w:pPr>
+        <w:ind w:left="1440" w:hanging="360"/>
+      </w:pPr>
+    </w:lvl>
+    <w:lvl w:ilvl="2" w:tplc="0409001B" w:tentative="1">
+      <w:start w:val="1"/>
+      <w:numFmt w:val="lowerRoman"/>
+      <w:lvlText w:val="%3."/>
+      <w:lvlJc w:val="right"/>
+      <w:pPr>
+        <w:ind w:left="2160" w:hanging="180"/>
+      </w:pPr>
+    </w:lvl>
+    <w:lvl w:ilvl="3" w:tplc="0409000F" w:tentative="1">
+      <w:start w:val="1"/>
+      <w:numFmt w:val="decimal"/>
+      <w:lvlText w:val="%4."/>
+      <w:lvlJc w:val="left"/>
+      <w:pPr>
+        <w:ind w:left="2880" w:hanging="360"/>
+      </w:pPr>
+    </w:lvl>
+    <w:lvl w:ilvl="4" w:tplc="04090019" w:tentative="1">
+      <w:start w:val="1"/>
+      <w:numFmt w:val="lowerLetter"/>
+      <w:lvlText w:val="%5."/>
+      <w:lvlJc w:val="left"/>
+      <w:pPr>
+        <w:ind w:left="3600" w:hanging="360"/>
+      </w:pPr>
+    </w:lvl>
+    <w:lvl w:ilvl="5" w:tplc="0409001B" w:tentative="1">
+      <w:start w:val="1"/>
+      <w:numFmt w:val="lowerRoman"/>
+      <w:lvlText w:val="%6."/>
+      <w:lvlJc w:val="right"/>
+      <w:pPr>
+        <w:ind w:left="4320" w:hanging="180"/>
+      </w:pPr>
+    </w:lvl>
+    <w:lvl w:ilvl="6" w:tplc="0409000F" w:tentative="1">
+      <w:start w:val="1"/>
+      <w:numFmt w:val="decimal"/>
+      <w:lvlText w:val="%7."/>
+      <w:lvlJc w:val="left"/>
+      <w:pPr>
+        <w:ind w:left="5040" w:hanging="360"/>
+      </w:pPr>
+    </w:lvl>
+    <w:lvl w:ilvl="7" w:tplc="04090019" w:tentative="1">
+      <w:start w:val="1"/>
+      <w:numFmt w:val="lowerLetter"/>
+      <w:lvlText w:val="%8."/>
+      <w:lvlJc w:val="left"/>
+      <w:pPr>
+        <w:ind w:left="5760" w:hanging="360"/>
+      </w:pPr>
+    </w:lvl>
+    <w:lvl w:ilvl="8" w:tplc="0409001B" w:tentative="1">
+      <w:start w:val="1"/>
+      <w:numFmt w:val="lowerRoman"/>
+      <w:lvlText w:val="%9."/>
+      <w:lvlJc w:val="right"/>
+      <w:pPr>
+        <w:ind w:left="6480" w:hanging="180"/>
+      </w:pPr>
+    </w:lvl>
+  </w:abstractNum>
+  <w:abstractNum w:abstractNumId="17" w15:restartNumberingAfterBreak="0">
     <w:nsid w:val="53FC2600"/>
     <w:multiLevelType w:val="multilevel"/>
     <w:tmpl w:val="F1F4B4CA"/>
@@ -3829,7 +3825,7 @@
       </w:pPr>
     </w:lvl>
   </w:abstractNum>
-  <w:abstractNum w:abstractNumId="16" w15:restartNumberingAfterBreak="0">
+  <w:abstractNum w:abstractNumId="18" w15:restartNumberingAfterBreak="0">
     <w:nsid w:val="598A5D3F"/>
     <w:multiLevelType w:val="multilevel"/>
     <w:tmpl w:val="324CE726"/>
@@ -3945,7 +3941,7 @@
       </w:pPr>
     </w:lvl>
   </w:abstractNum>
-  <w:abstractNum w:abstractNumId="17" w15:restartNumberingAfterBreak="0">
+  <w:abstractNum w:abstractNumId="19" w15:restartNumberingAfterBreak="0">
     <w:nsid w:val="5F766F16"/>
     <w:multiLevelType w:val="multilevel"/>
     <w:tmpl w:val="D8B67FB2"/>
@@ -4094,7 +4090,7 @@
       </w:rPr>
     </w:lvl>
   </w:abstractNum>
-  <w:abstractNum w:abstractNumId="18" w15:restartNumberingAfterBreak="0">
+  <w:abstractNum w:abstractNumId="20" w15:restartNumberingAfterBreak="0">
     <w:nsid w:val="62C31A29"/>
     <w:multiLevelType w:val="multilevel"/>
     <w:tmpl w:val="7B3666D6"/>
@@ -4207,7 +4203,7 @@
       </w:pPr>
     </w:lvl>
   </w:abstractNum>
-  <w:abstractNum w:abstractNumId="19" w15:restartNumberingAfterBreak="0">
+  <w:abstractNum w:abstractNumId="21" w15:restartNumberingAfterBreak="0">
     <w:nsid w:val="65762DAE"/>
     <w:multiLevelType w:val="multilevel"/>
     <w:tmpl w:val="6B16B534"/>
@@ -4356,7 +4352,7 @@
       </w:rPr>
     </w:lvl>
   </w:abstractNum>
-  <w:abstractNum w:abstractNumId="20" w15:restartNumberingAfterBreak="0">
+  <w:abstractNum w:abstractNumId="22" w15:restartNumberingAfterBreak="0">
     <w:nsid w:val="734856FF"/>
     <w:multiLevelType w:val="multilevel"/>
     <w:tmpl w:val="8E4674EE"/>
@@ -4505,7 +4501,7 @@
       </w:rPr>
     </w:lvl>
   </w:abstractNum>
-  <w:abstractNum w:abstractNumId="21" w15:restartNumberingAfterBreak="0">
+  <w:abstractNum w:abstractNumId="23" w15:restartNumberingAfterBreak="0">
     <w:nsid w:val="792F5B21"/>
     <w:multiLevelType w:val="multilevel"/>
     <w:tmpl w:val="324CE726"/>
@@ -4622,76 +4618,82 @@
     </w:lvl>
   </w:abstractNum>
   <w:num w:numId="1">
-    <w:abstractNumId w:val="20"/>
+    <w:abstractNumId w:val="22"/>
   </w:num>
   <w:num w:numId="2">
     <w:abstractNumId w:val="0"/>
   </w:num>
   <w:num w:numId="3">
-    <w:abstractNumId w:val="3"/>
+    <w:abstractNumId w:val="4"/>
   </w:num>
   <w:num w:numId="4">
-    <w:abstractNumId w:val="10"/>
+    <w:abstractNumId w:val="11"/>
   </w:num>
   <w:num w:numId="5">
     <w:abstractNumId w:val="1"/>
   </w:num>
   <w:num w:numId="6">
+    <w:abstractNumId w:val="20"/>
+  </w:num>
+  <w:num w:numId="7">
+    <w:abstractNumId w:val="15"/>
+  </w:num>
+  <w:num w:numId="8">
+    <w:abstractNumId w:val="7"/>
+  </w:num>
+  <w:num w:numId="9">
+    <w:abstractNumId w:val="17"/>
+  </w:num>
+  <w:num w:numId="10">
+    <w:abstractNumId w:val="9"/>
+  </w:num>
+  <w:num w:numId="11">
+    <w:abstractNumId w:val="21"/>
+  </w:num>
+  <w:num w:numId="12">
+    <w:abstractNumId w:val="3"/>
+  </w:num>
+  <w:num w:numId="13">
+    <w:abstractNumId w:val="19"/>
+  </w:num>
+  <w:num w:numId="14">
     <w:abstractNumId w:val="18"/>
   </w:num>
-  <w:num w:numId="7">
+  <w:num w:numId="15">
+    <w:abstractNumId w:val="12"/>
+  </w:num>
+  <w:num w:numId="16">
+    <w:abstractNumId w:val="5"/>
+  </w:num>
+  <w:num w:numId="17">
+    <w:abstractNumId w:val="10"/>
+  </w:num>
+  <w:num w:numId="18">
+    <w:abstractNumId w:val="6"/>
+  </w:num>
+  <w:num w:numId="19">
+    <w:abstractNumId w:val="13"/>
+  </w:num>
+  <w:num w:numId="20">
+    <w:abstractNumId w:val="23"/>
+  </w:num>
+  <w:num w:numId="21">
     <w:abstractNumId w:val="14"/>
   </w:num>
-  <w:num w:numId="8">
-    <w:abstractNumId w:val="6"/>
-  </w:num>
-  <w:num w:numId="9">
-    <w:abstractNumId w:val="15"/>
-  </w:num>
-  <w:num w:numId="10">
+  <w:num w:numId="22">
     <w:abstractNumId w:val="8"/>
   </w:num>
-  <w:num w:numId="11">
-    <w:abstractNumId w:val="19"/>
-  </w:num>
-  <w:num w:numId="12">
-    <w:abstractNumId w:val="2"/>
-  </w:num>
-  <w:num w:numId="13">
-    <w:abstractNumId w:val="17"/>
-  </w:num>
-  <w:num w:numId="14">
+  <w:num w:numId="23">
     <w:abstractNumId w:val="16"/>
   </w:num>
-  <w:num w:numId="15">
-    <w:abstractNumId w:val="11"/>
-  </w:num>
-  <w:num w:numId="16">
-    <w:abstractNumId w:val="4"/>
-  </w:num>
-  <w:num w:numId="17">
-    <w:abstractNumId w:val="9"/>
-  </w:num>
-  <w:num w:numId="18">
-    <w:abstractNumId w:val="5"/>
-  </w:num>
-  <w:num w:numId="19">
-    <w:abstractNumId w:val="12"/>
-  </w:num>
-  <w:num w:numId="20">
-    <w:abstractNumId w:val="21"/>
-  </w:num>
-  <w:num w:numId="21">
-    <w:abstractNumId w:val="13"/>
-  </w:num>
-  <w:num w:numId="22">
-    <w:abstractNumId w:val="7"/>
+  <w:num w:numId="24">
+    <w:abstractNumId w:val="2"/>
   </w:num>
 </w:numbering>
 </file>
 
 <file path=word/styles.xml><?xml version="1.0" encoding="utf-8"?>
-<w:styles xmlns:mc="http://schemas.openxmlformats.org/markup-compatibility/2006" xmlns:r="http://schemas.openxmlformats.org/officeDocument/2006/relationships" xmlns:w="http://schemas.openxmlformats.org/wordprocessingml/2006/main" xmlns:w14="http://schemas.microsoft.com/office/word/2010/wordml" xmlns:w15="http://schemas.microsoft.com/office/word/2012/wordml" mc:Ignorable="w14 w15">
+<w:styles xmlns:mc="http://schemas.openxmlformats.org/markup-compatibility/2006" xmlns:r="http://schemas.openxmlformats.org/officeDocument/2006/relationships" xmlns:w="http://schemas.openxmlformats.org/wordprocessingml/2006/main" xmlns:w14="http://schemas.microsoft.com/office/word/2010/wordml" xmlns:w15="http://schemas.microsoft.com/office/word/2012/wordml" xmlns:w16cex="http://schemas.microsoft.com/office/word/2018/wordml/cex" xmlns:w16cid="http://schemas.microsoft.com/office/word/2016/wordml/cid" xmlns:w16="http://schemas.microsoft.com/office/word/2018/wordml" xmlns:w16se="http://schemas.microsoft.com/office/word/2015/wordml/symex" mc:Ignorable="w14 w15 w16se w16cid w16 w16cex">
   <w:docDefaults>
     <w:rPrDefault>
       <w:rPr>
@@ -4707,7 +4709,7 @@
       </w:pPr>
     </w:pPrDefault>
   </w:docDefaults>
-  <w:latentStyles w:defLockedState="0" w:defUIPriority="99" w:defSemiHidden="0" w:defUnhideWhenUsed="0" w:defQFormat="0" w:count="371">
+  <w:latentStyles w:defLockedState="0" w:defUIPriority="99" w:defSemiHidden="0" w:defUnhideWhenUsed="0" w:defQFormat="0" w:count="376">
     <w:lsdException w:name="Normal" w:uiPriority="0" w:qFormat="1"/>
     <w:lsdException w:name="heading 1" w:uiPriority="9" w:qFormat="1"/>
     <w:lsdException w:name="heading 2" w:semiHidden="1" w:uiPriority="9" w:unhideWhenUsed="1" w:qFormat="1"/>
@@ -5079,6 +5081,11 @@
     <w:lsdException w:name="List Table 5 Dark Accent 6" w:uiPriority="50"/>
     <w:lsdException w:name="List Table 6 Colorful Accent 6" w:uiPriority="51"/>
     <w:lsdException w:name="List Table 7 Colorful Accent 6" w:uiPriority="52"/>
+    <w:lsdException w:name="Mention" w:semiHidden="1" w:unhideWhenUsed="1"/>
+    <w:lsdException w:name="Smart Hyperlink" w:semiHidden="1" w:unhideWhenUsed="1"/>
+    <w:lsdException w:name="Hashtag" w:semiHidden="1" w:unhideWhenUsed="1"/>
+    <w:lsdException w:name="Unresolved Mention" w:semiHidden="1" w:unhideWhenUsed="1"/>
+    <w:lsdException w:name="Smart Link" w:semiHidden="1" w:unhideWhenUsed="1"/>
   </w:latentStyles>
   <w:style w:type="paragraph" w:default="1" w:styleId="Normal">
     <w:name w:val="Normal"/>
@@ -5497,6 +5504,18 @@
       <w:iCs/>
     </w:rPr>
   </w:style>
+  <w:style w:type="character" w:styleId="UnresolvedMention">
+    <w:name w:val="Unresolved Mention"/>
+    <w:basedOn w:val="DefaultParagraphFont"/>
+    <w:uiPriority w:val="99"/>
+    <w:semiHidden/>
+    <w:unhideWhenUsed/>
+    <w:rsid w:val="0013624C"/>
+    <w:rPr>
+      <w:color w:val="605E5C"/>
+      <w:shd w:val="clear" w:color="auto" w:fill="E1DFDD"/>
+    </w:rPr>
+  </w:style>
 </w:styles>
 </file>
 

</xml_diff>